<commit_message>
(JIRA:SP-2070) Update public docs
</commit_message>
<xml_diff>
--- a/common/docs/UI-lessSubmissionProtocol.docx
+++ b/common/docs/UI-lessSubmissionProtocol.docx
@@ -33,7 +33,7 @@
         <w:pStyle w:val="Subtitle"/>
       </w:pPr>
       <w:r>
-        <w:t>Version1.3</w:t>
+        <w:t>Version1.4</w:t>
       </w:r>
       <w:r>
         <w:t xml:space="preserve"> </w:t>
@@ -42,7 +42,15 @@
         <w:tab/>
       </w:r>
       <w:r>
-        <w:t>January 10, 2014</w:t>
+        <w:t xml:space="preserve">January </w:t>
+      </w:r>
+      <w:r>
+        <w:t>31</w:t>
+      </w:r>
+      <w:bookmarkStart w:id="0" w:name="_GoBack"/>
+      <w:bookmarkEnd w:id="0"/>
+      <w:r>
+        <w:t>, 2014</w:t>
       </w:r>
     </w:p>
     <w:p>
@@ -869,7 +877,7 @@
           </mc:Choice>
           <mc:Fallback>
             <w:pict>
-              <v:roundrect id="Rounded Rectangle 18" o:spid="_x0000_s1029" style="position:absolute;margin-left:36pt;margin-top:15.3pt;width:80.4pt;height:41.4pt;z-index:251662336;visibility:visible;mso-wrap-style:square;mso-width-percent:0;mso-height-percent:0;mso-wrap-distance-left:9pt;mso-wrap-distance-top:0;mso-wrap-distance-right:9pt;mso-wrap-distance-bottom:0;mso-position-horizontal:absolute;mso-position-horizontal-relative:text;mso-position-vertical:absolute;mso-position-vertical-relative:text;mso-width-percent:0;mso-height-percent:0;mso-width-relative:page;mso-height-relative:page;v-text-anchor:top" arcsize="10923f" o:gfxdata="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" fillcolor="#c0504d" strokecolor="#f2f2f2" strokeweight="3pt">
+              <v:roundrect id="Rounded Rectangle 18" o:spid="_x0000_s1029" style="position:absolute;margin-left:36pt;margin-top:15.3pt;width:80.4pt;height:41.4pt;z-index:251662336;visibility:visible;mso-wrap-style:square;mso-width-percent:0;mso-height-percent:0;mso-wrap-distance-left:9pt;mso-wrap-distance-top:0;mso-wrap-distance-right:9pt;mso-wrap-distance-bottom:0;mso-position-horizontal:absolute;mso-position-horizontal-relative:text;mso-position-vertical:absolute;mso-position-vertical-relative:text;mso-width-percent:0;mso-height-percent:0;mso-width-relative:page;mso-height-relative:page;v-text-anchor:top" arcsize="10923f" o:gfxdata="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" fillcolor="#c0504d" strokecolor="#f2f2f2" strokeweight="3pt">
                 <v:shadow on="t" color="#622423" opacity=".5" offset="1pt"/>
                 <v:textbox>
                   <w:txbxContent>
@@ -1078,7 +1086,7 @@
           </mc:Choice>
           <mc:Fallback>
             <w:pict>
-              <v:roundrect id="Rounded Rectangle 19" o:spid="_x0000_s1030" style="position:absolute;margin-left:235.2pt;margin-top:.95pt;width:88.2pt;height:67pt;z-index:251663360;visibility:visible;mso-wrap-style:square;mso-width-percent:0;mso-height-percent:0;mso-wrap-distance-left:9pt;mso-wrap-distance-top:0;mso-wrap-distance-right:9pt;mso-wrap-distance-bottom:0;mso-position-horizontal:absolute;mso-position-horizontal-relative:text;mso-position-vertical:absolute;mso-position-vertical-relative:text;mso-width-percent:0;mso-height-percent:0;mso-width-relative:page;mso-height-relative:page;v-text-anchor:top" arcsize="10923f" o:gfxdata="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" strokecolor="#4f81bd" strokeweight="2.5pt">
+              <v:roundrect id="Rounded Rectangle 19" o:spid="_x0000_s1030" style="position:absolute;margin-left:235.2pt;margin-top:.95pt;width:88.2pt;height:67pt;z-index:251663360;visibility:visible;mso-wrap-style:square;mso-width-percent:0;mso-height-percent:0;mso-wrap-distance-left:9pt;mso-wrap-distance-top:0;mso-wrap-distance-right:9pt;mso-wrap-distance-bottom:0;mso-position-horizontal:absolute;mso-position-horizontal-relative:text;mso-position-vertical:absolute;mso-position-vertical-relative:text;mso-width-percent:0;mso-height-percent:0;mso-width-relative:page;mso-height-relative:page;v-text-anchor:top" arcsize="10923f" o:gfxdata="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" strokecolor="#4f81bd" strokeweight="2.5pt">
                 <v:shadow color="#868686"/>
                 <v:textbox>
                   <w:txbxContent>
@@ -1734,8 +1742,19 @@
       </w:r>
     </w:p>
     <w:p>
-      <w:r>
-        <w:t xml:space="preserve">Submitter has to have access to an upload directory on NCBI FTP server or </w:t>
+      <w:pPr>
+        <w:pStyle w:val="ListParagraph"/>
+        <w:numPr>
+          <w:ilvl w:val="0"/>
+          <w:numId w:val="13"/>
+        </w:numPr>
+      </w:pPr>
+      <w:proofErr w:type="gramStart"/>
+      <w:r>
+        <w:t>A</w:t>
+      </w:r>
+      <w:r>
+        <w:t xml:space="preserve">ccess to an upload directory on NCBI FTP server or </w:t>
       </w:r>
       <w:proofErr w:type="spellStart"/>
       <w:r>
@@ -1743,13 +1762,171 @@
       </w:r>
       <w:proofErr w:type="spellEnd"/>
       <w:r>
-        <w:t xml:space="preserve"> upload. Also submitter needs to have an account in NCBI Submission Portal and optional group. Please consider to have group if you need to share access to your submissions with several people in your organization or outside </w:t>
-      </w:r>
-      <w:r>
-        <w:t xml:space="preserve">of </w:t>
-      </w:r>
-      <w:r>
-        <w:t>it.</w:t>
+        <w:t xml:space="preserve"> upload</w:t>
+      </w:r>
+      <w:proofErr w:type="gramEnd"/>
+      <w:r>
+        <w:t>.</w:t>
+      </w:r>
+    </w:p>
+    <w:p>
+      <w:pPr>
+        <w:pStyle w:val="ListParagraph"/>
+      </w:pPr>
+      <w:proofErr w:type="spellStart"/>
+      <w:r>
+        <w:t>Aspera</w:t>
+      </w:r>
+      <w:proofErr w:type="spellEnd"/>
+      <w:r>
+        <w:t xml:space="preserve"> configuration</w:t>
+      </w:r>
+      <w:r>
+        <w:t xml:space="preserve"> </w:t>
+      </w:r>
+      <w:r>
+        <w:t xml:space="preserve">guide is available at: </w:t>
+      </w:r>
+      <w:hyperlink r:id="rId11" w:history="1">
+        <w:r>
+          <w:rPr>
+            <w:rStyle w:val="Hyperlink"/>
+          </w:rPr>
+          <w:t>http://www.ncbi.nlm.nih.gov/books/NBK47527/</w:t>
+        </w:r>
+      </w:hyperlink>
+    </w:p>
+    <w:p>
+      <w:pPr>
+        <w:pStyle w:val="ListParagraph"/>
+        <w:numPr>
+          <w:ilvl w:val="0"/>
+          <w:numId w:val="13"/>
+        </w:numPr>
+      </w:pPr>
+      <w:r>
+        <w:t>A</w:t>
+      </w:r>
+      <w:r>
+        <w:t xml:space="preserve">ccount in NCBI Submission Portal and optional group. </w:t>
+      </w:r>
+      <w:r>
+        <w:t>C</w:t>
+      </w:r>
+      <w:r>
+        <w:t>onsider hav</w:t>
+      </w:r>
+      <w:r>
+        <w:t>ing</w:t>
+      </w:r>
+      <w:r>
+        <w:t xml:space="preserve"> group if you need to share access to submissions </w:t>
+      </w:r>
+      <w:r>
+        <w:t>among</w:t>
+      </w:r>
+      <w:r>
+        <w:t xml:space="preserve"> </w:t>
+      </w:r>
+      <w:r>
+        <w:t>multiple</w:t>
+      </w:r>
+      <w:r>
+        <w:t xml:space="preserve"> people</w:t>
+      </w:r>
+      <w:r>
+        <w:t>.</w:t>
+      </w:r>
+    </w:p>
+    <w:p>
+      <w:pPr>
+        <w:pStyle w:val="ListParagraph"/>
+      </w:pPr>
+      <w:r>
+        <w:t>To set-up an account:</w:t>
+      </w:r>
+    </w:p>
+    <w:p>
+      <w:pPr>
+        <w:pStyle w:val="ListParagraph"/>
+        <w:numPr>
+          <w:ilvl w:val="0"/>
+          <w:numId w:val="14"/>
+        </w:numPr>
+      </w:pPr>
+      <w:r>
+        <w:t xml:space="preserve">Log in at </w:t>
+      </w:r>
+      <w:hyperlink r:id="rId12" w:history="1">
+        <w:r>
+          <w:rPr>
+            <w:rStyle w:val="Hyperlink"/>
+          </w:rPr>
+          <w:t>https://submit.ncbi.nlm.nih.gov</w:t>
+        </w:r>
+      </w:hyperlink>
+      <w:r>
+        <w:rPr>
+          <w:color w:val="1F497D"/>
+        </w:rPr>
+        <w:t xml:space="preserve"> </w:t>
+      </w:r>
+      <w:r>
+        <w:t>(Log in button is in the upper right corner)</w:t>
+      </w:r>
+    </w:p>
+    <w:p>
+      <w:pPr>
+        <w:pStyle w:val="ListParagraph"/>
+        <w:numPr>
+          <w:ilvl w:val="0"/>
+          <w:numId w:val="14"/>
+        </w:numPr>
+      </w:pPr>
+      <w:r>
+        <w:t xml:space="preserve">Click </w:t>
+      </w:r>
+      <w:r>
+        <w:t xml:space="preserve">on your user name in the upper right corner to update </w:t>
+      </w:r>
+      <w:r>
+        <w:t>your profile</w:t>
+      </w:r>
+    </w:p>
+    <w:p>
+      <w:pPr>
+        <w:pStyle w:val="ListParagraph"/>
+        <w:numPr>
+          <w:ilvl w:val="0"/>
+          <w:numId w:val="14"/>
+        </w:numPr>
+      </w:pPr>
+      <w:r>
+        <w:t>Fill-in your profile and click Save</w:t>
+      </w:r>
+    </w:p>
+    <w:p>
+      <w:pPr>
+        <w:pStyle w:val="ListParagraph"/>
+        <w:numPr>
+          <w:ilvl w:val="0"/>
+          <w:numId w:val="14"/>
+        </w:numPr>
+      </w:pPr>
+      <w:r>
+        <w:t>If you registered for direct NCBI account, validate your email</w:t>
+      </w:r>
+    </w:p>
+    <w:p>
+      <w:pPr>
+        <w:pStyle w:val="ListParagraph"/>
+        <w:numPr>
+          <w:ilvl w:val="0"/>
+          <w:numId w:val="13"/>
+        </w:numPr>
+      </w:pPr>
+      <w:r>
+        <w:t>Coordinate with NCBI namespace name that will be used in Submitter Provided Unique Identifiers (SPUIDs).</w:t>
       </w:r>
     </w:p>
     <w:p/>
@@ -2004,6 +2181,7 @@
     </w:p>
     <w:p>
       <w:r>
+        <w:lastRenderedPageBreak/>
         <w:t>Action elements and attributes:</w:t>
       </w:r>
     </w:p>
@@ -2071,11 +2249,7 @@
         <w:t>report</w:t>
       </w:r>
       <w:r>
-        <w:t xml:space="preserve"> back assigned accessions as </w:t>
-      </w:r>
-      <w:r>
-        <w:lastRenderedPageBreak/>
-        <w:t>well as for cross-linking objects within submission. For instance if both BioProject and BioSample are submitted</w:t>
+        <w:t xml:space="preserve"> back assigned accessions as well as for cross-linking objects within submission. For instance if both BioProject and BioSample are submitted</w:t>
       </w:r>
       <w:r>
         <w:t xml:space="preserve">, </w:t>
@@ -2484,12 +2658,7 @@
     </w:p>
     <w:p>
       <w:r>
-        <w:t>SPUID i</w:t>
-      </w:r>
-      <w:bookmarkStart w:id="0" w:name="_GoBack"/>
-      <w:bookmarkEnd w:id="0"/>
-      <w:r>
-        <w:t xml:space="preserve">s used to link objects by their external (user provided ids). SPUID has </w:t>
+        <w:t xml:space="preserve">SPUID is used to link objects by their external (user provided ids). SPUID has </w:t>
       </w:r>
       <w:proofErr w:type="spellStart"/>
       <w:r>
@@ -2660,6 +2829,7 @@
         </w:numPr>
       </w:pPr>
       <w:r>
+        <w:lastRenderedPageBreak/>
         <w:t xml:space="preserve">After data files and submission.xml are ready to be submitted, submitter uploads </w:t>
       </w:r>
       <w:proofErr w:type="spellStart"/>
@@ -2782,7 +2952,6 @@
         </w:numPr>
       </w:pPr>
       <w:r>
-        <w:lastRenderedPageBreak/>
         <w:t>I</w:t>
       </w:r>
       <w:r>
@@ -3268,6 +3437,7 @@
         <w:rPr>
           <w:rFonts w:cs="Arial"/>
         </w:rPr>
+        <w:lastRenderedPageBreak/>
         <w:t xml:space="preserve">Submission is deleted and no work on it is expected. </w:t>
       </w:r>
       <w:proofErr w:type="gramStart"/>
@@ -3289,7 +3459,7 @@
     </w:p>
     <w:p/>
     <w:sectPr>
-      <w:footerReference w:type="default" r:id="rId11"/>
+      <w:footerReference w:type="default" r:id="rId13"/>
       <w:pgSz w:w="12240" w:h="15840"/>
       <w:pgMar w:top="1440" w:right="1440" w:bottom="1440" w:left="1440" w:header="720" w:footer="720" w:gutter="0"/>
       <w:cols w:space="720"/>
@@ -3334,7 +3504,6 @@
         <w:docPartUnique/>
       </w:docPartObj>
     </w:sdtPr>
-    <w:sdtEndPr/>
     <w:sdtContent>
       <w:p>
         <w:pPr>
@@ -3354,7 +3523,6 @@
               <w:docPartUnique/>
             </w:docPartObj>
           </w:sdtPr>
-          <w:sdtEndPr/>
           <w:sdtContent>
             <w:r>
               <w:t xml:space="preserve">Page </w:t>
@@ -3390,7 +3558,7 @@
                 <w:bCs/>
                 <w:noProof/>
               </w:rPr>
-              <w:t>4</w:t>
+              <w:t>1</w:t>
             </w:r>
             <w:r>
               <w:rPr>
@@ -3435,7 +3603,7 @@
                 <w:bCs/>
                 <w:noProof/>
               </w:rPr>
-              <w:t>4</w:t>
+              <w:t>5</w:t>
             </w:r>
             <w:r>
               <w:rPr>
@@ -3697,6 +3865,95 @@
     </w:lvl>
   </w:abstractNum>
   <w:abstractNum w:abstractNumId="3">
+    <w:nsid w:val="0CEE2903"/>
+    <w:multiLevelType w:val="hybridMultilevel"/>
+    <w:tmpl w:val="14A43230"/>
+    <w:lvl w:ilvl="0" w:tplc="0409000F">
+      <w:start w:val="1"/>
+      <w:numFmt w:val="decimal"/>
+      <w:lvlText w:val="%1."/>
+      <w:lvlJc w:val="left"/>
+      <w:pPr>
+        <w:ind w:left="720" w:hanging="360"/>
+      </w:pPr>
+      <w:rPr>
+        <w:rFonts w:hint="default"/>
+      </w:rPr>
+    </w:lvl>
+    <w:lvl w:ilvl="1" w:tplc="04090019" w:tentative="1">
+      <w:start w:val="1"/>
+      <w:numFmt w:val="lowerLetter"/>
+      <w:lvlText w:val="%2."/>
+      <w:lvlJc w:val="left"/>
+      <w:pPr>
+        <w:ind w:left="1440" w:hanging="360"/>
+      </w:pPr>
+    </w:lvl>
+    <w:lvl w:ilvl="2" w:tplc="0409001B" w:tentative="1">
+      <w:start w:val="1"/>
+      <w:numFmt w:val="lowerRoman"/>
+      <w:lvlText w:val="%3."/>
+      <w:lvlJc w:val="right"/>
+      <w:pPr>
+        <w:ind w:left="2160" w:hanging="180"/>
+      </w:pPr>
+    </w:lvl>
+    <w:lvl w:ilvl="3" w:tplc="0409000F" w:tentative="1">
+      <w:start w:val="1"/>
+      <w:numFmt w:val="decimal"/>
+      <w:lvlText w:val="%4."/>
+      <w:lvlJc w:val="left"/>
+      <w:pPr>
+        <w:ind w:left="2880" w:hanging="360"/>
+      </w:pPr>
+    </w:lvl>
+    <w:lvl w:ilvl="4" w:tplc="04090019" w:tentative="1">
+      <w:start w:val="1"/>
+      <w:numFmt w:val="lowerLetter"/>
+      <w:lvlText w:val="%5."/>
+      <w:lvlJc w:val="left"/>
+      <w:pPr>
+        <w:ind w:left="3600" w:hanging="360"/>
+      </w:pPr>
+    </w:lvl>
+    <w:lvl w:ilvl="5" w:tplc="0409001B" w:tentative="1">
+      <w:start w:val="1"/>
+      <w:numFmt w:val="lowerRoman"/>
+      <w:lvlText w:val="%6."/>
+      <w:lvlJc w:val="right"/>
+      <w:pPr>
+        <w:ind w:left="4320" w:hanging="180"/>
+      </w:pPr>
+    </w:lvl>
+    <w:lvl w:ilvl="6" w:tplc="0409000F" w:tentative="1">
+      <w:start w:val="1"/>
+      <w:numFmt w:val="decimal"/>
+      <w:lvlText w:val="%7."/>
+      <w:lvlJc w:val="left"/>
+      <w:pPr>
+        <w:ind w:left="5040" w:hanging="360"/>
+      </w:pPr>
+    </w:lvl>
+    <w:lvl w:ilvl="7" w:tplc="04090019" w:tentative="1">
+      <w:start w:val="1"/>
+      <w:numFmt w:val="lowerLetter"/>
+      <w:lvlText w:val="%8."/>
+      <w:lvlJc w:val="left"/>
+      <w:pPr>
+        <w:ind w:left="5760" w:hanging="360"/>
+      </w:pPr>
+    </w:lvl>
+    <w:lvl w:ilvl="8" w:tplc="0409001B" w:tentative="1">
+      <w:start w:val="1"/>
+      <w:numFmt w:val="lowerRoman"/>
+      <w:lvlText w:val="%9."/>
+      <w:lvlJc w:val="right"/>
+      <w:pPr>
+        <w:ind w:left="6480" w:hanging="180"/>
+      </w:pPr>
+    </w:lvl>
+  </w:abstractNum>
+  <w:abstractNum w:abstractNumId="4">
     <w:nsid w:val="18A6463D"/>
     <w:multiLevelType w:val="hybridMultilevel"/>
     <w:tmpl w:val="C6786096"/>
@@ -3782,7 +4039,7 @@
       </w:pPr>
     </w:lvl>
   </w:abstractNum>
-  <w:abstractNum w:abstractNumId="4">
+  <w:abstractNum w:abstractNumId="5">
     <w:nsid w:val="2E8B4710"/>
     <w:multiLevelType w:val="hybridMultilevel"/>
     <w:tmpl w:val="E3D60600"/>
@@ -3871,7 +4128,7 @@
       </w:pPr>
     </w:lvl>
   </w:abstractNum>
-  <w:abstractNum w:abstractNumId="5">
+  <w:abstractNum w:abstractNumId="6">
     <w:nsid w:val="2FBC01A0"/>
     <w:multiLevelType w:val="hybridMultilevel"/>
     <w:tmpl w:val="C82A79BC"/>
@@ -3960,7 +4217,7 @@
       </w:pPr>
     </w:lvl>
   </w:abstractNum>
-  <w:abstractNum w:abstractNumId="6">
+  <w:abstractNum w:abstractNumId="7">
     <w:nsid w:val="360765E3"/>
     <w:multiLevelType w:val="multilevel"/>
     <w:tmpl w:val="11C06438"/>
@@ -4073,7 +4330,7 @@
       </w:pPr>
     </w:lvl>
   </w:abstractNum>
-  <w:abstractNum w:abstractNumId="7">
+  <w:abstractNum w:abstractNumId="8">
     <w:nsid w:val="55902D0B"/>
     <w:multiLevelType w:val="hybridMultilevel"/>
     <w:tmpl w:val="8D7EAEFC"/>
@@ -4159,7 +4416,96 @@
       </w:pPr>
     </w:lvl>
   </w:abstractNum>
-  <w:abstractNum w:abstractNumId="8">
+  <w:abstractNum w:abstractNumId="9">
+    <w:nsid w:val="5C0B4BD1"/>
+    <w:multiLevelType w:val="hybridMultilevel"/>
+    <w:tmpl w:val="245C364C"/>
+    <w:lvl w:ilvl="0" w:tplc="400A17EC">
+      <w:start w:val="1"/>
+      <w:numFmt w:val="lowerLetter"/>
+      <w:lvlText w:val="%1."/>
+      <w:lvlJc w:val="left"/>
+      <w:pPr>
+        <w:ind w:left="1080" w:hanging="360"/>
+      </w:pPr>
+      <w:rPr>
+        <w:rFonts w:hint="default"/>
+      </w:rPr>
+    </w:lvl>
+    <w:lvl w:ilvl="1" w:tplc="04090019" w:tentative="1">
+      <w:start w:val="1"/>
+      <w:numFmt w:val="lowerLetter"/>
+      <w:lvlText w:val="%2."/>
+      <w:lvlJc w:val="left"/>
+      <w:pPr>
+        <w:ind w:left="1800" w:hanging="360"/>
+      </w:pPr>
+    </w:lvl>
+    <w:lvl w:ilvl="2" w:tplc="0409001B" w:tentative="1">
+      <w:start w:val="1"/>
+      <w:numFmt w:val="lowerRoman"/>
+      <w:lvlText w:val="%3."/>
+      <w:lvlJc w:val="right"/>
+      <w:pPr>
+        <w:ind w:left="2520" w:hanging="180"/>
+      </w:pPr>
+    </w:lvl>
+    <w:lvl w:ilvl="3" w:tplc="0409000F" w:tentative="1">
+      <w:start w:val="1"/>
+      <w:numFmt w:val="decimal"/>
+      <w:lvlText w:val="%4."/>
+      <w:lvlJc w:val="left"/>
+      <w:pPr>
+        <w:ind w:left="3240" w:hanging="360"/>
+      </w:pPr>
+    </w:lvl>
+    <w:lvl w:ilvl="4" w:tplc="04090019" w:tentative="1">
+      <w:start w:val="1"/>
+      <w:numFmt w:val="lowerLetter"/>
+      <w:lvlText w:val="%5."/>
+      <w:lvlJc w:val="left"/>
+      <w:pPr>
+        <w:ind w:left="3960" w:hanging="360"/>
+      </w:pPr>
+    </w:lvl>
+    <w:lvl w:ilvl="5" w:tplc="0409001B" w:tentative="1">
+      <w:start w:val="1"/>
+      <w:numFmt w:val="lowerRoman"/>
+      <w:lvlText w:val="%6."/>
+      <w:lvlJc w:val="right"/>
+      <w:pPr>
+        <w:ind w:left="4680" w:hanging="180"/>
+      </w:pPr>
+    </w:lvl>
+    <w:lvl w:ilvl="6" w:tplc="0409000F" w:tentative="1">
+      <w:start w:val="1"/>
+      <w:numFmt w:val="decimal"/>
+      <w:lvlText w:val="%7."/>
+      <w:lvlJc w:val="left"/>
+      <w:pPr>
+        <w:ind w:left="5400" w:hanging="360"/>
+      </w:pPr>
+    </w:lvl>
+    <w:lvl w:ilvl="7" w:tplc="04090019" w:tentative="1">
+      <w:start w:val="1"/>
+      <w:numFmt w:val="lowerLetter"/>
+      <w:lvlText w:val="%8."/>
+      <w:lvlJc w:val="left"/>
+      <w:pPr>
+        <w:ind w:left="6120" w:hanging="360"/>
+      </w:pPr>
+    </w:lvl>
+    <w:lvl w:ilvl="8" w:tplc="0409001B" w:tentative="1">
+      <w:start w:val="1"/>
+      <w:numFmt w:val="lowerRoman"/>
+      <w:lvlText w:val="%9."/>
+      <w:lvlJc w:val="right"/>
+      <w:pPr>
+        <w:ind w:left="6840" w:hanging="180"/>
+      </w:pPr>
+    </w:lvl>
+  </w:abstractNum>
+  <w:abstractNum w:abstractNumId="10">
     <w:nsid w:val="5F74351B"/>
     <w:multiLevelType w:val="hybridMultilevel"/>
     <w:tmpl w:val="76E0134C"/>
@@ -4248,7 +4594,7 @@
       </w:pPr>
     </w:lvl>
   </w:abstractNum>
-  <w:abstractNum w:abstractNumId="9">
+  <w:abstractNum w:abstractNumId="11">
     <w:nsid w:val="66355C46"/>
     <w:multiLevelType w:val="hybridMultilevel"/>
     <w:tmpl w:val="4F62B8E6"/>
@@ -4334,7 +4680,7 @@
       </w:pPr>
     </w:lvl>
   </w:abstractNum>
-  <w:abstractNum w:abstractNumId="10">
+  <w:abstractNum w:abstractNumId="12">
     <w:nsid w:val="79D66AB7"/>
     <w:multiLevelType w:val="multilevel"/>
     <w:tmpl w:val="11C06438"/>
@@ -4447,7 +4793,7 @@
       </w:pPr>
     </w:lvl>
   </w:abstractNum>
-  <w:abstractNum w:abstractNumId="11">
+  <w:abstractNum w:abstractNumId="13">
     <w:nsid w:val="7AA5534C"/>
     <w:multiLevelType w:val="hybridMultilevel"/>
     <w:tmpl w:val="6630DF8C"/>
@@ -4537,31 +4883,31 @@
     </w:lvl>
   </w:abstractNum>
   <w:num w:numId="1">
+    <w:abstractNumId w:val="7"/>
+  </w:num>
+  <w:num w:numId="2">
+    <w:abstractNumId w:val="12"/>
+  </w:num>
+  <w:num w:numId="3">
     <w:abstractNumId w:val="6"/>
   </w:num>
-  <w:num w:numId="2">
+  <w:num w:numId="4">
     <w:abstractNumId w:val="10"/>
   </w:num>
-  <w:num w:numId="3">
+  <w:num w:numId="5">
     <w:abstractNumId w:val="5"/>
   </w:num>
-  <w:num w:numId="4">
-    <w:abstractNumId w:val="8"/>
-  </w:num>
-  <w:num w:numId="5">
-    <w:abstractNumId w:val="4"/>
-  </w:num>
   <w:num w:numId="6">
-    <w:abstractNumId w:val="11"/>
+    <w:abstractNumId w:val="13"/>
   </w:num>
   <w:num w:numId="7">
     <w:abstractNumId w:val="0"/>
   </w:num>
   <w:num w:numId="8">
-    <w:abstractNumId w:val="9"/>
+    <w:abstractNumId w:val="11"/>
   </w:num>
   <w:num w:numId="9">
-    <w:abstractNumId w:val="3"/>
+    <w:abstractNumId w:val="4"/>
   </w:num>
   <w:num w:numId="10">
     <w:abstractNumId w:val="2"/>
@@ -4570,7 +4916,13 @@
     <w:abstractNumId w:val="1"/>
   </w:num>
   <w:num w:numId="12">
-    <w:abstractNumId w:val="7"/>
+    <w:abstractNumId w:val="8"/>
+  </w:num>
+  <w:num w:numId="13">
+    <w:abstractNumId w:val="3"/>
+  </w:num>
+  <w:num w:numId="14">
+    <w:abstractNumId w:val="9"/>
   </w:num>
 </w:numbering>
 </file>
@@ -5024,6 +5376,17 @@
     <w:uiPriority w:val="99"/>
     <w:rsid w:val="003B71AF"/>
   </w:style>
+  <w:style w:type="character" w:styleId="Hyperlink">
+    <w:name w:val="Hyperlink"/>
+    <w:basedOn w:val="DefaultParagraphFont"/>
+    <w:uiPriority w:val="99"/>
+    <w:unhideWhenUsed/>
+    <w:rsid w:val="00647313"/>
+    <w:rPr>
+      <w:color w:val="0000FF"/>
+      <w:u w:val="single"/>
+    </w:rPr>
+  </w:style>
 </w:styles>
 </file>
 
@@ -5476,6 +5839,17 @@
     <w:uiPriority w:val="99"/>
     <w:rsid w:val="003B71AF"/>
   </w:style>
+  <w:style w:type="character" w:styleId="Hyperlink">
+    <w:name w:val="Hyperlink"/>
+    <w:basedOn w:val="DefaultParagraphFont"/>
+    <w:uiPriority w:val="99"/>
+    <w:unhideWhenUsed/>
+    <w:rsid w:val="00647313"/>
+    <w:rPr>
+      <w:color w:val="0000FF"/>
+      <w:u w:val="single"/>
+    </w:rPr>
+  </w:style>
 </w:styles>
 </file>
 
@@ -5765,6 +6139,21 @@
 </file>
 
 <file path=customXml/item1.xml><?xml version="1.0" encoding="utf-8"?>
+<p:properties xmlns:p="http://schemas.microsoft.com/office/2006/metadata/properties" xmlns:xsi="http://www.w3.org/2001/XMLSchema-instance">
+  <documentManagement/>
+</p:properties>
+</file>
+
+<file path=customXml/item2.xml><?xml version="1.0" encoding="utf-8"?>
+<?mso-contentType ?>
+<FormTemplates xmlns="http://schemas.microsoft.com/sharepoint/v3/contenttype/forms">
+  <Display>DocumentLibraryForm</Display>
+  <Edit>DocumentLibraryForm</Edit>
+  <New>DocumentLibraryForm</New>
+</FormTemplates>
+</file>
+
+<file path=customXml/item3.xml><?xml version="1.0" encoding="utf-8"?>
 <ct:contentTypeSchema xmlns:ct="http://schemas.microsoft.com/office/2006/metadata/contentType" xmlns:ma="http://schemas.microsoft.com/office/2006/metadata/properties/metaAttributes" ct:_="" ma:_="" ma:contentTypeName="Document" ma:contentTypeID="0x0101006DC8301FC550B544BA34F53AC8D3DF7D" ma:contentTypeVersion="0" ma:contentTypeDescription="Create a new document." ma:contentTypeScope="" ma:versionID="b6480f14c997ca1d318c218851fbd580">
   <xsd:schema xmlns:xsd="http://www.w3.org/2001/XMLSchema" xmlns:p="http://schemas.microsoft.com/office/2006/metadata/properties" targetNamespace="http://schemas.microsoft.com/office/2006/metadata/properties" ma:root="true" ma:fieldsID="4949fe3c156efce2c8bb4b9b25c707cc">
     <xsd:element name="properties">
@@ -5813,32 +6202,10 @@
 </ct:contentTypeSchema>
 </file>
 
-<file path=customXml/item2.xml><?xml version="1.0" encoding="utf-8"?>
-<?mso-contentType ?>
-<FormTemplates xmlns="http://schemas.microsoft.com/sharepoint/v3/contenttype/forms">
-  <Display>DocumentLibraryForm</Display>
-  <Edit>DocumentLibraryForm</Edit>
-  <New>DocumentLibraryForm</New>
-</FormTemplates>
-</file>
-
-<file path=customXml/item3.xml><?xml version="1.0" encoding="utf-8"?>
-<p:properties xmlns:p="http://schemas.microsoft.com/office/2006/metadata/properties" xmlns:xsi="http://www.w3.org/2001/XMLSchema-instance">
-  <documentManagement/>
-</p:properties>
-</file>
-
 <file path=customXml/itemProps1.xml><?xml version="1.0" encoding="utf-8"?>
-<ds:datastoreItem xmlns:ds="http://schemas.openxmlformats.org/officeDocument/2006/customXml" ds:itemID="{48FC8AC8-7E12-4A3F-B312-64FA3E9F0C33}">
+<ds:datastoreItem xmlns:ds="http://schemas.openxmlformats.org/officeDocument/2006/customXml" ds:itemID="{63688C45-16E2-44FE-8C70-CAA06026BA2A}">
   <ds:schemaRefs>
-    <ds:schemaRef ds:uri="http://schemas.microsoft.com/office/2006/metadata/contentType"/>
-    <ds:schemaRef ds:uri="http://schemas.microsoft.com/office/2006/metadata/properties/metaAttributes"/>
-    <ds:schemaRef ds:uri="http://www.w3.org/2001/XMLSchema"/>
     <ds:schemaRef ds:uri="http://schemas.microsoft.com/office/2006/metadata/properties"/>
-    <ds:schemaRef ds:uri="http://schemas.openxmlformats.org/package/2006/metadata/core-properties"/>
-    <ds:schemaRef ds:uri="http://purl.org/dc/elements/1.1/"/>
-    <ds:schemaRef ds:uri="http://purl.org/dc/terms/"/>
-    <ds:schemaRef ds:uri="http://schemas.microsoft.com/office/internal/2005/internalDocumentation"/>
   </ds:schemaRefs>
 </ds:datastoreItem>
 </file>
@@ -5852,9 +6219,16 @@
 </file>
 
 <file path=customXml/itemProps3.xml><?xml version="1.0" encoding="utf-8"?>
-<ds:datastoreItem xmlns:ds="http://schemas.openxmlformats.org/officeDocument/2006/customXml" ds:itemID="{63688C45-16E2-44FE-8C70-CAA06026BA2A}">
+<ds:datastoreItem xmlns:ds="http://schemas.openxmlformats.org/officeDocument/2006/customXml" ds:itemID="{48FC8AC8-7E12-4A3F-B312-64FA3E9F0C33}">
   <ds:schemaRefs>
+    <ds:schemaRef ds:uri="http://schemas.microsoft.com/office/2006/metadata/contentType"/>
+    <ds:schemaRef ds:uri="http://schemas.microsoft.com/office/2006/metadata/properties/metaAttributes"/>
+    <ds:schemaRef ds:uri="http://www.w3.org/2001/XMLSchema"/>
     <ds:schemaRef ds:uri="http://schemas.microsoft.com/office/2006/metadata/properties"/>
+    <ds:schemaRef ds:uri="http://schemas.openxmlformats.org/package/2006/metadata/core-properties"/>
+    <ds:schemaRef ds:uri="http://purl.org/dc/elements/1.1/"/>
+    <ds:schemaRef ds:uri="http://purl.org/dc/terms/"/>
+    <ds:schemaRef ds:uri="http://schemas.microsoft.com/office/internal/2005/internalDocumentation"/>
   </ds:schemaRefs>
 </ds:datastoreItem>
 </file>
</xml_diff>

<commit_message>
Updated with the changes about integral submission status and handling of submission folders (JIRA: SP-2394)
</commit_message>
<xml_diff>
--- a/common/docs/UI-lessSubmissionProtocol.docx
+++ b/common/docs/UI-lessSubmissionProtocol.docx
@@ -6,49 +6,46 @@
       <w:pPr>
         <w:pStyle w:val="Title"/>
       </w:pPr>
-      <w:r>
-        <w:t>UI-less</w:t>
-      </w:r>
-      <w:r>
-        <w:t xml:space="preserve"> </w:t>
-      </w:r>
-      <w:r>
-        <w:t>D</w:t>
-      </w:r>
-      <w:r>
-        <w:t xml:space="preserve">ata </w:t>
-      </w:r>
-      <w:r>
-        <w:t>S</w:t>
-      </w:r>
-      <w:r>
-        <w:t>ubmission</w:t>
-      </w:r>
-      <w:r>
-        <w:t xml:space="preserve"> Protocol</w:t>
-      </w:r>
-    </w:p>
-    <w:p>
-      <w:pPr>
-        <w:pStyle w:val="Subtitle"/>
-      </w:pPr>
-      <w:r>
-        <w:t>Version1.4</w:t>
-      </w:r>
-      <w:r>
-        <w:t xml:space="preserve"> </w:t>
-      </w:r>
-      <w:r>
-        <w:tab/>
-      </w:r>
-      <w:r>
-        <w:t xml:space="preserve">January </w:t>
-      </w:r>
-      <w:r>
-        <w:t>31</w:t>
-      </w:r>
       <w:bookmarkStart w:id="0" w:name="_GoBack"/>
       <w:bookmarkEnd w:id="0"/>
+      <w:r>
+        <w:t>UI-less</w:t>
+      </w:r>
+      <w:r>
+        <w:t xml:space="preserve"> </w:t>
+      </w:r>
+      <w:r>
+        <w:t>D</w:t>
+      </w:r>
+      <w:r>
+        <w:t xml:space="preserve">ata </w:t>
+      </w:r>
+      <w:r>
+        <w:t>S</w:t>
+      </w:r>
+      <w:r>
+        <w:t>ubmission</w:t>
+      </w:r>
+      <w:r>
+        <w:t xml:space="preserve"> Protocol</w:t>
+      </w:r>
+    </w:p>
+    <w:p>
+      <w:pPr>
+        <w:pStyle w:val="Subtitle"/>
+      </w:pPr>
+      <w:r>
+        <w:t>Version1.</w:t>
+      </w:r>
+      <w:r>
+        <w:t>5</w:t>
+      </w:r>
+      <w:r>
+        <w:t xml:space="preserve"> </w:t>
+      </w:r>
+      <w:r>
+        <w:t>April 3</w:t>
+      </w:r>
       <w:r>
         <w:t>, 2014</w:t>
       </w:r>
@@ -1787,7 +1784,7 @@
       <w:r>
         <w:t xml:space="preserve">guide is available at: </w:t>
       </w:r>
-      <w:hyperlink r:id="rId11" w:history="1">
+      <w:hyperlink r:id="rId12" w:history="1">
         <w:r>
           <w:rPr>
             <w:rStyle w:val="Hyperlink"/>
@@ -1857,7 +1854,7 @@
       <w:r>
         <w:t xml:space="preserve">Log in at </w:t>
       </w:r>
-      <w:hyperlink r:id="rId12" w:history="1">
+      <w:hyperlink r:id="rId13" w:history="1">
         <w:r>
           <w:rPr>
             <w:rStyle w:val="Hyperlink"/>
@@ -2249,7 +2246,15 @@
         <w:t>report</w:t>
       </w:r>
       <w:r>
-        <w:t xml:space="preserve"> back assigned accessions as well as for cross-linking objects within submission. For instance if both BioProject and BioSample are submitted</w:t>
+        <w:t xml:space="preserve"> back assigned accessions as well as for cross-linking objects within submission. For instance if both BioProject and </w:t>
+      </w:r>
+      <w:proofErr w:type="spellStart"/>
+      <w:r>
+        <w:t>BioSample</w:t>
+      </w:r>
+      <w:proofErr w:type="spellEnd"/>
+      <w:r>
+        <w:t xml:space="preserve"> are submitted</w:t>
       </w:r>
       <w:r>
         <w:t xml:space="preserve">, </w:t>
@@ -2490,7 +2495,21 @@
         <w:rPr>
           <w:rFonts w:ascii="Courier New" w:hAnsi="Courier New" w:cs="Courier New"/>
         </w:rPr>
-        <w:t>="BioSample"&gt;SAMN12345&lt;/</w:t>
+        <w:t>="</w:t>
+      </w:r>
+      <w:proofErr w:type="spellStart"/>
+      <w:r>
+        <w:rPr>
+          <w:rFonts w:ascii="Courier New" w:hAnsi="Courier New" w:cs="Courier New"/>
+        </w:rPr>
+        <w:t>BioSample</w:t>
+      </w:r>
+      <w:proofErr w:type="spellEnd"/>
+      <w:r>
+        <w:rPr>
+          <w:rFonts w:ascii="Courier New" w:hAnsi="Courier New" w:cs="Courier New"/>
+        </w:rPr>
+        <w:t>"&gt;SAMN12345&lt;/</w:t>
       </w:r>
       <w:proofErr w:type="spellStart"/>
       <w:r>
@@ -3082,6 +3101,18 @@
         <w:t xml:space="preserve"> have status Processed-error, those need to be corrected and resubmitted. </w:t>
       </w:r>
       <w:r>
+        <w:t>Actions that have status Processed-ok cannot be resubmitted. Once all actions in the submission have status Processed-ok, no further updates to the folder are</w:t>
+      </w:r>
+      <w:r>
+        <w:t xml:space="preserve"> processed by Submission Portal and this folder could be removed to reclaim space.</w:t>
+      </w:r>
+    </w:p>
+    <w:p>
+      <w:pPr>
+        <w:pStyle w:val="NoSpacing"/>
+        <w:ind w:left="720"/>
+      </w:pPr>
+      <w:r>
         <w:t>SP can delete data files and submission.xml for successful submissions, but leave</w:t>
       </w:r>
       <w:r>
@@ -3231,6 +3262,14 @@
       <w:r>
         <w:tab/>
         <w:t>Submission Statuses</w:t>
+      </w:r>
+    </w:p>
+    <w:p>
+      <w:pPr>
+        <w:pStyle w:val="Heading3"/>
+      </w:pPr>
+      <w:r>
+        <w:t>Submission Action Statuses</w:t>
       </w:r>
     </w:p>
     <w:p>
@@ -3243,11 +3282,13 @@
         <w:spacing w:line="240" w:lineRule="auto"/>
         <w:rPr>
           <w:rFonts w:cs="Arial"/>
+          <w:i/>
         </w:rPr>
       </w:pPr>
       <w:r>
         <w:rPr>
           <w:rFonts w:cs="Arial"/>
+          <w:i/>
         </w:rPr>
         <w:t>Failed</w:t>
       </w:r>
@@ -3276,11 +3317,13 @@
         <w:spacing w:line="240" w:lineRule="auto"/>
         <w:rPr>
           <w:rFonts w:cs="Arial"/>
+          <w:i/>
         </w:rPr>
       </w:pPr>
       <w:r>
         <w:rPr>
           <w:rFonts w:cs="Arial"/>
+          <w:i/>
         </w:rPr>
         <w:t>Queued</w:t>
       </w:r>
@@ -3309,11 +3352,13 @@
         <w:spacing w:line="240" w:lineRule="auto"/>
         <w:rPr>
           <w:rFonts w:cs="Arial"/>
+          <w:i/>
         </w:rPr>
       </w:pPr>
       <w:r>
         <w:rPr>
           <w:rFonts w:cs="Arial"/>
+          <w:i/>
         </w:rPr>
         <w:t>Processing</w:t>
       </w:r>
@@ -3343,11 +3388,13 @@
         </w:numPr>
         <w:rPr>
           <w:rFonts w:cs="Arial"/>
+          <w:i/>
         </w:rPr>
       </w:pPr>
       <w:r>
         <w:rPr>
           <w:rFonts w:cs="Arial"/>
+          <w:i/>
         </w:rPr>
         <w:t>Processed-ok</w:t>
       </w:r>
@@ -3363,16 +3410,55 @@
         <w:rPr>
           <w:rFonts w:cs="Arial"/>
         </w:rPr>
-        <w:t xml:space="preserve">Processing completed successfully, all objects are accessioned and loaded in archive(s). </w:t>
+        <w:t>Processing completed successfully</w:t>
       </w:r>
       <w:proofErr w:type="gramStart"/>
       <w:r>
         <w:rPr>
           <w:rFonts w:cs="Arial"/>
         </w:rPr>
-        <w:t>Accessions not necessary public yet.</w:t>
+        <w:t>,  objects</w:t>
       </w:r>
       <w:proofErr w:type="gramEnd"/>
+      <w:r>
+        <w:rPr>
+          <w:rFonts w:cs="Arial"/>
+        </w:rPr>
+        <w:t xml:space="preserve"> are accessioned and loaded in archive. </w:t>
+      </w:r>
+      <w:r>
+        <w:rPr>
+          <w:rFonts w:cs="Arial"/>
+        </w:rPr>
+        <w:t xml:space="preserve">No further re-submissions for this action will be processed. </w:t>
+      </w:r>
+    </w:p>
+    <w:p>
+      <w:pPr>
+        <w:pStyle w:val="ListParagraph"/>
+        <w:rPr>
+          <w:rFonts w:cs="Arial"/>
+        </w:rPr>
+      </w:pPr>
+      <w:r>
+        <w:rPr>
+          <w:rFonts w:cs="Arial"/>
+        </w:rPr>
+        <w:lastRenderedPageBreak/>
+        <w:t xml:space="preserve">Accessions </w:t>
+      </w:r>
+      <w:r>
+        <w:rPr>
+          <w:rFonts w:cs="Arial"/>
+        </w:rPr>
+        <w:t xml:space="preserve">are </w:t>
+      </w:r>
+      <w:r>
+        <w:rPr>
+          <w:rFonts w:cs="Arial"/>
+        </w:rPr>
+        <w:t>not necessary public yet.</w:t>
+      </w:r>
     </w:p>
     <w:p>
       <w:pPr>
@@ -3384,11 +3470,13 @@
         <w:spacing w:line="240" w:lineRule="auto"/>
         <w:rPr>
           <w:rFonts w:cs="Arial"/>
+          <w:i/>
         </w:rPr>
       </w:pPr>
       <w:r>
         <w:rPr>
           <w:rFonts w:cs="Arial"/>
+          <w:i/>
         </w:rPr>
         <w:t>Processed-error</w:t>
       </w:r>
@@ -3417,11 +3505,13 @@
         <w:spacing w:line="240" w:lineRule="auto"/>
         <w:rPr>
           <w:rFonts w:cs="Arial"/>
+          <w:i/>
         </w:rPr>
       </w:pPr>
       <w:r>
         <w:rPr>
           <w:rFonts w:cs="Arial"/>
+          <w:i/>
         </w:rPr>
         <w:t>Deleted</w:t>
       </w:r>
@@ -3437,8 +3527,13 @@
         <w:rPr>
           <w:rFonts w:cs="Arial"/>
         </w:rPr>
-        <w:lastRenderedPageBreak/>
-        <w:t xml:space="preserve">Submission is deleted and no work on it is expected. </w:t>
+        <w:t>Action</w:t>
+      </w:r>
+      <w:r>
+        <w:rPr>
+          <w:rFonts w:cs="Arial"/>
+        </w:rPr>
+        <w:t xml:space="preserve"> is deleted and no work on it is expected. </w:t>
       </w:r>
       <w:proofErr w:type="gramStart"/>
       <w:r>
@@ -3451,15 +3546,111 @@
     </w:p>
     <w:p>
       <w:pPr>
+        <w:pStyle w:val="Heading3"/>
+      </w:pPr>
+      <w:r>
+        <w:t>Submission Statuses</w:t>
+      </w:r>
+    </w:p>
+    <w:p>
+      <w:pPr>
         <w:pStyle w:val="ListParagraph"/>
-        <w:rPr>
-          <w:rFonts w:cs="Arial"/>
-        </w:rPr>
-      </w:pPr>
+        <w:numPr>
+          <w:ilvl w:val="0"/>
+          <w:numId w:val="15"/>
+        </w:numPr>
+      </w:pPr>
+      <w:r>
+        <w:t>Submission status is determined by combining statuses of actions it contains.</w:t>
+      </w:r>
+    </w:p>
+    <w:p>
+      <w:pPr>
+        <w:pStyle w:val="ListParagraph"/>
+        <w:numPr>
+          <w:ilvl w:val="0"/>
+          <w:numId w:val="15"/>
+        </w:numPr>
+      </w:pPr>
+      <w:r>
+        <w:t>If at least one action has Processed-error, submission status is Processed-error</w:t>
+      </w:r>
+    </w:p>
+    <w:p>
+      <w:pPr>
+        <w:pStyle w:val="ListParagraph"/>
+        <w:numPr>
+          <w:ilvl w:val="0"/>
+          <w:numId w:val="15"/>
+        </w:numPr>
+      </w:pPr>
+      <w:r>
+        <w:t>Otherwise if at least one action has Failed, submission status is Failed</w:t>
+      </w:r>
+    </w:p>
+    <w:p>
+      <w:pPr>
+        <w:pStyle w:val="ListParagraph"/>
+        <w:numPr>
+          <w:ilvl w:val="0"/>
+          <w:numId w:val="15"/>
+        </w:numPr>
+      </w:pPr>
+      <w:r>
+        <w:t>Otherwise if at least one action has Processing state, the whole submission is Processing</w:t>
+      </w:r>
+    </w:p>
+    <w:p>
+      <w:pPr>
+        <w:pStyle w:val="ListParagraph"/>
+        <w:numPr>
+          <w:ilvl w:val="0"/>
+          <w:numId w:val="15"/>
+        </w:numPr>
+      </w:pPr>
+      <w:r>
+        <w:t>Otherwise, if at least one action has Queued state, the whole submission is Queued</w:t>
+      </w:r>
+    </w:p>
+    <w:p>
+      <w:pPr>
+        <w:pStyle w:val="ListParagraph"/>
+        <w:numPr>
+          <w:ilvl w:val="0"/>
+          <w:numId w:val="15"/>
+        </w:numPr>
+      </w:pPr>
+      <w:r>
+        <w:t>Otherwise, if at least one action has Deleted state, the whole submission is Deleted</w:t>
+      </w:r>
+    </w:p>
+    <w:p>
+      <w:pPr>
+        <w:pStyle w:val="ListParagraph"/>
+        <w:numPr>
+          <w:ilvl w:val="0"/>
+          <w:numId w:val="15"/>
+        </w:numPr>
+      </w:pPr>
+      <w:r>
+        <w:t>If all actions have Processed-ok, submission status is Processed-ok</w:t>
+      </w:r>
+    </w:p>
+    <w:p>
+      <w:pPr>
+        <w:pStyle w:val="ListParagraph"/>
+        <w:numPr>
+          <w:ilvl w:val="0"/>
+          <w:numId w:val="15"/>
+        </w:numPr>
+      </w:pPr>
+      <w:r>
+        <w:t>Otherwise submission status is Submitted</w:t>
+      </w:r>
     </w:p>
     <w:p/>
     <w:sectPr>
-      <w:footerReference w:type="default" r:id="rId13"/>
+      <w:footerReference w:type="default" r:id="rId14"/>
       <w:pgSz w:w="12240" w:h="15840"/>
       <w:pgMar w:top="1440" w:right="1440" w:bottom="1440" w:left="1440" w:header="720" w:footer="720" w:gutter="0"/>
       <w:cols w:space="720"/>
@@ -3504,6 +3695,7 @@
         <w:docPartUnique/>
       </w:docPartObj>
     </w:sdtPr>
+    <w:sdtEndPr/>
     <w:sdtContent>
       <w:p>
         <w:pPr>
@@ -3523,6 +3715,7 @@
               <w:docPartUnique/>
             </w:docPartObj>
           </w:sdtPr>
+          <w:sdtEndPr/>
           <w:sdtContent>
             <w:r>
               <w:t xml:space="preserve">Page </w:t>
@@ -3558,7 +3751,7 @@
                 <w:bCs/>
                 <w:noProof/>
               </w:rPr>
-              <w:t>1</w:t>
+              <w:t>5</w:t>
             </w:r>
             <w:r>
               <w:rPr>
@@ -4333,7 +4526,7 @@
   <w:abstractNum w:abstractNumId="8">
     <w:nsid w:val="55902D0B"/>
     <w:multiLevelType w:val="hybridMultilevel"/>
-    <w:tmpl w:val="8D7EAEFC"/>
+    <w:tmpl w:val="73D65204"/>
     <w:lvl w:ilvl="0" w:tplc="0409000F">
       <w:start w:val="1"/>
       <w:numFmt w:val="decimal"/>
@@ -4681,6 +4874,92 @@
     </w:lvl>
   </w:abstractNum>
   <w:abstractNum w:abstractNumId="12">
+    <w:nsid w:val="70037212"/>
+    <w:multiLevelType w:val="hybridMultilevel"/>
+    <w:tmpl w:val="73D65204"/>
+    <w:lvl w:ilvl="0" w:tplc="0409000F">
+      <w:start w:val="1"/>
+      <w:numFmt w:val="decimal"/>
+      <w:lvlText w:val="%1."/>
+      <w:lvlJc w:val="left"/>
+      <w:pPr>
+        <w:ind w:left="720" w:hanging="360"/>
+      </w:pPr>
+    </w:lvl>
+    <w:lvl w:ilvl="1" w:tplc="04090019" w:tentative="1">
+      <w:start w:val="1"/>
+      <w:numFmt w:val="lowerLetter"/>
+      <w:lvlText w:val="%2."/>
+      <w:lvlJc w:val="left"/>
+      <w:pPr>
+        <w:ind w:left="1440" w:hanging="360"/>
+      </w:pPr>
+    </w:lvl>
+    <w:lvl w:ilvl="2" w:tplc="0409001B" w:tentative="1">
+      <w:start w:val="1"/>
+      <w:numFmt w:val="lowerRoman"/>
+      <w:lvlText w:val="%3."/>
+      <w:lvlJc w:val="right"/>
+      <w:pPr>
+        <w:ind w:left="2160" w:hanging="180"/>
+      </w:pPr>
+    </w:lvl>
+    <w:lvl w:ilvl="3" w:tplc="0409000F" w:tentative="1">
+      <w:start w:val="1"/>
+      <w:numFmt w:val="decimal"/>
+      <w:lvlText w:val="%4."/>
+      <w:lvlJc w:val="left"/>
+      <w:pPr>
+        <w:ind w:left="2880" w:hanging="360"/>
+      </w:pPr>
+    </w:lvl>
+    <w:lvl w:ilvl="4" w:tplc="04090019" w:tentative="1">
+      <w:start w:val="1"/>
+      <w:numFmt w:val="lowerLetter"/>
+      <w:lvlText w:val="%5."/>
+      <w:lvlJc w:val="left"/>
+      <w:pPr>
+        <w:ind w:left="3600" w:hanging="360"/>
+      </w:pPr>
+    </w:lvl>
+    <w:lvl w:ilvl="5" w:tplc="0409001B" w:tentative="1">
+      <w:start w:val="1"/>
+      <w:numFmt w:val="lowerRoman"/>
+      <w:lvlText w:val="%6."/>
+      <w:lvlJc w:val="right"/>
+      <w:pPr>
+        <w:ind w:left="4320" w:hanging="180"/>
+      </w:pPr>
+    </w:lvl>
+    <w:lvl w:ilvl="6" w:tplc="0409000F" w:tentative="1">
+      <w:start w:val="1"/>
+      <w:numFmt w:val="decimal"/>
+      <w:lvlText w:val="%7."/>
+      <w:lvlJc w:val="left"/>
+      <w:pPr>
+        <w:ind w:left="5040" w:hanging="360"/>
+      </w:pPr>
+    </w:lvl>
+    <w:lvl w:ilvl="7" w:tplc="04090019" w:tentative="1">
+      <w:start w:val="1"/>
+      <w:numFmt w:val="lowerLetter"/>
+      <w:lvlText w:val="%8."/>
+      <w:lvlJc w:val="left"/>
+      <w:pPr>
+        <w:ind w:left="5760" w:hanging="360"/>
+      </w:pPr>
+    </w:lvl>
+    <w:lvl w:ilvl="8" w:tplc="0409001B" w:tentative="1">
+      <w:start w:val="1"/>
+      <w:numFmt w:val="lowerRoman"/>
+      <w:lvlText w:val="%9."/>
+      <w:lvlJc w:val="right"/>
+      <w:pPr>
+        <w:ind w:left="6480" w:hanging="180"/>
+      </w:pPr>
+    </w:lvl>
+  </w:abstractNum>
+  <w:abstractNum w:abstractNumId="13">
     <w:nsid w:val="79D66AB7"/>
     <w:multiLevelType w:val="multilevel"/>
     <w:tmpl w:val="11C06438"/>
@@ -4793,7 +5072,7 @@
       </w:pPr>
     </w:lvl>
   </w:abstractNum>
-  <w:abstractNum w:abstractNumId="13">
+  <w:abstractNum w:abstractNumId="14">
     <w:nsid w:val="7AA5534C"/>
     <w:multiLevelType w:val="hybridMultilevel"/>
     <w:tmpl w:val="6630DF8C"/>
@@ -4886,7 +5165,7 @@
     <w:abstractNumId w:val="7"/>
   </w:num>
   <w:num w:numId="2">
-    <w:abstractNumId w:val="12"/>
+    <w:abstractNumId w:val="13"/>
   </w:num>
   <w:num w:numId="3">
     <w:abstractNumId w:val="6"/>
@@ -4898,7 +5177,7 @@
     <w:abstractNumId w:val="5"/>
   </w:num>
   <w:num w:numId="6">
-    <w:abstractNumId w:val="13"/>
+    <w:abstractNumId w:val="14"/>
   </w:num>
   <w:num w:numId="7">
     <w:abstractNumId w:val="0"/>
@@ -4923,6 +5202,9 @@
   </w:num>
   <w:num w:numId="14">
     <w:abstractNumId w:val="9"/>
+  </w:num>
+  <w:num w:numId="15">
+    <w:abstractNumId w:val="12"/>
   </w:num>
 </w:numbering>
 </file>
@@ -5387,6 +5669,36 @@
       <w:u w:val="single"/>
     </w:rPr>
   </w:style>
+  <w:style w:type="paragraph" w:styleId="BalloonText">
+    <w:name w:val="Balloon Text"/>
+    <w:basedOn w:val="Normal"/>
+    <w:link w:val="BalloonTextChar"/>
+    <w:uiPriority w:val="99"/>
+    <w:semiHidden/>
+    <w:unhideWhenUsed/>
+    <w:rsid w:val="0081124F"/>
+    <w:pPr>
+      <w:spacing w:line="240" w:lineRule="auto"/>
+    </w:pPr>
+    <w:rPr>
+      <w:rFonts w:ascii="Tahoma" w:hAnsi="Tahoma" w:cs="Tahoma"/>
+      <w:sz w:val="16"/>
+      <w:szCs w:val="16"/>
+    </w:rPr>
+  </w:style>
+  <w:style w:type="character" w:customStyle="1" w:styleId="BalloonTextChar">
+    <w:name w:val="Balloon Text Char"/>
+    <w:basedOn w:val="DefaultParagraphFont"/>
+    <w:link w:val="BalloonText"/>
+    <w:uiPriority w:val="99"/>
+    <w:semiHidden/>
+    <w:rsid w:val="0081124F"/>
+    <w:rPr>
+      <w:rFonts w:ascii="Tahoma" w:hAnsi="Tahoma" w:cs="Tahoma"/>
+      <w:sz w:val="16"/>
+      <w:szCs w:val="16"/>
+    </w:rPr>
+  </w:style>
 </w:styles>
 </file>
 
@@ -5850,6 +6162,36 @@
       <w:u w:val="single"/>
     </w:rPr>
   </w:style>
+  <w:style w:type="paragraph" w:styleId="BalloonText">
+    <w:name w:val="Balloon Text"/>
+    <w:basedOn w:val="Normal"/>
+    <w:link w:val="BalloonTextChar"/>
+    <w:uiPriority w:val="99"/>
+    <w:semiHidden/>
+    <w:unhideWhenUsed/>
+    <w:rsid w:val="0081124F"/>
+    <w:pPr>
+      <w:spacing w:line="240" w:lineRule="auto"/>
+    </w:pPr>
+    <w:rPr>
+      <w:rFonts w:ascii="Tahoma" w:hAnsi="Tahoma" w:cs="Tahoma"/>
+      <w:sz w:val="16"/>
+      <w:szCs w:val="16"/>
+    </w:rPr>
+  </w:style>
+  <w:style w:type="character" w:customStyle="1" w:styleId="BalloonTextChar">
+    <w:name w:val="Balloon Text Char"/>
+    <w:basedOn w:val="DefaultParagraphFont"/>
+    <w:link w:val="BalloonText"/>
+    <w:uiPriority w:val="99"/>
+    <w:semiHidden/>
+    <w:rsid w:val="0081124F"/>
+    <w:rPr>
+      <w:rFonts w:ascii="Tahoma" w:hAnsi="Tahoma" w:cs="Tahoma"/>
+      <w:sz w:val="16"/>
+      <w:szCs w:val="16"/>
+    </w:rPr>
+  </w:style>
 </w:styles>
 </file>
 
@@ -6154,8 +6496,8 @@
 </file>
 
 <file path=customXml/item3.xml><?xml version="1.0" encoding="utf-8"?>
-<ct:contentTypeSchema xmlns:ct="http://schemas.microsoft.com/office/2006/metadata/contentType" xmlns:ma="http://schemas.microsoft.com/office/2006/metadata/properties/metaAttributes" ct:_="" ma:_="" ma:contentTypeName="Document" ma:contentTypeID="0x0101006DC8301FC550B544BA34F53AC8D3DF7D" ma:contentTypeVersion="0" ma:contentTypeDescription="Create a new document." ma:contentTypeScope="" ma:versionID="b6480f14c997ca1d318c218851fbd580">
-  <xsd:schema xmlns:xsd="http://www.w3.org/2001/XMLSchema" xmlns:p="http://schemas.microsoft.com/office/2006/metadata/properties" targetNamespace="http://schemas.microsoft.com/office/2006/metadata/properties" ma:root="true" ma:fieldsID="4949fe3c156efce2c8bb4b9b25c707cc">
+<ct:contentTypeSchema xmlns:ct="http://schemas.microsoft.com/office/2006/metadata/contentType" xmlns:ma="http://schemas.microsoft.com/office/2006/metadata/properties/metaAttributes" ct:_="" ma:_="" ma:contentTypeName="Document" ma:contentTypeID="0x0101006DC8301FC550B544BA34F53AC8D3DF7D" ma:contentTypeVersion="0" ma:contentTypeDescription="Create a new document." ma:contentTypeScope="" ma:versionID="83dcfd6c4ad71f2c2b0dec988e5773c4">
+  <xsd:schema xmlns:xsd="http://www.w3.org/2001/XMLSchema" xmlns:p="http://schemas.microsoft.com/office/2006/metadata/properties" targetNamespace="http://schemas.microsoft.com/office/2006/metadata/properties" ma:root="true" ma:fieldsID="dea576bb3bfa8037ba7607877e8b87f2">
     <xsd:element name="properties">
       <xsd:complexType>
         <xsd:sequence>
@@ -6202,10 +6544,20 @@
 </ct:contentTypeSchema>
 </file>
 
+<file path=customXml/item4.xml><?xml version="1.0" encoding="utf-8"?>
+<b:Sources xmlns:b="http://schemas.openxmlformats.org/officeDocument/2006/bibliography" xmlns="http://schemas.openxmlformats.org/officeDocument/2006/bibliography" SelectedStyle="\APA.XSL" StyleName="APA"/>
+</file>
+
 <file path=customXml/itemProps1.xml><?xml version="1.0" encoding="utf-8"?>
 <ds:datastoreItem xmlns:ds="http://schemas.openxmlformats.org/officeDocument/2006/customXml" ds:itemID="{63688C45-16E2-44FE-8C70-CAA06026BA2A}">
   <ds:schemaRefs>
     <ds:schemaRef ds:uri="http://schemas.microsoft.com/office/2006/metadata/properties"/>
+    <ds:schemaRef ds:uri="http://purl.org/dc/dcmitype/"/>
+    <ds:schemaRef ds:uri="http://schemas.openxmlformats.org/package/2006/metadata/core-properties"/>
+    <ds:schemaRef ds:uri="http://purl.org/dc/terms/"/>
+    <ds:schemaRef ds:uri="http://www.w3.org/XML/1998/namespace"/>
+    <ds:schemaRef ds:uri="http://schemas.microsoft.com/office/2006/documentManagement/types"/>
+    <ds:schemaRef ds:uri="http://purl.org/dc/elements/1.1/"/>
   </ds:schemaRefs>
 </ds:datastoreItem>
 </file>
@@ -6219,7 +6571,7 @@
 </file>
 
 <file path=customXml/itemProps3.xml><?xml version="1.0" encoding="utf-8"?>
-<ds:datastoreItem xmlns:ds="http://schemas.openxmlformats.org/officeDocument/2006/customXml" ds:itemID="{48FC8AC8-7E12-4A3F-B312-64FA3E9F0C33}">
+<ds:datastoreItem xmlns:ds="http://schemas.openxmlformats.org/officeDocument/2006/customXml" ds:itemID="{0DC77115-A153-41EF-951F-352CFEBB6468}">
   <ds:schemaRefs>
     <ds:schemaRef ds:uri="http://schemas.microsoft.com/office/2006/metadata/contentType"/>
     <ds:schemaRef ds:uri="http://schemas.microsoft.com/office/2006/metadata/properties/metaAttributes"/>
@@ -6231,4 +6583,12 @@
     <ds:schemaRef ds:uri="http://schemas.microsoft.com/office/internal/2005/internalDocumentation"/>
   </ds:schemaRefs>
 </ds:datastoreItem>
+</file>
+
+<file path=customXml/itemProps4.xml><?xml version="1.0" encoding="utf-8"?>
+<ds:datastoreItem xmlns:ds="http://schemas.openxmlformats.org/officeDocument/2006/customXml" ds:itemID="{5E15D83C-28B0-4157-A9E2-8A4CE3C9802B}">
+  <ds:schemaRefs>
+    <ds:schemaRef ds:uri="http://schemas.openxmlformats.org/officeDocument/2006/bibliography"/>
+  </ds:schemaRefs>
+</ds:datastoreItem>
 </file>
</xml_diff>

<commit_message>
Updated public UI-less submission documentation (JIRA: SP-2425)
</commit_message>
<xml_diff>
--- a/common/docs/UI-lessSubmissionProtocol.docx
+++ b/common/docs/UI-lessSubmissionProtocol.docx
@@ -6,46 +6,46 @@
       <w:pPr>
         <w:pStyle w:val="Title"/>
       </w:pPr>
+      <w:r>
+        <w:t>UI-less</w:t>
+      </w:r>
+      <w:r>
+        <w:t xml:space="preserve"> </w:t>
+      </w:r>
+      <w:r>
+        <w:t>D</w:t>
+      </w:r>
+      <w:r>
+        <w:t xml:space="preserve">ata </w:t>
+      </w:r>
+      <w:r>
+        <w:t>S</w:t>
+      </w:r>
+      <w:r>
+        <w:t>ubmission</w:t>
+      </w:r>
+      <w:r>
+        <w:t xml:space="preserve"> Protocol</w:t>
+      </w:r>
+    </w:p>
+    <w:p>
+      <w:pPr>
+        <w:pStyle w:val="Subtitle"/>
+      </w:pPr>
+      <w:r>
+        <w:t>Version1.</w:t>
+      </w:r>
+      <w:r>
+        <w:t>6</w:t>
+      </w:r>
+      <w:r>
+        <w:t xml:space="preserve"> </w:t>
+      </w:r>
+      <w:r>
+        <w:t>April 17</w:t>
+      </w:r>
       <w:bookmarkStart w:id="0" w:name="_GoBack"/>
       <w:bookmarkEnd w:id="0"/>
-      <w:r>
-        <w:t>UI-less</w:t>
-      </w:r>
-      <w:r>
-        <w:t xml:space="preserve"> </w:t>
-      </w:r>
-      <w:r>
-        <w:t>D</w:t>
-      </w:r>
-      <w:r>
-        <w:t xml:space="preserve">ata </w:t>
-      </w:r>
-      <w:r>
-        <w:t>S</w:t>
-      </w:r>
-      <w:r>
-        <w:t>ubmission</w:t>
-      </w:r>
-      <w:r>
-        <w:t xml:space="preserve"> Protocol</w:t>
-      </w:r>
-    </w:p>
-    <w:p>
-      <w:pPr>
-        <w:pStyle w:val="Subtitle"/>
-      </w:pPr>
-      <w:r>
-        <w:t>Version1.</w:t>
-      </w:r>
-      <w:r>
-        <w:t>5</w:t>
-      </w:r>
-      <w:r>
-        <w:t xml:space="preserve"> </w:t>
-      </w:r>
-      <w:r>
-        <w:t>April 3</w:t>
-      </w:r>
       <w:r>
         <w:t>, 2014</w:t>
       </w:r>
@@ -2246,15 +2246,7 @@
         <w:t>report</w:t>
       </w:r>
       <w:r>
-        <w:t xml:space="preserve"> back assigned accessions as well as for cross-linking objects within submission. For instance if both BioProject and </w:t>
-      </w:r>
-      <w:proofErr w:type="spellStart"/>
-      <w:r>
-        <w:t>BioSample</w:t>
-      </w:r>
-      <w:proofErr w:type="spellEnd"/>
-      <w:r>
-        <w:t xml:space="preserve"> are submitted</w:t>
+        <w:t xml:space="preserve"> back assigned accessions as well as for cross-linking objects within submission. For instance if both BioProject and BioSample are submitted</w:t>
       </w:r>
       <w:r>
         <w:t xml:space="preserve">, </w:t>
@@ -2495,21 +2487,7 @@
         <w:rPr>
           <w:rFonts w:ascii="Courier New" w:hAnsi="Courier New" w:cs="Courier New"/>
         </w:rPr>
-        <w:t>="</w:t>
-      </w:r>
-      <w:proofErr w:type="spellStart"/>
-      <w:r>
-        <w:rPr>
-          <w:rFonts w:ascii="Courier New" w:hAnsi="Courier New" w:cs="Courier New"/>
-        </w:rPr>
-        <w:t>BioSample</w:t>
-      </w:r>
-      <w:proofErr w:type="spellEnd"/>
-      <w:r>
-        <w:rPr>
-          <w:rFonts w:ascii="Courier New" w:hAnsi="Courier New" w:cs="Courier New"/>
-        </w:rPr>
-        <w:t>"&gt;SAMN12345&lt;/</w:t>
+        <w:t>="BioSample"&gt;SAMN12345&lt;/</w:t>
       </w:r>
       <w:proofErr w:type="spellStart"/>
       <w:r>
@@ -3290,7 +3268,7 @@
           <w:rFonts w:cs="Arial"/>
           <w:i/>
         </w:rPr>
-        <w:t>Failed</w:t>
+        <w:t>Queued</w:t>
       </w:r>
     </w:p>
     <w:p>
@@ -3304,7 +3282,7 @@
         <w:rPr>
           <w:rFonts w:cs="Arial"/>
         </w:rPr>
-        <w:t>Failed automated validation and expecting corrections from user. No curation happened yet.</w:t>
+        <w:t>Picked up by target database, automated validations can be rum, but no curator is assigned yet.</w:t>
       </w:r>
     </w:p>
     <w:p>
@@ -3325,7 +3303,7 @@
           <w:rFonts w:cs="Arial"/>
           <w:i/>
         </w:rPr>
-        <w:t>Queued</w:t>
+        <w:t>Processing</w:t>
       </w:r>
     </w:p>
     <w:p>
@@ -3335,11 +3313,93 @@
           <w:rFonts w:cs="Arial"/>
         </w:rPr>
       </w:pPr>
+      <w:proofErr w:type="gramStart"/>
       <w:r>
         <w:rPr>
           <w:rFonts w:cs="Arial"/>
         </w:rPr>
-        <w:t>Picked up by target database, automated validations can be rum, but no curator is assigned yet.</w:t>
+        <w:t>Transformation, curation and loading.</w:t>
+      </w:r>
+      <w:proofErr w:type="gramEnd"/>
+    </w:p>
+    <w:p>
+      <w:pPr>
+        <w:pStyle w:val="ListParagraph"/>
+        <w:numPr>
+          <w:ilvl w:val="0"/>
+          <w:numId w:val="12"/>
+        </w:numPr>
+        <w:rPr>
+          <w:rFonts w:cs="Arial"/>
+          <w:i/>
+        </w:rPr>
+      </w:pPr>
+      <w:r>
+        <w:rPr>
+          <w:rFonts w:cs="Arial"/>
+          <w:i/>
+        </w:rPr>
+        <w:t>Processed-ok</w:t>
+      </w:r>
+    </w:p>
+    <w:p>
+      <w:pPr>
+        <w:pStyle w:val="ListParagraph"/>
+        <w:rPr>
+          <w:rFonts w:cs="Arial"/>
+        </w:rPr>
+      </w:pPr>
+      <w:r>
+        <w:rPr>
+          <w:rFonts w:cs="Arial"/>
+        </w:rPr>
+        <w:t>Processing completed successfully</w:t>
+      </w:r>
+      <w:proofErr w:type="gramStart"/>
+      <w:r>
+        <w:rPr>
+          <w:rFonts w:cs="Arial"/>
+        </w:rPr>
+        <w:t>,  objects</w:t>
+      </w:r>
+      <w:proofErr w:type="gramEnd"/>
+      <w:r>
+        <w:rPr>
+          <w:rFonts w:cs="Arial"/>
+        </w:rPr>
+        <w:t xml:space="preserve"> are accessioned and loaded in archive. </w:t>
+      </w:r>
+      <w:r>
+        <w:rPr>
+          <w:rFonts w:cs="Arial"/>
+        </w:rPr>
+        <w:t xml:space="preserve">No further re-submissions for this action will be processed. </w:t>
+      </w:r>
+    </w:p>
+    <w:p>
+      <w:pPr>
+        <w:pStyle w:val="ListParagraph"/>
+        <w:rPr>
+          <w:rFonts w:cs="Arial"/>
+        </w:rPr>
+      </w:pPr>
+      <w:r>
+        <w:rPr>
+          <w:rFonts w:cs="Arial"/>
+        </w:rPr>
+        <w:t xml:space="preserve">Accessions </w:t>
+      </w:r>
+      <w:r>
+        <w:rPr>
+          <w:rFonts w:cs="Arial"/>
+        </w:rPr>
+        <w:t xml:space="preserve">are </w:t>
+      </w:r>
+      <w:r>
+        <w:rPr>
+          <w:rFonts w:cs="Arial"/>
+        </w:rPr>
+        <w:t>not necessary public yet.</w:t>
       </w:r>
     </w:p>
     <w:p>
@@ -3360,7 +3420,7 @@
           <w:rFonts w:cs="Arial"/>
           <w:i/>
         </w:rPr>
-        <w:t>Processing</w:t>
+        <w:t>Processed-error</w:t>
       </w:r>
     </w:p>
     <w:p>
@@ -3370,94 +3430,12 @@
           <w:rFonts w:cs="Arial"/>
         </w:rPr>
       </w:pPr>
-      <w:proofErr w:type="gramStart"/>
       <w:r>
         <w:rPr>
           <w:rFonts w:cs="Arial"/>
         </w:rPr>
-        <w:t>Transformation, curation and loading.</w:t>
-      </w:r>
-      <w:proofErr w:type="gramEnd"/>
-    </w:p>
-    <w:p>
-      <w:pPr>
-        <w:pStyle w:val="ListParagraph"/>
-        <w:numPr>
-          <w:ilvl w:val="0"/>
-          <w:numId w:val="12"/>
-        </w:numPr>
-        <w:rPr>
-          <w:rFonts w:cs="Arial"/>
-          <w:i/>
-        </w:rPr>
-      </w:pPr>
-      <w:r>
-        <w:rPr>
-          <w:rFonts w:cs="Arial"/>
-          <w:i/>
-        </w:rPr>
-        <w:t>Processed-ok</w:t>
-      </w:r>
-    </w:p>
-    <w:p>
-      <w:pPr>
-        <w:pStyle w:val="ListParagraph"/>
-        <w:rPr>
-          <w:rFonts w:cs="Arial"/>
-        </w:rPr>
-      </w:pPr>
-      <w:r>
-        <w:rPr>
-          <w:rFonts w:cs="Arial"/>
-        </w:rPr>
-        <w:t>Processing completed successfully</w:t>
-      </w:r>
-      <w:proofErr w:type="gramStart"/>
-      <w:r>
-        <w:rPr>
-          <w:rFonts w:cs="Arial"/>
-        </w:rPr>
-        <w:t>,  objects</w:t>
-      </w:r>
-      <w:proofErr w:type="gramEnd"/>
-      <w:r>
-        <w:rPr>
-          <w:rFonts w:cs="Arial"/>
-        </w:rPr>
-        <w:t xml:space="preserve"> are accessioned and loaded in archive. </w:t>
-      </w:r>
-      <w:r>
-        <w:rPr>
-          <w:rFonts w:cs="Arial"/>
-        </w:rPr>
-        <w:t xml:space="preserve">No further re-submissions for this action will be processed. </w:t>
-      </w:r>
-    </w:p>
-    <w:p>
-      <w:pPr>
-        <w:pStyle w:val="ListParagraph"/>
-        <w:rPr>
-          <w:rFonts w:cs="Arial"/>
-        </w:rPr>
-      </w:pPr>
-      <w:r>
-        <w:rPr>
-          <w:rFonts w:cs="Arial"/>
-        </w:rPr>
         <w:lastRenderedPageBreak/>
-        <w:t xml:space="preserve">Accessions </w:t>
-      </w:r>
-      <w:r>
-        <w:rPr>
-          <w:rFonts w:cs="Arial"/>
-        </w:rPr>
-        <w:t xml:space="preserve">are </w:t>
-      </w:r>
-      <w:r>
-        <w:rPr>
-          <w:rFonts w:cs="Arial"/>
-        </w:rPr>
-        <w:t>not necessary public yet.</w:t>
+        <w:t>Processing completed with error(s). Some objects can be accessioned and loaded while some can be waiting for corrections from user.</w:t>
       </w:r>
     </w:p>
     <w:p>
@@ -3478,41 +3456,6 @@
           <w:rFonts w:cs="Arial"/>
           <w:i/>
         </w:rPr>
-        <w:t>Processed-error</w:t>
-      </w:r>
-    </w:p>
-    <w:p>
-      <w:pPr>
-        <w:pStyle w:val="ListParagraph"/>
-        <w:rPr>
-          <w:rFonts w:cs="Arial"/>
-        </w:rPr>
-      </w:pPr>
-      <w:r>
-        <w:rPr>
-          <w:rFonts w:cs="Arial"/>
-        </w:rPr>
-        <w:t>Processing completed with error(s). Some objects can be accessioned and loaded while some can be waiting for corrections from user.</w:t>
-      </w:r>
-    </w:p>
-    <w:p>
-      <w:pPr>
-        <w:pStyle w:val="ListParagraph"/>
-        <w:numPr>
-          <w:ilvl w:val="0"/>
-          <w:numId w:val="12"/>
-        </w:numPr>
-        <w:spacing w:line="240" w:lineRule="auto"/>
-        <w:rPr>
-          <w:rFonts w:cs="Arial"/>
-          <w:i/>
-        </w:rPr>
-      </w:pPr>
-      <w:r>
-        <w:rPr>
-          <w:rFonts w:cs="Arial"/>
-          <w:i/>
-        </w:rPr>
         <w:t>Deleted</w:t>
       </w:r>
     </w:p>
@@ -3574,18 +3517,6 @@
       </w:pPr>
       <w:r>
         <w:t>If at least one action has Processed-error, submission status is Processed-error</w:t>
-      </w:r>
-    </w:p>
-    <w:p>
-      <w:pPr>
-        <w:pStyle w:val="ListParagraph"/>
-        <w:numPr>
-          <w:ilvl w:val="0"/>
-          <w:numId w:val="15"/>
-        </w:numPr>
-      </w:pPr>
-      <w:r>
-        <w:t>Otherwise if at least one action has Failed, submission status is Failed</w:t>
       </w:r>
     </w:p>
     <w:p>
@@ -3751,7 +3682,7 @@
                 <w:bCs/>
                 <w:noProof/>
               </w:rPr>
-              <w:t>5</w:t>
+              <w:t>1</w:t>
             </w:r>
             <w:r>
               <w:rPr>
@@ -6496,8 +6427,8 @@
 </file>
 
 <file path=customXml/item3.xml><?xml version="1.0" encoding="utf-8"?>
-<ct:contentTypeSchema xmlns:ct="http://schemas.microsoft.com/office/2006/metadata/contentType" xmlns:ma="http://schemas.microsoft.com/office/2006/metadata/properties/metaAttributes" ct:_="" ma:_="" ma:contentTypeName="Document" ma:contentTypeID="0x0101006DC8301FC550B544BA34F53AC8D3DF7D" ma:contentTypeVersion="0" ma:contentTypeDescription="Create a new document." ma:contentTypeScope="" ma:versionID="83dcfd6c4ad71f2c2b0dec988e5773c4">
-  <xsd:schema xmlns:xsd="http://www.w3.org/2001/XMLSchema" xmlns:p="http://schemas.microsoft.com/office/2006/metadata/properties" targetNamespace="http://schemas.microsoft.com/office/2006/metadata/properties" ma:root="true" ma:fieldsID="dea576bb3bfa8037ba7607877e8b87f2">
+<ct:contentTypeSchema xmlns:ct="http://schemas.microsoft.com/office/2006/metadata/contentType" xmlns:ma="http://schemas.microsoft.com/office/2006/metadata/properties/metaAttributes" ct:_="" ma:_="" ma:contentTypeName="Document" ma:contentTypeID="0x0101006DC8301FC550B544BA34F53AC8D3DF7D" ma:contentTypeVersion="0" ma:contentTypeDescription="Create a new document." ma:contentTypeScope="" ma:versionID="b6480f14c997ca1d318c218851fbd580">
+  <xsd:schema xmlns:xsd="http://www.w3.org/2001/XMLSchema" xmlns:p="http://schemas.microsoft.com/office/2006/metadata/properties" targetNamespace="http://schemas.microsoft.com/office/2006/metadata/properties" ma:root="true" ma:fieldsID="4949fe3c156efce2c8bb4b9b25c707cc">
     <xsd:element name="properties">
       <xsd:complexType>
         <xsd:sequence>
@@ -6552,12 +6483,6 @@
 <ds:datastoreItem xmlns:ds="http://schemas.openxmlformats.org/officeDocument/2006/customXml" ds:itemID="{63688C45-16E2-44FE-8C70-CAA06026BA2A}">
   <ds:schemaRefs>
     <ds:schemaRef ds:uri="http://schemas.microsoft.com/office/2006/metadata/properties"/>
-    <ds:schemaRef ds:uri="http://purl.org/dc/dcmitype/"/>
-    <ds:schemaRef ds:uri="http://schemas.openxmlformats.org/package/2006/metadata/core-properties"/>
-    <ds:schemaRef ds:uri="http://purl.org/dc/terms/"/>
-    <ds:schemaRef ds:uri="http://www.w3.org/XML/1998/namespace"/>
-    <ds:schemaRef ds:uri="http://schemas.microsoft.com/office/2006/documentManagement/types"/>
-    <ds:schemaRef ds:uri="http://purl.org/dc/elements/1.1/"/>
   </ds:schemaRefs>
 </ds:datastoreItem>
 </file>
@@ -6571,7 +6496,7 @@
 </file>
 
 <file path=customXml/itemProps3.xml><?xml version="1.0" encoding="utf-8"?>
-<ds:datastoreItem xmlns:ds="http://schemas.openxmlformats.org/officeDocument/2006/customXml" ds:itemID="{0DC77115-A153-41EF-951F-352CFEBB6468}">
+<ds:datastoreItem xmlns:ds="http://schemas.openxmlformats.org/officeDocument/2006/customXml" ds:itemID="{48FC8AC8-7E12-4A3F-B312-64FA3E9F0C33}">
   <ds:schemaRefs>
     <ds:schemaRef ds:uri="http://schemas.microsoft.com/office/2006/metadata/contentType"/>
     <ds:schemaRef ds:uri="http://schemas.microsoft.com/office/2006/metadata/properties/metaAttributes"/>
@@ -6586,7 +6511,7 @@
 </file>
 
 <file path=customXml/itemProps4.xml><?xml version="1.0" encoding="utf-8"?>
-<ds:datastoreItem xmlns:ds="http://schemas.openxmlformats.org/officeDocument/2006/customXml" ds:itemID="{5E15D83C-28B0-4157-A9E2-8A4CE3C9802B}">
+<ds:datastoreItem xmlns:ds="http://schemas.openxmlformats.org/officeDocument/2006/customXml" ds:itemID="{B7CC410B-AC02-484A-A9DF-B3CB76D3D55B}">
   <ds:schemaRefs>
     <ds:schemaRef ds:uri="http://schemas.openxmlformats.org/officeDocument/2006/bibliography"/>
   </ds:schemaRefs>

</xml_diff>

<commit_message>
Updated public UI-less documentation (JIRA: SP-2610)
</commit_message>
<xml_diff>
--- a/common/docs/UI-lessSubmissionProtocol.docx
+++ b/common/docs/UI-lessSubmissionProtocol.docx
@@ -36,16 +36,25 @@
         <w:t>Version1.</w:t>
       </w:r>
       <w:r>
-        <w:t>6</w:t>
+        <w:t>7</w:t>
       </w:r>
       <w:r>
         <w:t xml:space="preserve"> </w:t>
       </w:r>
       <w:r>
-        <w:t>April 17</w:t>
+        <w:t>May</w:t>
+      </w:r>
+      <w:r>
+        <w:t xml:space="preserve"> </w:t>
+      </w:r>
+      <w:r>
+        <w:t>2</w:t>
       </w:r>
       <w:bookmarkStart w:id="0" w:name="_GoBack"/>
       <w:bookmarkEnd w:id="0"/>
+      <w:r>
+        <w:t>7</w:t>
+      </w:r>
       <w:r>
         <w:t>, 2014</w:t>
       </w:r>
@@ -1802,43 +1811,22 @@
         </w:numPr>
       </w:pPr>
       <w:r>
-        <w:t>A</w:t>
-      </w:r>
-      <w:r>
-        <w:t xml:space="preserve">ccount in NCBI Submission Portal and optional group. </w:t>
-      </w:r>
-      <w:r>
-        <w:t>C</w:t>
-      </w:r>
-      <w:r>
-        <w:t>onsider hav</w:t>
-      </w:r>
-      <w:r>
-        <w:t>ing</w:t>
-      </w:r>
-      <w:r>
-        <w:t xml:space="preserve"> group if you need to share access to submissions </w:t>
-      </w:r>
-      <w:r>
-        <w:t>among</w:t>
-      </w:r>
-      <w:r>
-        <w:t xml:space="preserve"> </w:t>
-      </w:r>
-      <w:r>
-        <w:t>multiple</w:t>
-      </w:r>
-      <w:r>
-        <w:t xml:space="preserve"> people</w:t>
-      </w:r>
-      <w:r>
-        <w:t>.</w:t>
+        <w:t xml:space="preserve">A submission group </w:t>
+      </w:r>
+      <w:r>
+        <w:t xml:space="preserve">in NCBI Submission Portal. </w:t>
+      </w:r>
+      <w:r>
+        <w:t>A group should include all individuals who need access to UI-less submissions through the web interface.</w:t>
       </w:r>
     </w:p>
     <w:p>
       <w:pPr>
         <w:pStyle w:val="ListParagraph"/>
       </w:pPr>
+      <w:r>
+        <w:t xml:space="preserve">Each member of the group should have an individual account. </w:t>
+      </w:r>
       <w:r>
         <w:t>To set-up an account:</w:t>
       </w:r>
@@ -2220,7 +2208,7 @@
     </w:p>
     <w:p>
       <w:r>
-        <w:t xml:space="preserve">Either </w:t>
+        <w:t xml:space="preserve">For purposes of UI-less submission </w:t>
       </w:r>
       <w:r>
         <w:t>SPUID</w:t>
@@ -2232,15 +2220,13 @@
         <w:t xml:space="preserve">Submitter Provided User ID - </w:t>
       </w:r>
       <w:r>
-        <w:t xml:space="preserve">object identifier in submitter’s database) or </w:t>
-      </w:r>
-      <w:proofErr w:type="spellStart"/>
-      <w:r>
-        <w:t>LocalId</w:t>
-      </w:r>
-      <w:proofErr w:type="spellEnd"/>
-      <w:r>
-        <w:t xml:space="preserve"> (object identifier in submission context) have to be provided. This is used to </w:t>
+        <w:t>object identifier in submitter’s database) ha</w:t>
+      </w:r>
+      <w:r>
+        <w:t>s</w:t>
+      </w:r>
+      <w:r>
+        <w:t xml:space="preserve"> to be provided. This is used to </w:t>
       </w:r>
       <w:r>
         <w:t>report</w:t>
@@ -2452,6 +2438,26 @@
         <w:rPr>
           <w:rFonts w:ascii="Courier New" w:hAnsi="Courier New" w:cs="Courier New"/>
         </w:rPr>
+        <w:t>AttributeRefId</w:t>
+      </w:r>
+      <w:proofErr w:type="spellEnd"/>
+      <w:r>
+        <w:rPr>
+          <w:rFonts w:ascii="Courier New" w:hAnsi="Courier New" w:cs="Courier New"/>
+        </w:rPr>
+        <w:t xml:space="preserve"> name=”BioSample”&gt;</w:t>
+      </w:r>
+      <w:r>
+        <w:rPr>
+          <w:rFonts w:ascii="Courier New" w:hAnsi="Courier New" w:cs="Courier New"/>
+        </w:rPr>
+        <w:t>&lt;</w:t>
+      </w:r>
+      <w:proofErr w:type="spellStart"/>
+      <w:r>
+        <w:rPr>
+          <w:rFonts w:ascii="Courier New" w:hAnsi="Courier New" w:cs="Courier New"/>
+        </w:rPr>
         <w:t>RefId</w:t>
       </w:r>
       <w:proofErr w:type="spellEnd"/>
@@ -2517,6 +2523,26 @@
         </w:rPr>
         <w:t>&gt;</w:t>
       </w:r>
+      <w:r>
+        <w:rPr>
+          <w:rFonts w:ascii="Courier New" w:hAnsi="Courier New" w:cs="Courier New"/>
+        </w:rPr>
+        <w:t>&lt;/</w:t>
+      </w:r>
+      <w:proofErr w:type="spellStart"/>
+      <w:r>
+        <w:rPr>
+          <w:rFonts w:ascii="Courier New" w:hAnsi="Courier New" w:cs="Courier New"/>
+        </w:rPr>
+        <w:t>AttributeRefId</w:t>
+      </w:r>
+      <w:proofErr w:type="spellEnd"/>
+      <w:r>
+        <w:rPr>
+          <w:rFonts w:ascii="Courier New" w:hAnsi="Courier New" w:cs="Courier New"/>
+        </w:rPr>
+        <w:t>&gt;</w:t>
+      </w:r>
     </w:p>
     <w:p>
       <w:r>
@@ -2532,197 +2558,648 @@
           <w:b/>
         </w:rPr>
       </w:pPr>
+      <w:r>
+        <w:rPr>
+          <w:b/>
+        </w:rPr>
+        <w:t>SPUID (Submitter Provided Unique ID)</w:t>
+      </w:r>
+    </w:p>
+    <w:p>
+      <w:r>
+        <w:t xml:space="preserve">SPUID is used to link objects by their external (user provided ids). SPUID has </w:t>
+      </w:r>
       <w:proofErr w:type="spellStart"/>
       <w:r>
-        <w:rPr>
-          <w:b/>
-        </w:rPr>
-        <w:t>LocalId</w:t>
+        <w:t>spuid_namespace</w:t>
       </w:r>
       <w:proofErr w:type="spellEnd"/>
+      <w:r>
+        <w:t xml:space="preserve"> attribute that is unique</w:t>
+      </w:r>
+      <w:r>
+        <w:t xml:space="preserve"> </w:t>
+      </w:r>
+      <w:r>
+        <w:t xml:space="preserve">for each </w:t>
+      </w:r>
+      <w:r>
+        <w:t xml:space="preserve">submitter. The values of </w:t>
+      </w:r>
+      <w:proofErr w:type="spellStart"/>
+      <w:r>
+        <w:t>spuid_namespace</w:t>
+      </w:r>
+      <w:proofErr w:type="spellEnd"/>
+      <w:r>
+        <w:t xml:space="preserve"> are </w:t>
+      </w:r>
+      <w:r>
+        <w:t>f</w:t>
+      </w:r>
+      <w:r>
+        <w:t>rom controlled vocabulary and need to be coordinated with NCBI prior to submission. Example of SPUID:</w:t>
+      </w:r>
+    </w:p>
+    <w:p>
+      <w:pPr>
+        <w:rPr>
+          <w:rFonts w:ascii="Courier New" w:hAnsi="Courier New" w:cs="Courier New"/>
+        </w:rPr>
+      </w:pPr>
+      <w:r>
+        <w:rPr>
+          <w:rFonts w:ascii="Courier New" w:hAnsi="Courier New" w:cs="Courier New"/>
+        </w:rPr>
+        <w:t>&lt;</w:t>
+      </w:r>
+      <w:proofErr w:type="spellStart"/>
+      <w:r>
+        <w:rPr>
+          <w:rFonts w:ascii="Courier New" w:hAnsi="Courier New" w:cs="Courier New"/>
+        </w:rPr>
+        <w:t>AttributeRefId</w:t>
+      </w:r>
+      <w:proofErr w:type="spellEnd"/>
+      <w:r>
+        <w:rPr>
+          <w:rFonts w:ascii="Courier New" w:hAnsi="Courier New" w:cs="Courier New"/>
+        </w:rPr>
+        <w:t xml:space="preserve"> </w:t>
+      </w:r>
+      <w:r>
+        <w:rPr>
+          <w:rFonts w:ascii="Courier New" w:hAnsi="Courier New" w:cs="Courier New"/>
+        </w:rPr>
+        <w:t>name=”BioProject&gt;</w:t>
+      </w:r>
+      <w:r>
+        <w:rPr>
+          <w:rFonts w:ascii="Courier New" w:hAnsi="Courier New" w:cs="Courier New"/>
+        </w:rPr>
+        <w:t xml:space="preserve">&lt;SPUID </w:t>
+      </w:r>
+      <w:proofErr w:type="spellStart"/>
+      <w:r>
+        <w:rPr>
+          <w:rFonts w:ascii="Courier New" w:hAnsi="Courier New" w:cs="Courier New"/>
+        </w:rPr>
+        <w:t>spuid_namespace</w:t>
+      </w:r>
+      <w:proofErr w:type="spellEnd"/>
+      <w:r>
+        <w:rPr>
+          <w:rFonts w:ascii="Courier New" w:hAnsi="Courier New" w:cs="Courier New"/>
+        </w:rPr>
+        <w:t>="JGI"&gt;JGI12345&lt;/SPUID&gt;</w:t>
+      </w:r>
+      <w:r>
+        <w:rPr>
+          <w:rFonts w:ascii="Courier New" w:hAnsi="Courier New" w:cs="Courier New"/>
+        </w:rPr>
+        <w:t>&lt;/</w:t>
+      </w:r>
+      <w:proofErr w:type="spellStart"/>
+      <w:r>
+        <w:rPr>
+          <w:rFonts w:ascii="Courier New" w:hAnsi="Courier New" w:cs="Courier New"/>
+        </w:rPr>
+        <w:t>AttributeRefId</w:t>
+      </w:r>
+      <w:proofErr w:type="spellEnd"/>
+      <w:r>
+        <w:rPr>
+          <w:rFonts w:ascii="Courier New" w:hAnsi="Courier New" w:cs="Courier New"/>
+        </w:rPr>
+        <w:t>&gt;</w:t>
+      </w:r>
+    </w:p>
+    <w:p>
+      <w:r>
+        <w:t xml:space="preserve">The id can be an arbitrary string no longer than </w:t>
+      </w:r>
+      <w:r>
+        <w:t>128</w:t>
+      </w:r>
+      <w:r>
+        <w:t xml:space="preserve"> characters.</w:t>
+      </w:r>
+    </w:p>
+    <w:p>
+      <w:pPr>
+        <w:pStyle w:val="Heading1"/>
+      </w:pPr>
+      <w:r>
+        <w:t xml:space="preserve">Submission </w:t>
+      </w:r>
+      <w:r>
+        <w:t>Response</w:t>
+      </w:r>
+      <w:r>
+        <w:t xml:space="preserve"> Format</w:t>
+      </w:r>
+    </w:p>
+    <w:p>
+      <w:r>
+        <w:t>Submission Portal response provides updates on submission status for each submission action as well as an aggregate submission status.</w:t>
+      </w:r>
     </w:p>
     <w:p>
       <w:r>
         <w:t xml:space="preserve">The </w:t>
       </w:r>
+      <w:r>
+        <w:t xml:space="preserve">response </w:t>
+      </w:r>
+      <w:r>
+        <w:t>f</w:t>
+      </w:r>
+      <w:r>
+        <w:t xml:space="preserve">ormat is defined by submission-response.xsd. </w:t>
+      </w:r>
+      <w:r>
+        <w:t>Here is a brief description of</w:t>
+      </w:r>
+      <w:r>
+        <w:t xml:space="preserve"> response content</w:t>
+      </w:r>
+      <w:r>
+        <w:t>.</w:t>
+      </w:r>
+    </w:p>
+    <w:p>
+      <w:pPr>
+        <w:rPr>
+          <w:b/>
+        </w:rPr>
+      </w:pPr>
       <w:proofErr w:type="spellStart"/>
       <w:r>
-        <w:t>LocalId</w:t>
+        <w:rPr>
+          <w:b/>
+        </w:rPr>
+        <w:t>SubmissionStatus</w:t>
       </w:r>
       <w:proofErr w:type="spellEnd"/>
       <w:r>
-        <w:t xml:space="preserve"> is used to reference objects within the same submission package. For instance:</w:t>
-      </w:r>
-    </w:p>
-    <w:p>
-      <w:pPr>
-        <w:rPr>
-          <w:rFonts w:ascii="Courier New" w:hAnsi="Courier New" w:cs="Courier New"/>
-        </w:rPr>
-      </w:pPr>
-      <w:r>
-        <w:rPr>
-          <w:rFonts w:ascii="Courier New" w:hAnsi="Courier New" w:cs="Courier New"/>
-        </w:rPr>
-        <w:t>&lt;</w:t>
-      </w:r>
+        <w:rPr>
+          <w:b/>
+        </w:rPr>
+        <w:t>/@status</w:t>
+      </w:r>
+    </w:p>
+    <w:p>
+      <w:proofErr w:type="gramStart"/>
+      <w:r>
+        <w:t>Aggregate submission status.</w:t>
+      </w:r>
+      <w:proofErr w:type="gramEnd"/>
+      <w:r>
+        <w:t xml:space="preserve"> </w:t>
+      </w:r>
+      <w:proofErr w:type="gramStart"/>
+      <w:r>
+        <w:t>Derived from action statuses as described in Appendix A.</w:t>
+      </w:r>
+      <w:proofErr w:type="gramEnd"/>
+    </w:p>
+    <w:p>
+      <w:pPr>
+        <w:rPr>
+          <w:b/>
+        </w:rPr>
+      </w:pPr>
       <w:proofErr w:type="spellStart"/>
       <w:r>
         <w:rPr>
-          <w:rFonts w:ascii="Courier New" w:hAnsi="Courier New" w:cs="Courier New"/>
-        </w:rPr>
-        <w:t>RefId</w:t>
+          <w:b/>
+        </w:rPr>
+        <w:t>SubmissionStatus</w:t>
       </w:r>
       <w:proofErr w:type="spellEnd"/>
       <w:r>
         <w:rPr>
-          <w:rFonts w:ascii="Courier New" w:hAnsi="Courier New" w:cs="Courier New"/>
-        </w:rPr>
-        <w:t>&gt;&lt;</w:t>
+          <w:b/>
+        </w:rPr>
+        <w:t>/@</w:t>
       </w:r>
       <w:proofErr w:type="spellStart"/>
       <w:r>
         <w:rPr>
-          <w:rFonts w:ascii="Courier New" w:hAnsi="Courier New" w:cs="Courier New"/>
-        </w:rPr>
-        <w:t>LocalId</w:t>
+          <w:b/>
+        </w:rPr>
+        <w:t>submission_id</w:t>
       </w:r>
       <w:proofErr w:type="spellEnd"/>
       <w:r>
         <w:rPr>
-          <w:rFonts w:ascii="Courier New" w:hAnsi="Courier New" w:cs="Courier New"/>
-        </w:rPr>
-        <w:t>&gt;id12345&lt;/</w:t>
-      </w:r>
+          <w:b/>
+        </w:rPr>
+        <w:t xml:space="preserve"> </w:t>
+      </w:r>
+    </w:p>
+    <w:p>
+      <w:r>
+        <w:lastRenderedPageBreak/>
+        <w:t>An</w:t>
+      </w:r>
+      <w:r>
+        <w:t xml:space="preserve"> ID </w:t>
+      </w:r>
+      <w:r>
+        <w:t>assigned by Submission Portal.</w:t>
+      </w:r>
+    </w:p>
+    <w:p>
+      <w:pPr>
+        <w:rPr>
+          <w:b/>
+        </w:rPr>
+      </w:pPr>
       <w:proofErr w:type="spellStart"/>
       <w:r>
         <w:rPr>
-          <w:rFonts w:ascii="Courier New" w:hAnsi="Courier New" w:cs="Courier New"/>
-        </w:rPr>
-        <w:t>LocalId</w:t>
+          <w:b/>
+        </w:rPr>
+        <w:t>SubmissionSatus</w:t>
       </w:r>
       <w:proofErr w:type="spellEnd"/>
       <w:r>
         <w:rPr>
-          <w:rFonts w:ascii="Courier New" w:hAnsi="Courier New" w:cs="Courier New"/>
-        </w:rPr>
-        <w:t>&gt;&lt;/</w:t>
-      </w:r>
+          <w:b/>
+        </w:rPr>
+        <w:t>/</w:t>
+      </w:r>
+      <w:r>
+        <w:rPr>
+          <w:b/>
+        </w:rPr>
+        <w:t>Message</w:t>
+      </w:r>
+    </w:p>
+    <w:p>
+      <w:r>
+        <w:t>Error message related to submission.xml envelope.</w:t>
+      </w:r>
+    </w:p>
+    <w:p>
+      <w:pPr>
+        <w:rPr>
+          <w:b/>
+        </w:rPr>
+      </w:pPr>
+      <w:r>
+        <w:rPr>
+          <w:b/>
+        </w:rPr>
+        <w:t>Action/@status</w:t>
+      </w:r>
+    </w:p>
+    <w:p>
+      <w:r>
+        <w:t>Action status, see Appendix A.</w:t>
+      </w:r>
+    </w:p>
+    <w:p>
+      <w:pPr>
+        <w:rPr>
+          <w:b/>
+        </w:rPr>
+      </w:pPr>
       <w:proofErr w:type="spellStart"/>
       <w:r>
         <w:rPr>
-          <w:rFonts w:ascii="Courier New" w:hAnsi="Courier New" w:cs="Courier New"/>
-        </w:rPr>
-        <w:t>RefId</w:t>
+          <w:b/>
+        </w:rPr>
+        <w:t>SubmissionSatus</w:t>
       </w:r>
       <w:proofErr w:type="spellEnd"/>
       <w:r>
         <w:rPr>
-          <w:rFonts w:ascii="Courier New" w:hAnsi="Courier New" w:cs="Courier New"/>
-        </w:rPr>
-        <w:t>&gt;</w:t>
-      </w:r>
-    </w:p>
-    <w:p>
-      <w:r>
-        <w:t>The id can be</w:t>
-      </w:r>
-      <w:r>
-        <w:t xml:space="preserve"> an arbitrary string no longer than </w:t>
-      </w:r>
-      <w:r>
-        <w:t>128</w:t>
-      </w:r>
-      <w:r>
-        <w:t xml:space="preserve"> characters</w:t>
-      </w:r>
-      <w:r>
-        <w:t>.</w:t>
-      </w:r>
-    </w:p>
-    <w:p>
-      <w:pPr>
-        <w:rPr>
-          <w:b/>
-        </w:rPr>
-      </w:pPr>
-      <w:r>
-        <w:rPr>
-          <w:b/>
-        </w:rPr>
-        <w:t>SPUID (Submitter Provided Unique ID)</w:t>
-      </w:r>
-    </w:p>
-    <w:p>
-      <w:r>
-        <w:t xml:space="preserve">SPUID is used to link objects by their external (user provided ids). SPUID has </w:t>
-      </w:r>
+          <w:b/>
+        </w:rPr>
+        <w:t>/Action</w:t>
+      </w:r>
+      <w:r>
+        <w:rPr>
+          <w:b/>
+        </w:rPr>
+        <w:t>/Response</w:t>
+      </w:r>
+    </w:p>
+    <w:p>
+      <w:proofErr w:type="gramStart"/>
+      <w:r>
+        <w:t>Responses for each submission action.</w:t>
+      </w:r>
+      <w:proofErr w:type="gramEnd"/>
+    </w:p>
+    <w:p>
+      <w:pPr>
+        <w:rPr>
+          <w:b/>
+        </w:rPr>
+      </w:pPr>
       <w:proofErr w:type="spellStart"/>
       <w:r>
+        <w:rPr>
+          <w:b/>
+        </w:rPr>
+        <w:t>SubmissionSatus</w:t>
+      </w:r>
+      <w:proofErr w:type="spellEnd"/>
+      <w:r>
+        <w:rPr>
+          <w:b/>
+        </w:rPr>
+        <w:t>/Action</w:t>
+      </w:r>
+      <w:r>
+        <w:rPr>
+          <w:b/>
+        </w:rPr>
+        <w:t>/Response</w:t>
+      </w:r>
+      <w:r>
+        <w:rPr>
+          <w:b/>
+        </w:rPr>
+        <w:t>/Message</w:t>
+      </w:r>
+    </w:p>
+    <w:p>
+      <w:proofErr w:type="gramStart"/>
+      <w:r>
+        <w:t>Information</w:t>
+      </w:r>
+      <w:r>
+        <w:t>, warning or error message.</w:t>
+      </w:r>
+      <w:proofErr w:type="gramEnd"/>
+    </w:p>
+    <w:p>
+      <w:pPr>
+        <w:rPr>
+          <w:b/>
+        </w:rPr>
+      </w:pPr>
+      <w:proofErr w:type="spellStart"/>
+      <w:r>
+        <w:rPr>
+          <w:b/>
+        </w:rPr>
+        <w:t>SubmissionSatus</w:t>
+      </w:r>
+      <w:proofErr w:type="spellEnd"/>
+      <w:r>
+        <w:rPr>
+          <w:b/>
+        </w:rPr>
+        <w:t>/Action</w:t>
+      </w:r>
+      <w:r>
+        <w:rPr>
+          <w:b/>
+        </w:rPr>
+        <w:t>/Response</w:t>
+      </w:r>
+      <w:r>
+        <w:rPr>
+          <w:b/>
+        </w:rPr>
+        <w:t>/Object</w:t>
+      </w:r>
+    </w:p>
+    <w:p>
+      <w:proofErr w:type="gramStart"/>
+      <w:r>
+        <w:t>Accession and other m</w:t>
+      </w:r>
+      <w:r>
+        <w:t>e</w:t>
+      </w:r>
+      <w:r>
+        <w:t xml:space="preserve">tadata </w:t>
+      </w:r>
+      <w:r>
+        <w:t>for submitted object.</w:t>
+      </w:r>
+      <w:proofErr w:type="gramEnd"/>
+      <w:r>
+        <w:t xml:space="preserve"> Submission-response.xsd defines the following attributes for the Object element:</w:t>
+      </w:r>
+    </w:p>
+    <w:p>
+      <w:pPr>
+        <w:ind w:left="720"/>
+      </w:pPr>
+      <w:r>
+        <w:rPr>
+          <w:b/>
+        </w:rPr>
+        <w:t>@accession</w:t>
+      </w:r>
+      <w:r>
+        <w:t xml:space="preserve"> – assigned accession </w:t>
+      </w:r>
+    </w:p>
+    <w:p>
+      <w:pPr>
+        <w:ind w:left="720"/>
+      </w:pPr>
+      <w:proofErr w:type="gramStart"/>
+      <w:r>
+        <w:rPr>
+          <w:b/>
+        </w:rPr>
+        <w:t>@</w:t>
+      </w:r>
+      <w:proofErr w:type="spellStart"/>
+      <w:r>
+        <w:rPr>
+          <w:b/>
+        </w:rPr>
+        <w:t>url</w:t>
+      </w:r>
+      <w:proofErr w:type="spellEnd"/>
+      <w:proofErr w:type="gramEnd"/>
+      <w:r>
+        <w:t xml:space="preserve"> – link </w:t>
+      </w:r>
+      <w:r>
+        <w:t xml:space="preserve">to object in Entrez. There could be a processing delay before object is available in Entrez. </w:t>
+      </w:r>
+      <w:proofErr w:type="spellStart"/>
+      <w:r>
+        <w:t>HUPed</w:t>
+      </w:r>
+      <w:proofErr w:type="spellEnd"/>
+      <w:r>
+        <w:t xml:space="preserve"> (delayed release) objects will not be available in Entrez until release date.</w:t>
+      </w:r>
+    </w:p>
+    <w:p>
+      <w:pPr>
+        <w:ind w:left="720"/>
+      </w:pPr>
+      <w:proofErr w:type="gramStart"/>
+      <w:r>
+        <w:rPr>
+          <w:b/>
+        </w:rPr>
+        <w:t>@</w:t>
+      </w:r>
+      <w:proofErr w:type="spellStart"/>
+      <w:r>
+        <w:rPr>
+          <w:b/>
+        </w:rPr>
         <w:t>spuid_namespace</w:t>
       </w:r>
       <w:proofErr w:type="spellEnd"/>
       <w:r>
-        <w:t xml:space="preserve"> attribute that is unique</w:t>
-      </w:r>
+        <w:t xml:space="preserve"> – SPUID namespace </w:t>
+      </w:r>
+      <w:r>
+        <w:t>that was provided during submission.</w:t>
+      </w:r>
+      <w:proofErr w:type="gramEnd"/>
+    </w:p>
+    <w:p>
+      <w:pPr>
+        <w:ind w:left="720"/>
+      </w:pPr>
+      <w:r>
+        <w:rPr>
+          <w:b/>
+        </w:rPr>
+        <w:t>@</w:t>
+      </w:r>
+      <w:proofErr w:type="spellStart"/>
+      <w:r>
+        <w:rPr>
+          <w:b/>
+        </w:rPr>
+        <w:t>spuid</w:t>
+      </w:r>
+      <w:proofErr w:type="spellEnd"/>
       <w:r>
         <w:t xml:space="preserve"> </w:t>
       </w:r>
       <w:r>
-        <w:t xml:space="preserve">for each </w:t>
-      </w:r>
-      <w:r>
-        <w:t xml:space="preserve">submitter. The values of </w:t>
-      </w:r>
+        <w:t>– SPUID identifier assigned to corresponding action by submitter.</w:t>
+      </w:r>
+    </w:p>
+    <w:p>
+      <w:pPr>
+        <w:ind w:left="720"/>
+        <w:rPr>
+          <w:b/>
+        </w:rPr>
+      </w:pPr>
+      <w:r>
+        <w:t xml:space="preserve">Content of the Object element is not specified in </w:t>
+      </w:r>
+      <w:r>
+        <w:t>submission-response.xsd</w:t>
+      </w:r>
+      <w:r>
+        <w:t>. Check target database samples and documentation for details.</w:t>
+      </w:r>
+    </w:p>
+    <w:p>
+      <w:pPr>
+        <w:rPr>
+          <w:b/>
+        </w:rPr>
+      </w:pPr>
       <w:proofErr w:type="spellStart"/>
       <w:r>
-        <w:t>spuid_namespace</w:t>
+        <w:rPr>
+          <w:b/>
+        </w:rPr>
+        <w:t>SubmissionSatus</w:t>
       </w:r>
       <w:proofErr w:type="spellEnd"/>
       <w:r>
-        <w:t xml:space="preserve"> are </w:t>
-      </w:r>
-      <w:r>
-        <w:t>f</w:t>
-      </w:r>
-      <w:r>
-        <w:t>rom controlled vocabulary and need to be coordinated with NCBI prior to submission. Example of SPUID:</w:t>
-      </w:r>
-    </w:p>
-    <w:p>
-      <w:pPr>
-        <w:rPr>
-          <w:rFonts w:ascii="Courier New" w:hAnsi="Courier New" w:cs="Courier New"/>
-        </w:rPr>
-      </w:pPr>
-      <w:r>
-        <w:rPr>
-          <w:rFonts w:ascii="Courier New" w:hAnsi="Courier New" w:cs="Courier New"/>
-        </w:rPr>
-        <w:t xml:space="preserve">&lt;SPUID </w:t>
-      </w:r>
-      <w:r>
-        <w:rPr>
-          <w:rFonts w:ascii="Courier New" w:hAnsi="Courier New" w:cs="Courier New"/>
-        </w:rPr>
-        <w:t>spuid_namespace</w:t>
-      </w:r>
-      <w:r>
-        <w:rPr>
-          <w:rFonts w:ascii="Courier New" w:hAnsi="Courier New" w:cs="Courier New"/>
-        </w:rPr>
-        <w:t>="JGI"&gt;JGI12345&lt;/SPUID&gt;</w:t>
-      </w:r>
-    </w:p>
-    <w:p>
-      <w:r>
-        <w:t xml:space="preserve">The id can be an arbitrary string no longer than </w:t>
-      </w:r>
-      <w:r>
-        <w:t>128</w:t>
-      </w:r>
-      <w:r>
-        <w:t xml:space="preserve"> characters.</w:t>
+        <w:rPr>
+          <w:b/>
+        </w:rPr>
+        <w:t>/Action</w:t>
+      </w:r>
+      <w:r>
+        <w:rPr>
+          <w:b/>
+        </w:rPr>
+        <w:t>/Response/</w:t>
+      </w:r>
+      <w:r>
+        <w:rPr>
+          <w:b/>
+        </w:rPr>
+        <w:t>File</w:t>
+      </w:r>
+    </w:p>
+    <w:p>
+      <w:r>
+        <w:t xml:space="preserve">File attachment(s) produced while processing the action. </w:t>
+      </w:r>
+      <w:proofErr w:type="gramStart"/>
+      <w:r>
+        <w:t>Could contain error reports, suggested fixes or processing output for instance annotation.</w:t>
+      </w:r>
+      <w:proofErr w:type="gramEnd"/>
+    </w:p>
+    <w:p>
+      <w:pPr>
+        <w:rPr>
+          <w:b/>
+        </w:rPr>
+      </w:pPr>
+      <w:proofErr w:type="spellStart"/>
+      <w:r>
+        <w:rPr>
+          <w:b/>
+        </w:rPr>
+        <w:t>SubmissionSatus</w:t>
+      </w:r>
+      <w:proofErr w:type="spellEnd"/>
+      <w:r>
+        <w:rPr>
+          <w:b/>
+        </w:rPr>
+        <w:t>/Action</w:t>
+      </w:r>
+      <w:r>
+        <w:rPr>
+          <w:b/>
+        </w:rPr>
+        <w:t>/Response/</w:t>
+      </w:r>
+      <w:proofErr w:type="spellStart"/>
+      <w:r>
+        <w:rPr>
+          <w:b/>
+        </w:rPr>
+        <w:t>OriginalFile</w:t>
+      </w:r>
+      <w:proofErr w:type="spellEnd"/>
+    </w:p>
+    <w:p>
+      <w:r>
+        <w:t xml:space="preserve">Reference </w:t>
+      </w:r>
+      <w:r>
+        <w:t>to the file(s)</w:t>
+      </w:r>
+      <w:r>
+        <w:t xml:space="preserve"> in </w:t>
+      </w:r>
+      <w:r>
+        <w:t xml:space="preserve">submission </w:t>
+      </w:r>
+      <w:r>
+        <w:t>related to this response.</w:t>
       </w:r>
     </w:p>
     <w:p>
@@ -2826,7 +3303,6 @@
         </w:numPr>
       </w:pPr>
       <w:r>
-        <w:lastRenderedPageBreak/>
         <w:t xml:space="preserve">After data files and submission.xml are ready to be submitted, submitter uploads </w:t>
       </w:r>
       <w:proofErr w:type="spellStart"/>
@@ -3070,6 +3546,7 @@
         <w:ind w:left="720"/>
       </w:pPr>
       <w:r>
+        <w:lastRenderedPageBreak/>
         <w:t>Report file contains status for every action in the submission. See complete list of statuses in Appendix A. If some action</w:t>
       </w:r>
       <w:r>
@@ -3098,6 +3575,15 @@
       </w:r>
       <w:r>
         <w:t xml:space="preserve"> all files in submission folder if an error occurred to allow corrections.</w:t>
+      </w:r>
+    </w:p>
+    <w:p>
+      <w:pPr>
+        <w:pStyle w:val="NoSpacing"/>
+        <w:ind w:left="720"/>
+      </w:pPr>
+      <w:r>
+        <w:t>No email notification is sent for UI-less submissions.</w:t>
       </w:r>
     </w:p>
     <w:p>
@@ -3434,7 +3920,6 @@
         <w:rPr>
           <w:rFonts w:cs="Arial"/>
         </w:rPr>
-        <w:lastRenderedPageBreak/>
         <w:t>Processing completed with error(s). Some objects can be accessioned and loaded while some can be waiting for corrections from user.</w:t>
       </w:r>
     </w:p>
@@ -3496,6 +3981,11 @@
       </w:r>
     </w:p>
     <w:p>
+      <w:r>
+        <w:t>Submission status is determined by combining statuses of actions it contains.</w:t>
+      </w:r>
+    </w:p>
+    <w:p>
       <w:pPr>
         <w:pStyle w:val="ListParagraph"/>
         <w:numPr>
@@ -3504,7 +3994,7 @@
         </w:numPr>
       </w:pPr>
       <w:r>
-        <w:t>Submission status is determined by combining statuses of actions it contains.</w:t>
+        <w:t>If at least one action has Processed-error, submission status is Processed-error</w:t>
       </w:r>
     </w:p>
     <w:p>
@@ -3516,7 +4006,7 @@
         </w:numPr>
       </w:pPr>
       <w:r>
-        <w:t>If at least one action has Processed-error, submission status is Processed-error</w:t>
+        <w:t>Otherwise if at least one action has Processing state, the whole submission is Processing</w:t>
       </w:r>
     </w:p>
     <w:p>
@@ -3528,7 +4018,7 @@
         </w:numPr>
       </w:pPr>
       <w:r>
-        <w:t>Otherwise if at least one action has Processing state, the whole submission is Processing</w:t>
+        <w:t>Otherwise, if at least one action has Queued state, the whole submission is Queued</w:t>
       </w:r>
     </w:p>
     <w:p>
@@ -3540,18 +4030,7 @@
         </w:numPr>
       </w:pPr>
       <w:r>
-        <w:t>Otherwise, if at least one action has Queued state, the whole submission is Queued</w:t>
-      </w:r>
-    </w:p>
-    <w:p>
-      <w:pPr>
-        <w:pStyle w:val="ListParagraph"/>
-        <w:numPr>
-          <w:ilvl w:val="0"/>
-          <w:numId w:val="15"/>
-        </w:numPr>
-      </w:pPr>
-      <w:r>
+        <w:lastRenderedPageBreak/>
         <w:t>Otherwise, if at least one action has Deleted state, the whole submission is Deleted</w:t>
       </w:r>
     </w:p>
@@ -3727,7 +4206,7 @@
                 <w:bCs/>
                 <w:noProof/>
               </w:rPr>
-              <w:t>5</w:t>
+              <w:t>6</w:t>
             </w:r>
             <w:r>
               <w:rPr>
@@ -6412,21 +6891,6 @@
 </file>
 
 <file path=customXml/item1.xml><?xml version="1.0" encoding="utf-8"?>
-<p:properties xmlns:p="http://schemas.microsoft.com/office/2006/metadata/properties" xmlns:xsi="http://www.w3.org/2001/XMLSchema-instance">
-  <documentManagement/>
-</p:properties>
-</file>
-
-<file path=customXml/item2.xml><?xml version="1.0" encoding="utf-8"?>
-<?mso-contentType ?>
-<FormTemplates xmlns="http://schemas.microsoft.com/sharepoint/v3/contenttype/forms">
-  <Display>DocumentLibraryForm</Display>
-  <Edit>DocumentLibraryForm</Edit>
-  <New>DocumentLibraryForm</New>
-</FormTemplates>
-</file>
-
-<file path=customXml/item3.xml><?xml version="1.0" encoding="utf-8"?>
 <ct:contentTypeSchema xmlns:ct="http://schemas.microsoft.com/office/2006/metadata/contentType" xmlns:ma="http://schemas.microsoft.com/office/2006/metadata/properties/metaAttributes" ct:_="" ma:_="" ma:contentTypeName="Document" ma:contentTypeID="0x0101006DC8301FC550B544BA34F53AC8D3DF7D" ma:contentTypeVersion="0" ma:contentTypeDescription="Create a new document." ma:contentTypeScope="" ma:versionID="b6480f14c997ca1d318c218851fbd580">
   <xsd:schema xmlns:xsd="http://www.w3.org/2001/XMLSchema" xmlns:p="http://schemas.microsoft.com/office/2006/metadata/properties" targetNamespace="http://schemas.microsoft.com/office/2006/metadata/properties" ma:root="true" ma:fieldsID="4949fe3c156efce2c8bb4b9b25c707cc">
     <xsd:element name="properties">
@@ -6475,27 +6939,26 @@
 </ct:contentTypeSchema>
 </file>
 
+<file path=customXml/item2.xml><?xml version="1.0" encoding="utf-8"?>
+<?mso-contentType ?>
+<FormTemplates xmlns="http://schemas.microsoft.com/sharepoint/v3/contenttype/forms">
+  <Display>DocumentLibraryForm</Display>
+  <Edit>DocumentLibraryForm</Edit>
+  <New>DocumentLibraryForm</New>
+</FormTemplates>
+</file>
+
+<file path=customXml/item3.xml><?xml version="1.0" encoding="utf-8"?>
+<p:properties xmlns:p="http://schemas.microsoft.com/office/2006/metadata/properties" xmlns:xsi="http://www.w3.org/2001/XMLSchema-instance">
+  <documentManagement/>
+</p:properties>
+</file>
+
 <file path=customXml/item4.xml><?xml version="1.0" encoding="utf-8"?>
 <b:Sources xmlns:b="http://schemas.openxmlformats.org/officeDocument/2006/bibliography" xmlns="http://schemas.openxmlformats.org/officeDocument/2006/bibliography" SelectedStyle="\APA.XSL" StyleName="APA"/>
 </file>
 
 <file path=customXml/itemProps1.xml><?xml version="1.0" encoding="utf-8"?>
-<ds:datastoreItem xmlns:ds="http://schemas.openxmlformats.org/officeDocument/2006/customXml" ds:itemID="{63688C45-16E2-44FE-8C70-CAA06026BA2A}">
-  <ds:schemaRefs>
-    <ds:schemaRef ds:uri="http://schemas.microsoft.com/office/2006/metadata/properties"/>
-  </ds:schemaRefs>
-</ds:datastoreItem>
-</file>
-
-<file path=customXml/itemProps2.xml><?xml version="1.0" encoding="utf-8"?>
-<ds:datastoreItem xmlns:ds="http://schemas.openxmlformats.org/officeDocument/2006/customXml" ds:itemID="{322A92DD-69C2-4876-BCC4-50126A0AD6F0}">
-  <ds:schemaRefs>
-    <ds:schemaRef ds:uri="http://schemas.microsoft.com/sharepoint/v3/contenttype/forms"/>
-  </ds:schemaRefs>
-</ds:datastoreItem>
-</file>
-
-<file path=customXml/itemProps3.xml><?xml version="1.0" encoding="utf-8"?>
 <ds:datastoreItem xmlns:ds="http://schemas.openxmlformats.org/officeDocument/2006/customXml" ds:itemID="{48FC8AC8-7E12-4A3F-B312-64FA3E9F0C33}">
   <ds:schemaRefs>
     <ds:schemaRef ds:uri="http://schemas.microsoft.com/office/2006/metadata/contentType"/>
@@ -6510,8 +6973,30 @@
 </ds:datastoreItem>
 </file>
 
+<file path=customXml/itemProps2.xml><?xml version="1.0" encoding="utf-8"?>
+<ds:datastoreItem xmlns:ds="http://schemas.openxmlformats.org/officeDocument/2006/customXml" ds:itemID="{322A92DD-69C2-4876-BCC4-50126A0AD6F0}">
+  <ds:schemaRefs>
+    <ds:schemaRef ds:uri="http://schemas.microsoft.com/sharepoint/v3/contenttype/forms"/>
+  </ds:schemaRefs>
+</ds:datastoreItem>
+</file>
+
+<file path=customXml/itemProps3.xml><?xml version="1.0" encoding="utf-8"?>
+<ds:datastoreItem xmlns:ds="http://schemas.openxmlformats.org/officeDocument/2006/customXml" ds:itemID="{63688C45-16E2-44FE-8C70-CAA06026BA2A}">
+  <ds:schemaRefs>
+    <ds:schemaRef ds:uri="http://www.w3.org/XML/1998/namespace"/>
+    <ds:schemaRef ds:uri="http://schemas.microsoft.com/office/2006/documentManagement/types"/>
+    <ds:schemaRef ds:uri="http://purl.org/dc/dcmitype/"/>
+    <ds:schemaRef ds:uri="http://schemas.microsoft.com/office/2006/metadata/properties"/>
+    <ds:schemaRef ds:uri="http://purl.org/dc/elements/1.1/"/>
+    <ds:schemaRef ds:uri="http://schemas.openxmlformats.org/package/2006/metadata/core-properties"/>
+    <ds:schemaRef ds:uri="http://purl.org/dc/terms/"/>
+  </ds:schemaRefs>
+</ds:datastoreItem>
+</file>
+
 <file path=customXml/itemProps4.xml><?xml version="1.0" encoding="utf-8"?>
-<ds:datastoreItem xmlns:ds="http://schemas.openxmlformats.org/officeDocument/2006/customXml" ds:itemID="{B7CC410B-AC02-484A-A9DF-B3CB76D3D55B}">
+<ds:datastoreItem xmlns:ds="http://schemas.openxmlformats.org/officeDocument/2006/customXml" ds:itemID="{91540F12-00CB-4DBF-8C94-86F7079D2915}">
   <ds:schemaRefs>
     <ds:schemaRef ds:uri="http://schemas.openxmlformats.org/officeDocument/2006/bibliography"/>
   </ds:schemaRefs>

</xml_diff>

<commit_message>
Updated, fixed some typos and broken links (JIRA: SP-5719)
</commit_message>
<xml_diff>
--- a/common/docs/UI-lessSubmissionProtocol.docx
+++ b/common/docs/UI-lessSubmissionProtocol.docx
@@ -1,6 +1,6 @@
 
 <file path=word/document.xml><?xml version="1.0" encoding="utf-8"?>
-<w:document xmlns:wpc="http://schemas.microsoft.com/office/word/2010/wordprocessingCanvas" xmlns:mc="http://schemas.openxmlformats.org/markup-compatibility/2006" xmlns:o="urn:schemas-microsoft-com:office:office" xmlns:r="http://schemas.openxmlformats.org/officeDocument/2006/relationships" xmlns:m="http://schemas.openxmlformats.org/officeDocument/2006/math" xmlns:v="urn:schemas-microsoft-com:vml" xmlns:wp14="http://schemas.microsoft.com/office/word/2010/wordprocessingDrawing" xmlns:wp="http://schemas.openxmlformats.org/drawingml/2006/wordprocessingDrawing" xmlns:w10="urn:schemas-microsoft-com:office:word" xmlns:w="http://schemas.openxmlformats.org/wordprocessingml/2006/main" xmlns:w14="http://schemas.microsoft.com/office/word/2010/wordml" xmlns:wpg="http://schemas.microsoft.com/office/word/2010/wordprocessingGroup" xmlns:wpi="http://schemas.microsoft.com/office/word/2010/wordprocessingInk" xmlns:wne="http://schemas.microsoft.com/office/word/2006/wordml" xmlns:wps="http://schemas.microsoft.com/office/word/2010/wordprocessingShape" mc:Ignorable="w14 wp14">
+<w:document xmlns:wpc="http://schemas.microsoft.com/office/word/2010/wordprocessingCanvas" xmlns:mc="http://schemas.openxmlformats.org/markup-compatibility/2006" xmlns:o="urn:schemas-microsoft-com:office:office" xmlns:r="http://schemas.openxmlformats.org/officeDocument/2006/relationships" xmlns:m="http://schemas.openxmlformats.org/officeDocument/2006/math" xmlns:v="urn:schemas-microsoft-com:vml" xmlns:wp14="http://schemas.microsoft.com/office/word/2010/wordprocessingDrawing" xmlns:wp="http://schemas.openxmlformats.org/drawingml/2006/wordprocessingDrawing" xmlns:w10="urn:schemas-microsoft-com:office:word" xmlns:w="http://schemas.openxmlformats.org/wordprocessingml/2006/main" xmlns:w14="http://schemas.microsoft.com/office/word/2010/wordml" xmlns:w15="http://schemas.microsoft.com/office/word/2012/wordml" xmlns:wpg="http://schemas.microsoft.com/office/word/2010/wordprocessingGroup" xmlns:wpi="http://schemas.microsoft.com/office/word/2010/wordprocessingInk" xmlns:wne="http://schemas.microsoft.com/office/word/2006/wordml" xmlns:wps="http://schemas.microsoft.com/office/word/2010/wordprocessingShape" mc:Ignorable="w14 w15 wp14">
   <w:body>
     <w:p>
       <w:pPr>
@@ -36,27 +36,13 @@
         <w:t>Version1.</w:t>
       </w:r>
       <w:r>
-        <w:t>7</w:t>
+        <w:t>8</w:t>
       </w:r>
       <w:r>
         <w:t xml:space="preserve"> </w:t>
       </w:r>
       <w:r>
-        <w:t>May</w:t>
-      </w:r>
-      <w:r>
-        <w:t xml:space="preserve"> </w:t>
-      </w:r>
-      <w:r>
-        <w:t>2</w:t>
-      </w:r>
-      <w:bookmarkStart w:id="0" w:name="_GoBack"/>
-      <w:bookmarkEnd w:id="0"/>
-      <w:r>
-        <w:t>7</w:t>
-      </w:r>
-      <w:r>
-        <w:t>, 2014</w:t>
+        <w:t>February 17, 2016</w:t>
       </w:r>
     </w:p>
     <w:p>
@@ -233,11 +219,7 @@
         <w:t xml:space="preserve"> (NCBI archive, such as BioSample, BioProject, GenBank WGS, etc.)</w:t>
       </w:r>
       <w:r>
-        <w:t xml:space="preserve">. </w:t>
-      </w:r>
-      <w:proofErr w:type="gramStart"/>
-      <w:r>
-        <w:t xml:space="preserve">Processing of each action results in creation of </w:t>
+        <w:t xml:space="preserve">. Processing of each action results in creation of </w:t>
       </w:r>
       <w:r>
         <w:t>a single “</w:t>
@@ -249,11 +231,7 @@
         <w:t>”</w:t>
       </w:r>
       <w:r>
-        <w:t xml:space="preserve"> in target database.</w:t>
-      </w:r>
-      <w:proofErr w:type="gramEnd"/>
-      <w:r>
-        <w:t xml:space="preserve"> </w:t>
+        <w:t xml:space="preserve"> in target database. </w:t>
       </w:r>
     </w:p>
     <w:p>
@@ -365,7 +343,7 @@
           </mc:Choice>
           <mc:Fallback>
             <w:pict>
-              <v:roundrect id="Rounded Rectangle 24" o:spid="_x0000_s1026" style="position:absolute;margin-left:238.2pt;margin-top:8.85pt;width:88.2pt;height:67pt;z-index:251661312;visibility:visible;mso-wrap-style:square;mso-width-percent:0;mso-height-percent:0;mso-wrap-distance-left:9pt;mso-wrap-distance-top:0;mso-wrap-distance-right:9pt;mso-wrap-distance-bottom:0;mso-position-horizontal:absolute;mso-position-horizontal-relative:text;mso-position-vertical:absolute;mso-position-vertical-relative:text;mso-width-percent:0;mso-height-percent:0;mso-width-relative:page;mso-height-relative:page;v-text-anchor:top" arcsize="10923f" o:gfxdata="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" strokecolor="#4f81bd" strokeweight="2.5pt">
+              <v:roundrect w14:anchorId="010ECFBF" id="Rounded Rectangle 24" o:spid="_x0000_s1026" style="position:absolute;margin-left:238.2pt;margin-top:8.85pt;width:88.2pt;height:67pt;z-index:251661312;visibility:visible;mso-wrap-style:square;mso-width-percent:0;mso-height-percent:0;mso-wrap-distance-left:9pt;mso-wrap-distance-top:0;mso-wrap-distance-right:9pt;mso-wrap-distance-bottom:0;mso-position-horizontal:absolute;mso-position-horizontal-relative:text;mso-position-vertical:absolute;mso-position-vertical-relative:text;mso-width-percent:0;mso-height-percent:0;mso-width-relative:page;mso-height-relative:page;v-text-anchor:top" arcsize="10923f" o:gfxdata="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" strokecolor="#4f81bd" strokeweight="2.5pt">
                 <v:shadow color="#868686"/>
                 <v:textbox>
                   <w:txbxContent>
@@ -470,7 +448,7 @@
           </mc:Choice>
           <mc:Fallback>
             <w:pict>
-              <v:roundrect id="Rounded Rectangle 23" o:spid="_x0000_s1027" style="position:absolute;margin-left:8.4pt;margin-top:8.8pt;width:135pt;height:176.35pt;z-index:251659264;visibility:visible;mso-wrap-style:square;mso-width-percent:0;mso-height-percent:0;mso-wrap-distance-left:9pt;mso-wrap-distance-top:0;mso-wrap-distance-right:9pt;mso-wrap-distance-bottom:0;mso-position-horizontal:absolute;mso-position-horizontal-relative:text;mso-position-vertical:absolute;mso-position-vertical-relative:text;mso-width-percent:0;mso-height-percent:0;mso-width-relative:page;mso-height-relative:page;v-text-anchor:top" arcsize="10923f" o:gfxdata="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" fillcolor="#4f81bd" strokecolor="#f2f2f2" strokeweight="3pt">
+              <v:roundrect w14:anchorId="30447E39" id="Rounded Rectangle 23" o:spid="_x0000_s1027" style="position:absolute;margin-left:8.4pt;margin-top:8.8pt;width:135pt;height:176.35pt;z-index:251659264;visibility:visible;mso-wrap-style:square;mso-width-percent:0;mso-height-percent:0;mso-wrap-distance-left:9pt;mso-wrap-distance-top:0;mso-wrap-distance-right:9pt;mso-wrap-distance-bottom:0;mso-position-horizontal:absolute;mso-position-horizontal-relative:text;mso-position-vertical:absolute;mso-position-vertical-relative:text;mso-width-percent:0;mso-height-percent:0;mso-width-relative:page;mso-height-relative:page;v-text-anchor:top" arcsize="10923f" o:gfxdata="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" fillcolor="#4f81bd" strokecolor="#f2f2f2" strokeweight="3pt">
                 <v:shadow on="t" color="#243f60" opacity=".5" offset="1pt"/>
                 <v:textbox>
                   <w:txbxContent>
@@ -574,7 +552,7 @@
           </mc:Choice>
           <mc:Fallback>
             <w:pict>
-              <v:shapetype id="_x0000_t32" coordsize="21600,21600" o:spt="32" o:oned="t" path="m,l21600,21600e" filled="f">
+              <v:shapetype w14:anchorId="50FF53B8" id="_x0000_t32" coordsize="21600,21600" o:spt="32" o:oned="t" path="m,l21600,21600e" filled="f">
                 <v:path arrowok="t" fillok="f" o:connecttype="none"/>
                 <o:lock v:ext="edit" shapetype="t"/>
               </v:shapetype>
@@ -678,7 +656,7 @@
           </mc:Choice>
           <mc:Fallback>
             <w:pict>
-              <v:roundrect id="Rounded Rectangle 20" o:spid="_x0000_s1028" style="position:absolute;margin-left:36pt;margin-top:19.3pt;width:80.4pt;height:41.4pt;z-index:251660288;visibility:visible;mso-wrap-style:square;mso-width-percent:0;mso-height-percent:0;mso-wrap-distance-left:9pt;mso-wrap-distance-top:0;mso-wrap-distance-right:9pt;mso-wrap-distance-bottom:0;mso-position-horizontal:absolute;mso-position-horizontal-relative:text;mso-position-vertical:absolute;mso-position-vertical-relative:text;mso-width-percent:0;mso-height-percent:0;mso-width-relative:page;mso-height-relative:page;v-text-anchor:top" arcsize="10923f" o:gfxdata="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" fillcolor="#c0504d" strokecolor="#f2f2f2" strokeweight="3pt">
+              <v:roundrect w14:anchorId="3290C86C" id="Rounded Rectangle 20" o:spid="_x0000_s1028" style="position:absolute;margin-left:36pt;margin-top:19.3pt;width:80.4pt;height:41.4pt;z-index:251660288;visibility:visible;mso-wrap-style:square;mso-width-percent:0;mso-height-percent:0;mso-wrap-distance-left:9pt;mso-wrap-distance-top:0;mso-wrap-distance-right:9pt;mso-wrap-distance-bottom:0;mso-position-horizontal:absolute;mso-position-horizontal-relative:text;mso-position-vertical:absolute;mso-position-vertical-relative:text;mso-width-percent:0;mso-height-percent:0;mso-width-relative:page;mso-height-relative:page;v-text-anchor:top" arcsize="10923f" o:gfxdata="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" fillcolor="#c0504d" strokecolor="#f2f2f2" strokeweight="3pt">
                 <v:shadow on="t" color="#622423" opacity=".5" offset="1pt"/>
                 <v:textbox>
                   <w:txbxContent>
@@ -780,7 +758,7 @@
           </mc:Choice>
           <mc:Fallback>
             <w:pict>
-              <v:oval id="Oval 21" o:spid="_x0000_s1026" style="position:absolute;margin-left:274.2pt;margin-top:7.9pt;width:21.6pt;height:21pt;z-index:251664384;visibility:visible;mso-wrap-style:square;mso-width-percent:0;mso-height-percent:0;mso-wrap-distance-left:9pt;mso-wrap-distance-top:0;mso-wrap-distance-right:9pt;mso-wrap-distance-bottom:0;mso-position-horizontal:absolute;mso-position-horizontal-relative:text;mso-position-vertical:absolute;mso-position-vertical-relative:text;mso-width-percent:0;mso-height-percent:0;mso-width-relative:page;mso-height-relative:page;v-text-anchor:top" o:gfxdata="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" strokecolor="#9bbb59" strokeweight="2.5pt">
+              <v:oval w14:anchorId="654DB7DD" id="Oval 21" o:spid="_x0000_s1026" style="position:absolute;margin-left:274.2pt;margin-top:7.9pt;width:21.6pt;height:21pt;z-index:251664384;visibility:visible;mso-wrap-style:square;mso-width-percent:0;mso-height-percent:0;mso-wrap-distance-left:9pt;mso-wrap-distance-top:0;mso-wrap-distance-right:9pt;mso-wrap-distance-bottom:0;mso-position-horizontal:absolute;mso-position-horizontal-relative:text;mso-position-vertical:absolute;mso-position-vertical-relative:text;mso-width-percent:0;mso-height-percent:0;mso-width-relative:page;mso-height-relative:page;v-text-anchor:top" o:gfxdata="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" strokecolor="#9bbb59" strokeweight="2.5pt">
                 <v:shadow color="#868686"/>
               </v:oval>
             </w:pict>
@@ -883,7 +861,7 @@
           </mc:Choice>
           <mc:Fallback>
             <w:pict>
-              <v:roundrect id="Rounded Rectangle 18" o:spid="_x0000_s1029" style="position:absolute;margin-left:36pt;margin-top:15.3pt;width:80.4pt;height:41.4pt;z-index:251662336;visibility:visible;mso-wrap-style:square;mso-width-percent:0;mso-height-percent:0;mso-wrap-distance-left:9pt;mso-wrap-distance-top:0;mso-wrap-distance-right:9pt;mso-wrap-distance-bottom:0;mso-position-horizontal:absolute;mso-position-horizontal-relative:text;mso-position-vertical:absolute;mso-position-vertical-relative:text;mso-width-percent:0;mso-height-percent:0;mso-width-relative:page;mso-height-relative:page;v-text-anchor:top" arcsize="10923f" o:gfxdata="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" fillcolor="#c0504d" strokecolor="#f2f2f2" strokeweight="3pt">
+              <v:roundrect w14:anchorId="10F6D238" id="Rounded Rectangle 18" o:spid="_x0000_s1029" style="position:absolute;margin-left:36pt;margin-top:15.3pt;width:80.4pt;height:41.4pt;z-index:251662336;visibility:visible;mso-wrap-style:square;mso-width-percent:0;mso-height-percent:0;mso-wrap-distance-left:9pt;mso-wrap-distance-top:0;mso-wrap-distance-right:9pt;mso-wrap-distance-bottom:0;mso-position-horizontal:absolute;mso-position-horizontal-relative:text;mso-position-vertical:absolute;mso-position-vertical-relative:text;mso-width-percent:0;mso-height-percent:0;mso-width-relative:page;mso-height-relative:page;v-text-anchor:top" arcsize="10923f" o:gfxdata="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" fillcolor="#c0504d" strokecolor="#f2f2f2" strokeweight="3pt">
                 <v:shadow on="t" color="#622423" opacity=".5" offset="1pt"/>
                 <v:textbox>
                   <w:txbxContent>
@@ -990,11 +968,7 @@
           </mc:Choice>
           <mc:Fallback>
             <w:pict>
-              <v:shapetype id="_x0000_t32" coordsize="21600,21600" o:spt="32" o:oned="t" path="m,l21600,21600e" filled="f">
-                <v:path arrowok="t" fillok="f" o:connecttype="none"/>
-                <o:lock v:ext="edit" shapetype="t"/>
-              </v:shapetype>
-              <v:shape id="Straight Arrow Connector 13" o:spid="_x0000_s1026" type="#_x0000_t32" style="position:absolute;margin-left:117pt;margin-top:13.3pt;width:146.4pt;height:33.6pt;z-index:251670528;visibility:visible;mso-wrap-style:square;mso-width-percent:0;mso-height-percent:0;mso-wrap-distance-left:9pt;mso-wrap-distance-top:0;mso-wrap-distance-right:9pt;mso-wrap-distance-bottom:0;mso-position-horizontal:absolute;mso-position-horizontal-relative:text;mso-position-vertical:absolute;mso-position-vertical-relative:text;mso-width-percent:0;mso-height-percent:0;mso-width-relative:page;mso-height-relative:page" o:gfxdata="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" strokecolor="#95b3d7" strokeweight="1pt">
+              <v:shape w14:anchorId="44AACBBB" id="Straight Arrow Connector 13" o:spid="_x0000_s1026" type="#_x0000_t32" style="position:absolute;margin-left:117pt;margin-top:13.3pt;width:146.4pt;height:33.6pt;z-index:251670528;visibility:visible;mso-wrap-style:square;mso-width-percent:0;mso-height-percent:0;mso-wrap-distance-left:9pt;mso-wrap-distance-top:0;mso-wrap-distance-right:9pt;mso-wrap-distance-bottom:0;mso-position-horizontal:absolute;mso-position-horizontal-relative:text;mso-position-vertical:absolute;mso-position-vertical-relative:text;mso-width-percent:0;mso-height-percent:0;mso-width-relative:page;mso-height-relative:page" o:gfxdata="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" strokecolor="#95b3d7" strokeweight="1pt">
                 <v:stroke endarrow="block"/>
                 <v:shadow color="#243f60" opacity=".5" offset="1pt"/>
               </v:shape>
@@ -1092,7 +1066,7 @@
           </mc:Choice>
           <mc:Fallback>
             <w:pict>
-              <v:roundrect id="Rounded Rectangle 19" o:spid="_x0000_s1030" style="position:absolute;margin-left:235.2pt;margin-top:.95pt;width:88.2pt;height:67pt;z-index:251663360;visibility:visible;mso-wrap-style:square;mso-width-percent:0;mso-height-percent:0;mso-wrap-distance-left:9pt;mso-wrap-distance-top:0;mso-wrap-distance-right:9pt;mso-wrap-distance-bottom:0;mso-position-horizontal:absolute;mso-position-horizontal-relative:text;mso-position-vertical:absolute;mso-position-vertical-relative:text;mso-width-percent:0;mso-height-percent:0;mso-width-relative:page;mso-height-relative:page;v-text-anchor:top" arcsize="10923f" o:gfxdata="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" strokecolor="#4f81bd" strokeweight="2.5pt">
+              <v:roundrect w14:anchorId="7765A1A3" id="Rounded Rectangle 19" o:spid="_x0000_s1030" style="position:absolute;margin-left:235.2pt;margin-top:.95pt;width:88.2pt;height:67pt;z-index:251663360;visibility:visible;mso-wrap-style:square;mso-width-percent:0;mso-height-percent:0;mso-wrap-distance-left:9pt;mso-wrap-distance-top:0;mso-wrap-distance-right:9pt;mso-wrap-distance-bottom:0;mso-position-horizontal:absolute;mso-position-horizontal-relative:text;mso-position-vertical:absolute;mso-position-vertical-relative:text;mso-width-percent:0;mso-height-percent:0;mso-width-relative:page;mso-height-relative:page;v-text-anchor:top" arcsize="10923f" o:gfxdata="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" strokecolor="#4f81bd" strokeweight="2.5pt">
                 <v:shadow color="#868686"/>
                 <v:textbox>
                   <w:txbxContent>
@@ -1187,7 +1161,7 @@
           </mc:Choice>
           <mc:Fallback>
             <w:pict>
-              <v:oval id="Oval 3" o:spid="_x0000_s1026" style="position:absolute;margin-left:281.4pt;margin-top:7pt;width:9.6pt;height:9pt;z-index:251676672;visibility:visible;mso-wrap-style:square;mso-width-percent:0;mso-height-percent:0;mso-wrap-distance-left:9pt;mso-wrap-distance-top:0;mso-wrap-distance-right:9pt;mso-wrap-distance-bottom:0;mso-position-horizontal:absolute;mso-position-horizontal-relative:text;mso-position-vertical:absolute;mso-position-vertical-relative:text;mso-width-percent:0;mso-height-percent:0;mso-width-relative:page;mso-height-relative:page;v-text-anchor:top" o:gfxdata="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" strokecolor="#9bbb59" strokeweight="2.5pt">
+              <v:oval w14:anchorId="320591E7" id="Oval 3" o:spid="_x0000_s1026" style="position:absolute;margin-left:281.4pt;margin-top:7pt;width:9.6pt;height:9pt;z-index:251676672;visibility:visible;mso-wrap-style:square;mso-width-percent:0;mso-height-percent:0;mso-wrap-distance-left:9pt;mso-wrap-distance-top:0;mso-wrap-distance-right:9pt;mso-wrap-distance-bottom:0;mso-position-horizontal:absolute;mso-position-horizontal-relative:text;mso-position-vertical:absolute;mso-position-vertical-relative:text;mso-width-percent:0;mso-height-percent:0;mso-width-relative:page;mso-height-relative:page;v-text-anchor:top" o:gfxdata="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" strokecolor="#9bbb59" strokeweight="2.5pt">
                 <v:shadow color="#868686"/>
               </v:oval>
             </w:pict>
@@ -1271,7 +1245,7 @@
           </mc:Choice>
           <mc:Fallback>
             <w:pict>
-              <v:oval id="Oval 14" o:spid="_x0000_s1026" style="position:absolute;margin-left:260.4pt;margin-top:2.8pt;width:55.8pt;height:45pt;z-index:251668480;visibility:visible;mso-wrap-style:square;mso-width-percent:0;mso-height-percent:0;mso-wrap-distance-left:9pt;mso-wrap-distance-top:0;mso-wrap-distance-right:9pt;mso-wrap-distance-bottom:0;mso-position-horizontal:absolute;mso-position-horizontal-relative:text;mso-position-vertical:absolute;mso-position-vertical-relative:text;mso-width-percent:0;mso-height-percent:0;mso-width-relative:page;mso-height-relative:page;v-text-anchor:top" o:gfxdata="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" strokecolor="#9bbb59" strokeweight="2.5pt">
+              <v:oval w14:anchorId="60FDD265" id="Oval 14" o:spid="_x0000_s1026" style="position:absolute;margin-left:260.4pt;margin-top:2.8pt;width:55.8pt;height:45pt;z-index:251668480;visibility:visible;mso-wrap-style:square;mso-width-percent:0;mso-height-percent:0;mso-wrap-distance-left:9pt;mso-wrap-distance-top:0;mso-wrap-distance-right:9pt;mso-wrap-distance-bottom:0;mso-position-horizontal:absolute;mso-position-horizontal-relative:text;mso-position-vertical:absolute;mso-position-vertical-relative:text;mso-width-percent:0;mso-height-percent:0;mso-width-relative:page;mso-height-relative:page;v-text-anchor:top" o:gfxdata="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" strokecolor="#9bbb59" strokeweight="2.5pt">
                 <v:shadow color="#868686"/>
               </v:oval>
             </w:pict>
@@ -1357,7 +1331,7 @@
           </mc:Choice>
           <mc:Fallback>
             <w:pict>
-              <v:oval id="Oval 2" o:spid="_x0000_s1026" style="position:absolute;margin-left:274.2pt;margin-top:13.75pt;width:9.6pt;height:9pt;z-index:251674624;visibility:visible;mso-wrap-style:square;mso-width-percent:0;mso-height-percent:0;mso-wrap-distance-left:9pt;mso-wrap-distance-top:0;mso-wrap-distance-right:9pt;mso-wrap-distance-bottom:0;mso-position-horizontal:absolute;mso-position-horizontal-relative:text;mso-position-vertical:absolute;mso-position-vertical-relative:text;mso-width-percent:0;mso-height-percent:0;mso-width-relative:page;mso-height-relative:page;v-text-anchor:top" o:gfxdata="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" strokecolor="#9bbb59" strokeweight="2.5pt">
+              <v:oval w14:anchorId="2F0C82AE" id="Oval 2" o:spid="_x0000_s1026" style="position:absolute;margin-left:274.2pt;margin-top:13.75pt;width:9.6pt;height:9pt;z-index:251674624;visibility:visible;mso-wrap-style:square;mso-width-percent:0;mso-height-percent:0;mso-wrap-distance-left:9pt;mso-wrap-distance-top:0;mso-wrap-distance-right:9pt;mso-wrap-distance-bottom:0;mso-position-horizontal:absolute;mso-position-horizontal-relative:text;mso-position-vertical:absolute;mso-position-vertical-relative:text;mso-width-percent:0;mso-height-percent:0;mso-width-relative:page;mso-height-relative:page;v-text-anchor:top" o:gfxdata="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" strokecolor="#9bbb59" strokeweight="2.5pt">
                 <v:shadow color="#868686"/>
               </v:oval>
             </w:pict>
@@ -1441,7 +1415,7 @@
           </mc:Choice>
           <mc:Fallback>
             <w:pict>
-              <v:oval id="Oval 5" o:spid="_x0000_s1026" style="position:absolute;margin-left:283.2pt;margin-top:4.75pt;width:9.6pt;height:9pt;z-index:251680768;visibility:visible;mso-wrap-style:square;mso-width-percent:0;mso-height-percent:0;mso-wrap-distance-left:9pt;mso-wrap-distance-top:0;mso-wrap-distance-right:9pt;mso-wrap-distance-bottom:0;mso-position-horizontal:absolute;mso-position-horizontal-relative:text;mso-position-vertical:absolute;mso-position-vertical-relative:text;mso-width-percent:0;mso-height-percent:0;mso-width-relative:page;mso-height-relative:page;v-text-anchor:top" o:gfxdata="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" strokecolor="#9bbb59" strokeweight="2.5pt">
+              <v:oval w14:anchorId="575E1206" id="Oval 5" o:spid="_x0000_s1026" style="position:absolute;margin-left:283.2pt;margin-top:4.75pt;width:9.6pt;height:9pt;z-index:251680768;visibility:visible;mso-wrap-style:square;mso-width-percent:0;mso-height-percent:0;mso-wrap-distance-left:9pt;mso-wrap-distance-top:0;mso-wrap-distance-right:9pt;mso-wrap-distance-bottom:0;mso-position-horizontal:absolute;mso-position-horizontal-relative:text;mso-position-vertical:absolute;mso-position-vertical-relative:text;mso-width-percent:0;mso-height-percent:0;mso-width-relative:page;mso-height-relative:page;v-text-anchor:top" o:gfxdata="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" strokecolor="#9bbb59" strokeweight="2.5pt">
                 <v:shadow color="#868686"/>
               </v:oval>
             </w:pict>
@@ -1525,7 +1499,7 @@
           </mc:Choice>
           <mc:Fallback>
             <w:pict>
-              <v:oval id="Oval 6" o:spid="_x0000_s1026" style="position:absolute;margin-left:295.8pt;margin-top:12.55pt;width:9.6pt;height:9pt;z-index:251682816;visibility:visible;mso-wrap-style:square;mso-width-percent:0;mso-height-percent:0;mso-wrap-distance-left:9pt;mso-wrap-distance-top:0;mso-wrap-distance-right:9pt;mso-wrap-distance-bottom:0;mso-position-horizontal:absolute;mso-position-horizontal-relative:text;mso-position-vertical:absolute;mso-position-vertical-relative:text;mso-width-percent:0;mso-height-percent:0;mso-width-relative:page;mso-height-relative:page;v-text-anchor:top" o:gfxdata="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" strokecolor="#9bbb59" strokeweight="2.5pt">
+              <v:oval w14:anchorId="24524FBC" id="Oval 6" o:spid="_x0000_s1026" style="position:absolute;margin-left:295.8pt;margin-top:12.55pt;width:9.6pt;height:9pt;z-index:251682816;visibility:visible;mso-wrap-style:square;mso-width-percent:0;mso-height-percent:0;mso-wrap-distance-left:9pt;mso-wrap-distance-top:0;mso-wrap-distance-right:9pt;mso-wrap-distance-bottom:0;mso-position-horizontal:absolute;mso-position-horizontal-relative:text;mso-position-vertical:absolute;mso-position-vertical-relative:text;mso-width-percent:0;mso-height-percent:0;mso-width-relative:page;mso-height-relative:page;v-text-anchor:top" o:gfxdata="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" strokecolor="#9bbb59" strokeweight="2.5pt">
                 <v:shadow color="#868686"/>
               </v:oval>
             </w:pict>
@@ -1609,7 +1583,7 @@
           </mc:Choice>
           <mc:Fallback>
             <w:pict>
-              <v:oval id="Oval 4" o:spid="_x0000_s1026" style="position:absolute;margin-left:297pt;margin-top:.55pt;width:9.6pt;height:9pt;z-index:251678720;visibility:visible;mso-wrap-style:square;mso-width-percent:0;mso-height-percent:0;mso-wrap-distance-left:9pt;mso-wrap-distance-top:0;mso-wrap-distance-right:9pt;mso-wrap-distance-bottom:0;mso-position-horizontal:absolute;mso-position-horizontal-relative:text;mso-position-vertical:absolute;mso-position-vertical-relative:text;mso-width-percent:0;mso-height-percent:0;mso-width-relative:page;mso-height-relative:page;v-text-anchor:top" o:gfxdata="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" strokecolor="#9bbb59" strokeweight="2.5pt">
+              <v:oval w14:anchorId="17ABDAC2" id="Oval 4" o:spid="_x0000_s1026" style="position:absolute;margin-left:297pt;margin-top:.55pt;width:9.6pt;height:9pt;z-index:251678720;visibility:visible;mso-wrap-style:square;mso-width-percent:0;mso-height-percent:0;mso-wrap-distance-left:9pt;mso-wrap-distance-top:0;mso-wrap-distance-right:9pt;mso-wrap-distance-bottom:0;mso-position-horizontal:absolute;mso-position-horizontal-relative:text;mso-position-vertical:absolute;mso-position-vertical-relative:text;mso-width-percent:0;mso-height-percent:0;mso-width-relative:page;mso-height-relative:page;v-text-anchor:top" o:gfxdata="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" strokecolor="#9bbb59" strokeweight="2.5pt">
                 <v:shadow color="#868686"/>
               </v:oval>
             </w:pict>
@@ -1693,7 +1667,7 @@
           </mc:Choice>
           <mc:Fallback>
             <w:pict>
-              <v:oval id="Oval 1" o:spid="_x0000_s1026" style="position:absolute;margin-left:269.4pt;margin-top:.55pt;width:9.6pt;height:9pt;z-index:251672576;visibility:visible;mso-wrap-style:square;mso-width-percent:0;mso-height-percent:0;mso-wrap-distance-left:9pt;mso-wrap-distance-top:0;mso-wrap-distance-right:9pt;mso-wrap-distance-bottom:0;mso-position-horizontal:absolute;mso-position-horizontal-relative:text;mso-position-vertical:absolute;mso-position-vertical-relative:text;mso-width-percent:0;mso-height-percent:0;mso-width-relative:page;mso-height-relative:page;v-text-anchor:top" o:gfxdata="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" strokecolor="#9bbb59" strokeweight="2.5pt">
+              <v:oval w14:anchorId="2FDE0FEE" id="Oval 1" o:spid="_x0000_s1026" style="position:absolute;margin-left:269.4pt;margin-top:.55pt;width:9.6pt;height:9pt;z-index:251672576;visibility:visible;mso-wrap-style:square;mso-width-percent:0;mso-height-percent:0;mso-wrap-distance-left:9pt;mso-wrap-distance-top:0;mso-wrap-distance-right:9pt;mso-wrap-distance-bottom:0;mso-position-horizontal:absolute;mso-position-horizontal-relative:text;mso-position-vertical:absolute;mso-position-vertical-relative:text;mso-width-percent:0;mso-height-percent:0;mso-width-relative:page;mso-height-relative:page;v-text-anchor:top" o:gfxdata="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" strokecolor="#9bbb59" strokeweight="2.5pt">
                 <v:shadow color="#868686"/>
               </v:oval>
             </w:pict>
@@ -1755,37 +1729,19 @@
           <w:numId w:val="13"/>
         </w:numPr>
       </w:pPr>
-      <w:proofErr w:type="gramStart"/>
       <w:r>
         <w:t>A</w:t>
       </w:r>
       <w:r>
-        <w:t xml:space="preserve">ccess to an upload directory on NCBI FTP server or </w:t>
-      </w:r>
-      <w:proofErr w:type="spellStart"/>
-      <w:r>
-        <w:t>Aspera</w:t>
-      </w:r>
-      <w:proofErr w:type="spellEnd"/>
-      <w:r>
-        <w:t xml:space="preserve"> upload</w:t>
-      </w:r>
-      <w:proofErr w:type="gramEnd"/>
-      <w:r>
-        <w:t>.</w:t>
+        <w:t>ccess to an upload directory on NCBI FTP server or Aspera upload.</w:t>
       </w:r>
     </w:p>
     <w:p>
       <w:pPr>
         <w:pStyle w:val="ListParagraph"/>
       </w:pPr>
-      <w:proofErr w:type="spellStart"/>
-      <w:r>
-        <w:t>Aspera</w:t>
-      </w:r>
-      <w:proofErr w:type="spellEnd"/>
-      <w:r>
-        <w:t xml:space="preserve"> configuration</w:t>
+      <w:r>
+        <w:t>Aspera configuration</w:t>
       </w:r>
       <w:r>
         <w:t xml:space="preserve"> </w:t>
@@ -1793,12 +1749,12 @@
       <w:r>
         <w:t xml:space="preserve">guide is available at: </w:t>
       </w:r>
-      <w:hyperlink r:id="rId12" w:history="1">
+      <w:hyperlink r:id="rId11" w:history="1">
         <w:r>
           <w:rPr>
             <w:rStyle w:val="Hyperlink"/>
           </w:rPr>
-          <w:t>http://www.ncbi.nlm.nih.gov/books/NBK47527/</w:t>
+          <w:t>https://www.ncbi.nlm.nih.gov/books/NBK242625/</w:t>
         </w:r>
       </w:hyperlink>
     </w:p>
@@ -1842,7 +1798,7 @@
       <w:r>
         <w:t xml:space="preserve">Log in at </w:t>
       </w:r>
-      <w:hyperlink r:id="rId13" w:history="1">
+      <w:hyperlink r:id="rId12" w:history="1">
         <w:r>
           <w:rPr>
             <w:rStyle w:val="Hyperlink"/>
@@ -1928,7 +1884,21 @@
         <w:t xml:space="preserve">The file submission.xml is an envelope for the whole submission. </w:t>
       </w:r>
       <w:r>
-        <w:t xml:space="preserve">Its schema is defined in submission.xsd. </w:t>
+        <w:t>Its schema is defined in submission.xsd</w:t>
+      </w:r>
+      <w:r>
+        <w:t xml:space="preserve">, see </w:t>
+      </w:r>
+      <w:hyperlink r:id="rId13" w:history="1">
+        <w:r>
+          <w:rPr>
+            <w:rStyle w:val="Hyperlink"/>
+          </w:rPr>
+          <w:t>http://www.ncbi.nlm.nih.gov/viewvc/v1/trunk/submit/public-docs/common/</w:t>
+        </w:r>
+      </w:hyperlink>
+      <w:r>
+        <w:t xml:space="preserve">. </w:t>
       </w:r>
     </w:p>
     <w:p>
@@ -2000,11 +1970,9 @@
       </w:r>
     </w:p>
     <w:p>
-      <w:proofErr w:type="gramStart"/>
       <w:r>
         <w:t>Submitter comment.</w:t>
       </w:r>
-      <w:proofErr w:type="gramEnd"/>
     </w:p>
     <w:p>
       <w:pPr>
@@ -2053,106 +2021,65 @@
       <w:r>
         <w:t xml:space="preserve">be represented either by </w:t>
       </w:r>
-      <w:proofErr w:type="spellStart"/>
-      <w:r>
+      <w:r>
+        <w:t xml:space="preserve">AddFiles element or AddData element. </w:t>
+      </w:r>
+    </w:p>
+    <w:p>
+      <w:pPr>
+        <w:rPr>
+          <w:b/>
+        </w:rPr>
+      </w:pPr>
+      <w:r>
+        <w:rPr>
+          <w:b/>
+        </w:rPr>
         <w:t>AddFiles</w:t>
       </w:r>
-      <w:proofErr w:type="spellEnd"/>
-      <w:r>
-        <w:t xml:space="preserve"> element or </w:t>
-      </w:r>
-      <w:proofErr w:type="spellStart"/>
-      <w:r>
+    </w:p>
+    <w:p>
+      <w:r>
+        <w:t xml:space="preserve">When AddFiles is used, the object data is provided in standalone </w:t>
+      </w:r>
+      <w:r>
+        <w:t>files that</w:t>
+      </w:r>
+      <w:r>
+        <w:t xml:space="preserve"> in turn are referenced in AddFiles element. In addition list of </w:t>
+      </w:r>
+      <w:r>
+        <w:t xml:space="preserve">key-value </w:t>
+      </w:r>
+      <w:r>
+        <w:t>attributes is provided to define objects metadata.</w:t>
+      </w:r>
+      <w:r>
+        <w:t xml:space="preserve"> This method is </w:t>
+      </w:r>
+      <w:r>
+        <w:t xml:space="preserve">currently </w:t>
+      </w:r>
+      <w:r>
+        <w:t>used for WGS and SRA submissions.</w:t>
+      </w:r>
+    </w:p>
+    <w:p>
+      <w:pPr>
+        <w:rPr>
+          <w:b/>
+        </w:rPr>
+      </w:pPr>
+      <w:r>
+        <w:rPr>
+          <w:b/>
+        </w:rPr>
         <w:t>AddData</w:t>
       </w:r>
-      <w:proofErr w:type="spellEnd"/>
-      <w:r>
-        <w:t xml:space="preserve"> element. </w:t>
-      </w:r>
-    </w:p>
-    <w:p>
-      <w:pPr>
-        <w:rPr>
-          <w:b/>
-        </w:rPr>
-      </w:pPr>
-      <w:proofErr w:type="spellStart"/>
-      <w:r>
-        <w:rPr>
-          <w:b/>
-        </w:rPr>
-        <w:t>AddFiles</w:t>
-      </w:r>
-      <w:proofErr w:type="spellEnd"/>
-    </w:p>
-    <w:p>
-      <w:r>
-        <w:t xml:space="preserve">When </w:t>
-      </w:r>
-      <w:proofErr w:type="spellStart"/>
-      <w:r>
-        <w:t>AddFiles</w:t>
-      </w:r>
-      <w:proofErr w:type="spellEnd"/>
-      <w:r>
-        <w:t xml:space="preserve"> is used, the object data is provided in standalone </w:t>
-      </w:r>
-      <w:r>
-        <w:t>files that</w:t>
-      </w:r>
-      <w:r>
-        <w:t xml:space="preserve"> in turn are referenced in </w:t>
-      </w:r>
-      <w:proofErr w:type="spellStart"/>
-      <w:r>
-        <w:t>AddFiles</w:t>
-      </w:r>
-      <w:proofErr w:type="spellEnd"/>
-      <w:r>
-        <w:t xml:space="preserve"> element. In addition list of </w:t>
-      </w:r>
-      <w:r>
-        <w:t xml:space="preserve">key-value </w:t>
-      </w:r>
-      <w:r>
-        <w:t>attributes is provided to define objects metadata.</w:t>
-      </w:r>
-      <w:r>
-        <w:t xml:space="preserve"> This method is </w:t>
-      </w:r>
-      <w:r>
-        <w:t xml:space="preserve">currently </w:t>
-      </w:r>
-      <w:r>
-        <w:t>used for WGS and SRA submissions.</w:t>
-      </w:r>
-    </w:p>
-    <w:p>
-      <w:pPr>
-        <w:rPr>
-          <w:b/>
-        </w:rPr>
-      </w:pPr>
-      <w:proofErr w:type="spellStart"/>
-      <w:r>
-        <w:rPr>
-          <w:b/>
-        </w:rPr>
-        <w:t>AddData</w:t>
-      </w:r>
-      <w:proofErr w:type="spellEnd"/>
-    </w:p>
-    <w:p>
-      <w:r>
-        <w:t xml:space="preserve">Element </w:t>
-      </w:r>
-      <w:proofErr w:type="spellStart"/>
-      <w:r>
-        <w:t>AddData</w:t>
-      </w:r>
-      <w:proofErr w:type="spellEnd"/>
-      <w:r>
-        <w:t xml:space="preserve"> allows </w:t>
+    </w:p>
+    <w:p>
+      <w:r>
+        <w:t xml:space="preserve">Element AddData allows </w:t>
       </w:r>
       <w:r>
         <w:t>including</w:t>
@@ -2185,13 +2112,8 @@
     </w:p>
     <w:p>
       <w:r>
-        <w:t xml:space="preserve">Release policy. </w:t>
-      </w:r>
-      <w:proofErr w:type="gramStart"/>
-      <w:r>
-        <w:t>Overrides submission Hold policy for the specific action.</w:t>
-      </w:r>
-      <w:proofErr w:type="gramEnd"/>
+        <w:t>Release policy. Overrides submission Hold policy for the specific action.</w:t>
+      </w:r>
     </w:p>
     <w:p>
       <w:pPr>
@@ -2235,15 +2157,7 @@
         <w:t xml:space="preserve"> back assigned accessions as well as for cross-linking objects within submission. For instance if both BioProject and BioSample are submitted</w:t>
       </w:r>
       <w:r>
-        <w:t xml:space="preserve">, </w:t>
-      </w:r>
-      <w:proofErr w:type="spellStart"/>
-      <w:r>
-        <w:t>LocalId</w:t>
-      </w:r>
-      <w:proofErr w:type="spellEnd"/>
-      <w:r>
-        <w:t xml:space="preserve"> can be used to specify </w:t>
+        <w:t xml:space="preserve">, LocalId can be used to specify </w:t>
       </w:r>
       <w:r>
         <w:t xml:space="preserve">the </w:t>
@@ -2256,11 +2170,9 @@
       <w:r>
         <w:t xml:space="preserve">When using SPUID </w:t>
       </w:r>
-      <w:proofErr w:type="spellStart"/>
       <w:r>
         <w:t>spuid_namespace</w:t>
       </w:r>
-      <w:proofErr w:type="spellEnd"/>
       <w:r>
         <w:t xml:space="preserve"> has to be provided.</w:t>
       </w:r>
@@ -2275,16 +2187,8 @@
         <w:rPr>
           <w:b/>
         </w:rPr>
-        <w:t>@</w:t>
-      </w:r>
-      <w:proofErr w:type="spellStart"/>
-      <w:r>
-        <w:rPr>
-          <w:b/>
-        </w:rPr>
-        <w:t>target_db</w:t>
-      </w:r>
-      <w:proofErr w:type="spellEnd"/>
+        <w:t>@target_db</w:t>
+      </w:r>
       <w:r>
         <w:rPr>
           <w:b/>
@@ -2293,11 +2197,9 @@
       </w:r>
     </w:p>
     <w:p>
-      <w:proofErr w:type="gramStart"/>
       <w:r>
         <w:t>Target NCBI archive.</w:t>
       </w:r>
-      <w:proofErr w:type="gramEnd"/>
       <w:r>
         <w:t xml:space="preserve"> </w:t>
       </w:r>
@@ -2355,6 +2257,18 @@
     </w:p>
     <w:p>
       <w:pPr>
+        <w:pStyle w:val="ListParagraph"/>
+        <w:numPr>
+          <w:ilvl w:val="0"/>
+          <w:numId w:val="9"/>
+        </w:numPr>
+      </w:pPr>
+      <w:r>
+        <w:t>TSA</w:t>
+      </w:r>
+    </w:p>
+    <w:p>
+      <w:pPr>
         <w:pStyle w:val="Heading3"/>
       </w:pPr>
       <w:r>
@@ -2377,813 +2291,582 @@
           <w:b/>
         </w:rPr>
       </w:pPr>
-      <w:proofErr w:type="spellStart"/>
       <w:r>
         <w:rPr>
           <w:b/>
         </w:rPr>
         <w:t>PrimaryId</w:t>
       </w:r>
-      <w:proofErr w:type="spellEnd"/>
+    </w:p>
+    <w:p>
+      <w:r>
+        <w:t>The PrimaryId is used when accession of referenced object is known. To specify PrimaryId accession is used as a content of the element and the name of NCBI database as an attribute</w:t>
+      </w:r>
+      <w:r>
+        <w:t xml:space="preserve"> “db”</w:t>
+      </w:r>
+      <w:r>
+        <w:t>. For instance:</w:t>
+      </w:r>
+    </w:p>
+    <w:p>
+      <w:pPr>
+        <w:rPr>
+          <w:rFonts w:ascii="Courier New" w:hAnsi="Courier New" w:cs="Courier New"/>
+        </w:rPr>
+      </w:pPr>
+      <w:r>
+        <w:rPr>
+          <w:rFonts w:ascii="Courier New" w:hAnsi="Courier New" w:cs="Courier New"/>
+        </w:rPr>
+        <w:t>&lt;AttributeRefId name=”BioSample”&gt;</w:t>
+      </w:r>
+      <w:r>
+        <w:rPr>
+          <w:rFonts w:ascii="Courier New" w:hAnsi="Courier New" w:cs="Courier New"/>
+        </w:rPr>
+        <w:t>&lt;RefId&gt;&lt;PrimaryId db="BioSample"&gt;SAMN12345&lt;/PrimaryId&gt;&lt;/RefId&gt;</w:t>
+      </w:r>
+      <w:r>
+        <w:rPr>
+          <w:rFonts w:ascii="Courier New" w:hAnsi="Courier New" w:cs="Courier New"/>
+        </w:rPr>
+        <w:t>&lt;/AttributeRefId&gt;</w:t>
+      </w:r>
+    </w:p>
+    <w:p>
+      <w:r>
+        <w:t xml:space="preserve">List of allowed databases: BioSample, BioProject, </w:t>
+      </w:r>
+      <w:r>
+        <w:t>SRA</w:t>
+      </w:r>
+    </w:p>
+    <w:p>
+      <w:pPr>
+        <w:rPr>
+          <w:b/>
+        </w:rPr>
+      </w:pPr>
+      <w:r>
+        <w:rPr>
+          <w:b/>
+        </w:rPr>
+        <w:t>SPUID (Submitter Provided Unique ID)</w:t>
+      </w:r>
+    </w:p>
+    <w:p>
+      <w:r>
+        <w:t xml:space="preserve">SPUID is used to link objects by their external (user provided ids). SPUID has </w:t>
+      </w:r>
+      <w:r>
+        <w:t>spuid_namespace attribute that is unique</w:t>
+      </w:r>
+      <w:r>
+        <w:t xml:space="preserve"> </w:t>
+      </w:r>
+      <w:r>
+        <w:t xml:space="preserve">for each </w:t>
+      </w:r>
+      <w:r>
+        <w:t xml:space="preserve">submitter. The values of </w:t>
+      </w:r>
+      <w:r>
+        <w:t>spuid_namespace</w:t>
+      </w:r>
+      <w:r>
+        <w:t xml:space="preserve"> are </w:t>
+      </w:r>
+      <w:r>
+        <w:t>f</w:t>
+      </w:r>
+      <w:r>
+        <w:t>rom controlled vocabulary and need to be coordinated with NCBI prior to submission. Example of SPUID:</w:t>
+      </w:r>
+    </w:p>
+    <w:p>
+      <w:pPr>
+        <w:rPr>
+          <w:rFonts w:ascii="Courier New" w:hAnsi="Courier New" w:cs="Courier New"/>
+        </w:rPr>
+      </w:pPr>
+      <w:r>
+        <w:rPr>
+          <w:rFonts w:ascii="Courier New" w:hAnsi="Courier New" w:cs="Courier New"/>
+        </w:rPr>
+        <w:t>&lt;AttributeRefId</w:t>
+      </w:r>
+      <w:r>
+        <w:rPr>
+          <w:rFonts w:ascii="Courier New" w:hAnsi="Courier New" w:cs="Courier New"/>
+        </w:rPr>
+        <w:t xml:space="preserve"> </w:t>
+      </w:r>
+      <w:r>
+        <w:rPr>
+          <w:rFonts w:ascii="Courier New" w:hAnsi="Courier New" w:cs="Courier New"/>
+        </w:rPr>
+        <w:t>name=”BioProject&gt;</w:t>
+      </w:r>
+      <w:r>
+        <w:rPr>
+          <w:rFonts w:ascii="Courier New" w:hAnsi="Courier New" w:cs="Courier New"/>
+        </w:rPr>
+        <w:t xml:space="preserve">&lt;SPUID </w:t>
+      </w:r>
+      <w:r>
+        <w:rPr>
+          <w:rFonts w:ascii="Courier New" w:hAnsi="Courier New" w:cs="Courier New"/>
+        </w:rPr>
+        <w:t>spuid_namespace</w:t>
+      </w:r>
+      <w:r>
+        <w:rPr>
+          <w:rFonts w:ascii="Courier New" w:hAnsi="Courier New" w:cs="Courier New"/>
+        </w:rPr>
+        <w:t>="JGI"&gt;JGI12345&lt;/SPUID&gt;</w:t>
+      </w:r>
+      <w:r>
+        <w:rPr>
+          <w:rFonts w:ascii="Courier New" w:hAnsi="Courier New" w:cs="Courier New"/>
+        </w:rPr>
+        <w:t>&lt;/AttributeRefId&gt;</w:t>
+      </w:r>
+    </w:p>
+    <w:p>
+      <w:r>
+        <w:t xml:space="preserve">The id can be an arbitrary string no longer than </w:t>
+      </w:r>
+      <w:r>
+        <w:t>128</w:t>
+      </w:r>
+      <w:r>
+        <w:t xml:space="preserve"> characters.</w:t>
+      </w:r>
+    </w:p>
+    <w:p>
+      <w:pPr>
+        <w:pStyle w:val="Heading1"/>
+      </w:pPr>
+      <w:r>
+        <w:t xml:space="preserve">Submission </w:t>
+      </w:r>
+      <w:r>
+        <w:t>Response</w:t>
+      </w:r>
+      <w:r>
+        <w:t xml:space="preserve"> Format</w:t>
+      </w:r>
+    </w:p>
+    <w:p>
+      <w:r>
+        <w:t>Submission Portal response provides updates on submission status for each submission action as well as an aggregate submission status.</w:t>
+      </w:r>
     </w:p>
     <w:p>
       <w:r>
         <w:t xml:space="preserve">The </w:t>
       </w:r>
-      <w:proofErr w:type="spellStart"/>
-      <w:r>
-        <w:t>PrimaryId</w:t>
-      </w:r>
-      <w:proofErr w:type="spellEnd"/>
-      <w:r>
-        <w:t xml:space="preserve"> is used when accession of referenced object is known. To specify </w:t>
-      </w:r>
-      <w:proofErr w:type="spellStart"/>
-      <w:r>
-        <w:t>PrimaryId</w:t>
-      </w:r>
-      <w:proofErr w:type="spellEnd"/>
-      <w:r>
-        <w:t xml:space="preserve"> accession is used as a content of the element and the name of NCBI database as an attribute</w:t>
-      </w:r>
-      <w:r>
-        <w:t xml:space="preserve"> “</w:t>
-      </w:r>
-      <w:proofErr w:type="spellStart"/>
-      <w:r>
-        <w:t>db</w:t>
-      </w:r>
-      <w:proofErr w:type="spellEnd"/>
-      <w:r>
-        <w:t>”</w:t>
-      </w:r>
-      <w:r>
-        <w:t>. For instance:</w:t>
-      </w:r>
-    </w:p>
-    <w:p>
-      <w:pPr>
-        <w:rPr>
-          <w:rFonts w:ascii="Courier New" w:hAnsi="Courier New" w:cs="Courier New"/>
-        </w:rPr>
-      </w:pPr>
-      <w:r>
-        <w:rPr>
-          <w:rFonts w:ascii="Courier New" w:hAnsi="Courier New" w:cs="Courier New"/>
-        </w:rPr>
-        <w:t>&lt;</w:t>
-      </w:r>
-      <w:proofErr w:type="spellStart"/>
-      <w:r>
-        <w:rPr>
-          <w:rFonts w:ascii="Courier New" w:hAnsi="Courier New" w:cs="Courier New"/>
-        </w:rPr>
-        <w:t>AttributeRefId</w:t>
-      </w:r>
-      <w:proofErr w:type="spellEnd"/>
-      <w:r>
-        <w:rPr>
-          <w:rFonts w:ascii="Courier New" w:hAnsi="Courier New" w:cs="Courier New"/>
-        </w:rPr>
-        <w:t xml:space="preserve"> name=”BioSample”&gt;</w:t>
-      </w:r>
-      <w:r>
-        <w:rPr>
-          <w:rFonts w:ascii="Courier New" w:hAnsi="Courier New" w:cs="Courier New"/>
-        </w:rPr>
-        <w:t>&lt;</w:t>
-      </w:r>
-      <w:proofErr w:type="spellStart"/>
-      <w:r>
-        <w:rPr>
-          <w:rFonts w:ascii="Courier New" w:hAnsi="Courier New" w:cs="Courier New"/>
-        </w:rPr>
-        <w:t>RefId</w:t>
-      </w:r>
-      <w:proofErr w:type="spellEnd"/>
-      <w:r>
-        <w:rPr>
-          <w:rFonts w:ascii="Courier New" w:hAnsi="Courier New" w:cs="Courier New"/>
-        </w:rPr>
-        <w:t>&gt;&lt;</w:t>
-      </w:r>
-      <w:proofErr w:type="spellStart"/>
-      <w:r>
-        <w:rPr>
-          <w:rFonts w:ascii="Courier New" w:hAnsi="Courier New" w:cs="Courier New"/>
-        </w:rPr>
-        <w:t>PrimaryId</w:t>
-      </w:r>
-      <w:proofErr w:type="spellEnd"/>
-      <w:r>
-        <w:rPr>
-          <w:rFonts w:ascii="Courier New" w:hAnsi="Courier New" w:cs="Courier New"/>
+      <w:r>
+        <w:t xml:space="preserve">response </w:t>
+      </w:r>
+      <w:r>
+        <w:t>f</w:t>
+      </w:r>
+      <w:r>
+        <w:t>ormat is defi</w:t>
+      </w:r>
+      <w:r>
+        <w:t xml:space="preserve">ned by submission-response.xsd, see </w:t>
+      </w:r>
+      <w:hyperlink r:id="rId14" w:history="1">
+        <w:r>
+          <w:rPr>
+            <w:rStyle w:val="Hyperlink"/>
+          </w:rPr>
+          <w:t>http://www.ncbi.nlm.nih.gov/viewvc/v1/trunk/submit/public-docs/common/</w:t>
+        </w:r>
+      </w:hyperlink>
+      <w:r>
+        <w:t>.</w:t>
+      </w:r>
+    </w:p>
+    <w:p>
+      <w:r>
+        <w:t>Here is a brief description of</w:t>
+      </w:r>
+      <w:r>
+        <w:t xml:space="preserve"> response content</w:t>
+      </w:r>
+      <w:r>
+        <w:t>.</w:t>
+      </w:r>
+    </w:p>
+    <w:p>
+      <w:pPr>
+        <w:rPr>
+          <w:b/>
+        </w:rPr>
+      </w:pPr>
+      <w:r>
+        <w:rPr>
+          <w:b/>
+        </w:rPr>
+        <w:t>SubmissionStatus/@status</w:t>
+      </w:r>
+    </w:p>
+    <w:p>
+      <w:r>
+        <w:lastRenderedPageBreak/>
+        <w:t>Aggregate submission status. Derived from action statuses as described in Appendix A.</w:t>
+      </w:r>
+    </w:p>
+    <w:p>
+      <w:pPr>
+        <w:rPr>
+          <w:b/>
+        </w:rPr>
+      </w:pPr>
+      <w:r>
+        <w:rPr>
+          <w:b/>
+        </w:rPr>
+        <w:t>SubmissionStatus/@submission_id</w:t>
+      </w:r>
+      <w:r>
+        <w:rPr>
+          <w:b/>
         </w:rPr>
         <w:t xml:space="preserve"> </w:t>
       </w:r>
-      <w:proofErr w:type="spellStart"/>
-      <w:r>
-        <w:rPr>
-          <w:rFonts w:ascii="Courier New" w:hAnsi="Courier New" w:cs="Courier New"/>
-        </w:rPr>
-        <w:t>db</w:t>
-      </w:r>
-      <w:proofErr w:type="spellEnd"/>
-      <w:r>
-        <w:rPr>
-          <w:rFonts w:ascii="Courier New" w:hAnsi="Courier New" w:cs="Courier New"/>
-        </w:rPr>
-        <w:t>="BioSample"&gt;SAMN12345&lt;/</w:t>
-      </w:r>
-      <w:proofErr w:type="spellStart"/>
-      <w:r>
-        <w:rPr>
-          <w:rFonts w:ascii="Courier New" w:hAnsi="Courier New" w:cs="Courier New"/>
-        </w:rPr>
-        <w:t>PrimaryId</w:t>
-      </w:r>
-      <w:proofErr w:type="spellEnd"/>
-      <w:r>
-        <w:rPr>
-          <w:rFonts w:ascii="Courier New" w:hAnsi="Courier New" w:cs="Courier New"/>
-        </w:rPr>
-        <w:t>&gt;&lt;/</w:t>
-      </w:r>
-      <w:proofErr w:type="spellStart"/>
-      <w:r>
-        <w:rPr>
-          <w:rFonts w:ascii="Courier New" w:hAnsi="Courier New" w:cs="Courier New"/>
-        </w:rPr>
-        <w:t>RefId</w:t>
-      </w:r>
-      <w:proofErr w:type="spellEnd"/>
-      <w:r>
-        <w:rPr>
-          <w:rFonts w:ascii="Courier New" w:hAnsi="Courier New" w:cs="Courier New"/>
-        </w:rPr>
-        <w:t>&gt;</w:t>
-      </w:r>
-      <w:r>
-        <w:rPr>
-          <w:rFonts w:ascii="Courier New" w:hAnsi="Courier New" w:cs="Courier New"/>
-        </w:rPr>
-        <w:t>&lt;/</w:t>
-      </w:r>
-      <w:proofErr w:type="spellStart"/>
-      <w:r>
-        <w:rPr>
-          <w:rFonts w:ascii="Courier New" w:hAnsi="Courier New" w:cs="Courier New"/>
-        </w:rPr>
-        <w:t>AttributeRefId</w:t>
-      </w:r>
-      <w:proofErr w:type="spellEnd"/>
-      <w:r>
-        <w:rPr>
-          <w:rFonts w:ascii="Courier New" w:hAnsi="Courier New" w:cs="Courier New"/>
-        </w:rPr>
-        <w:t>&gt;</w:t>
-      </w:r>
-    </w:p>
-    <w:p>
-      <w:r>
-        <w:t xml:space="preserve">List of allowed databases: BioSample, BioProject, </w:t>
-      </w:r>
-      <w:r>
-        <w:t>SRA.</w:t>
-      </w:r>
-    </w:p>
-    <w:p>
-      <w:pPr>
-        <w:rPr>
-          <w:b/>
-        </w:rPr>
-      </w:pPr>
-      <w:r>
-        <w:rPr>
-          <w:b/>
-        </w:rPr>
-        <w:t>SPUID (Submitter Provided Unique ID)</w:t>
-      </w:r>
-    </w:p>
-    <w:p>
-      <w:r>
-        <w:t xml:space="preserve">SPUID is used to link objects by their external (user provided ids). SPUID has </w:t>
-      </w:r>
-      <w:proofErr w:type="spellStart"/>
-      <w:r>
-        <w:t>spuid_namespace</w:t>
-      </w:r>
-      <w:proofErr w:type="spellEnd"/>
-      <w:r>
-        <w:t xml:space="preserve"> attribute that is unique</w:t>
+    </w:p>
+    <w:p>
+      <w:r>
+        <w:t>An</w:t>
+      </w:r>
+      <w:r>
+        <w:t xml:space="preserve"> ID </w:t>
+      </w:r>
+      <w:r>
+        <w:t>assigned by Submission Portal.</w:t>
+      </w:r>
+    </w:p>
+    <w:p>
+      <w:pPr>
+        <w:rPr>
+          <w:b/>
+        </w:rPr>
+      </w:pPr>
+      <w:r>
+        <w:rPr>
+          <w:b/>
+        </w:rPr>
+        <w:t>SubmissionSt</w:t>
+      </w:r>
+      <w:r>
+        <w:rPr>
+          <w:b/>
+        </w:rPr>
+        <w:t>at</w:t>
+      </w:r>
+      <w:r>
+        <w:rPr>
+          <w:b/>
+        </w:rPr>
+        <w:t>us/</w:t>
+      </w:r>
+      <w:r>
+        <w:rPr>
+          <w:b/>
+        </w:rPr>
+        <w:t>Message</w:t>
+      </w:r>
+    </w:p>
+    <w:p>
+      <w:r>
+        <w:t>Error message related to submission.xml envelope.</w:t>
+      </w:r>
+    </w:p>
+    <w:p>
+      <w:pPr>
+        <w:rPr>
+          <w:b/>
+        </w:rPr>
+      </w:pPr>
+      <w:r>
+        <w:rPr>
+          <w:b/>
+        </w:rPr>
+        <w:t>Action/@status</w:t>
+      </w:r>
+    </w:p>
+    <w:p>
+      <w:r>
+        <w:t>Action status, see Appendix A.</w:t>
+      </w:r>
+    </w:p>
+    <w:p>
+      <w:pPr>
+        <w:rPr>
+          <w:b/>
+        </w:rPr>
+      </w:pPr>
+      <w:r>
+        <w:rPr>
+          <w:b/>
+        </w:rPr>
+        <w:t>SubmissionS</w:t>
+      </w:r>
+      <w:r>
+        <w:rPr>
+          <w:b/>
+        </w:rPr>
+        <w:t>t</w:t>
+      </w:r>
+      <w:r>
+        <w:rPr>
+          <w:b/>
+        </w:rPr>
+        <w:t>atus/Action</w:t>
+      </w:r>
+      <w:r>
+        <w:rPr>
+          <w:b/>
+        </w:rPr>
+        <w:t>/Response</w:t>
+      </w:r>
+    </w:p>
+    <w:p>
+      <w:r>
+        <w:t>Responses for each submission action.</w:t>
+      </w:r>
+    </w:p>
+    <w:p>
+      <w:pPr>
+        <w:rPr>
+          <w:b/>
+        </w:rPr>
+      </w:pPr>
+      <w:r>
+        <w:rPr>
+          <w:b/>
+        </w:rPr>
+        <w:t>SubmissionS</w:t>
+      </w:r>
+      <w:r>
+        <w:rPr>
+          <w:b/>
+        </w:rPr>
+        <w:t>t</w:t>
+      </w:r>
+      <w:r>
+        <w:rPr>
+          <w:b/>
+        </w:rPr>
+        <w:t>atus/Action</w:t>
+      </w:r>
+      <w:r>
+        <w:rPr>
+          <w:b/>
+        </w:rPr>
+        <w:t>/Response/Message</w:t>
+      </w:r>
+    </w:p>
+    <w:p>
+      <w:r>
+        <w:t>Information</w:t>
+      </w:r>
+      <w:r>
+        <w:t>, warning or error message.</w:t>
+      </w:r>
+    </w:p>
+    <w:p>
+      <w:pPr>
+        <w:rPr>
+          <w:b/>
+        </w:rPr>
+      </w:pPr>
+      <w:r>
+        <w:rPr>
+          <w:b/>
+        </w:rPr>
+        <w:t>SubmissionS</w:t>
+      </w:r>
+      <w:r>
+        <w:rPr>
+          <w:b/>
+        </w:rPr>
+        <w:t>t</w:t>
+      </w:r>
+      <w:r>
+        <w:rPr>
+          <w:b/>
+        </w:rPr>
+        <w:t>atus/Action</w:t>
+      </w:r>
+      <w:r>
+        <w:rPr>
+          <w:b/>
+        </w:rPr>
+        <w:t>/Response/Object</w:t>
+      </w:r>
+    </w:p>
+    <w:p>
+      <w:r>
+        <w:t>Accession and other m</w:t>
+      </w:r>
+      <w:r>
+        <w:t>e</w:t>
+      </w:r>
+      <w:r>
+        <w:t xml:space="preserve">tadata </w:t>
+      </w:r>
+      <w:r>
+        <w:t>for submitted object. Submission-response.xsd defines the following attributes for the Object element:</w:t>
+      </w:r>
+    </w:p>
+    <w:p>
+      <w:pPr>
+        <w:ind w:left="720"/>
+      </w:pPr>
+      <w:r>
+        <w:rPr>
+          <w:b/>
+        </w:rPr>
+        <w:t>@accession</w:t>
+      </w:r>
+      <w:r>
+        <w:t xml:space="preserve"> – assigned accession </w:t>
+      </w:r>
+    </w:p>
+    <w:p>
+      <w:pPr>
+        <w:ind w:left="720"/>
+      </w:pPr>
+      <w:r>
+        <w:rPr>
+          <w:b/>
+        </w:rPr>
+        <w:t>@url</w:t>
+      </w:r>
+      <w:r>
+        <w:t xml:space="preserve"> – link </w:t>
+      </w:r>
+      <w:r>
+        <w:t>to object in Entrez. There could be a processing delay before object is available in Entrez. HUPed (delayed release) objects will not be available in Entrez until release date.</w:t>
+      </w:r>
+    </w:p>
+    <w:p>
+      <w:pPr>
+        <w:ind w:left="720"/>
+      </w:pPr>
+      <w:r>
+        <w:rPr>
+          <w:b/>
+        </w:rPr>
+        <w:t>@spuid_namespace</w:t>
+      </w:r>
+      <w:r>
+        <w:t xml:space="preserve"> – SPUID namespace </w:t>
+      </w:r>
+      <w:r>
+        <w:t>that was provided during submission.</w:t>
+      </w:r>
+    </w:p>
+    <w:p>
+      <w:pPr>
+        <w:ind w:left="720"/>
+      </w:pPr>
+      <w:r>
+        <w:rPr>
+          <w:b/>
+        </w:rPr>
+        <w:t>@spuid</w:t>
       </w:r>
       <w:r>
         <w:t xml:space="preserve"> </w:t>
       </w:r>
       <w:r>
-        <w:t xml:space="preserve">for each </w:t>
-      </w:r>
-      <w:r>
-        <w:t xml:space="preserve">submitter. The values of </w:t>
-      </w:r>
-      <w:proofErr w:type="spellStart"/>
-      <w:r>
-        <w:t>spuid_namespace</w:t>
-      </w:r>
-      <w:proofErr w:type="spellEnd"/>
-      <w:r>
-        <w:t xml:space="preserve"> are </w:t>
-      </w:r>
-      <w:r>
-        <w:t>f</w:t>
-      </w:r>
-      <w:r>
-        <w:t>rom controlled vocabulary and need to be coordinated with NCBI prior to submission. Example of SPUID:</w:t>
-      </w:r>
-    </w:p>
-    <w:p>
-      <w:pPr>
-        <w:rPr>
-          <w:rFonts w:ascii="Courier New" w:hAnsi="Courier New" w:cs="Courier New"/>
-        </w:rPr>
-      </w:pPr>
-      <w:r>
-        <w:rPr>
-          <w:rFonts w:ascii="Courier New" w:hAnsi="Courier New" w:cs="Courier New"/>
-        </w:rPr>
-        <w:t>&lt;</w:t>
-      </w:r>
-      <w:proofErr w:type="spellStart"/>
-      <w:r>
-        <w:rPr>
-          <w:rFonts w:ascii="Courier New" w:hAnsi="Courier New" w:cs="Courier New"/>
-        </w:rPr>
-        <w:t>AttributeRefId</w:t>
-      </w:r>
-      <w:proofErr w:type="spellEnd"/>
-      <w:r>
-        <w:rPr>
-          <w:rFonts w:ascii="Courier New" w:hAnsi="Courier New" w:cs="Courier New"/>
-        </w:rPr>
-        <w:t xml:space="preserve"> </w:t>
-      </w:r>
-      <w:r>
-        <w:rPr>
-          <w:rFonts w:ascii="Courier New" w:hAnsi="Courier New" w:cs="Courier New"/>
-        </w:rPr>
-        <w:t>name=”BioProject&gt;</w:t>
-      </w:r>
-      <w:r>
-        <w:rPr>
-          <w:rFonts w:ascii="Courier New" w:hAnsi="Courier New" w:cs="Courier New"/>
-        </w:rPr>
-        <w:t xml:space="preserve">&lt;SPUID </w:t>
-      </w:r>
-      <w:proofErr w:type="spellStart"/>
-      <w:r>
-        <w:rPr>
-          <w:rFonts w:ascii="Courier New" w:hAnsi="Courier New" w:cs="Courier New"/>
-        </w:rPr>
-        <w:t>spuid_namespace</w:t>
-      </w:r>
-      <w:proofErr w:type="spellEnd"/>
-      <w:r>
-        <w:rPr>
-          <w:rFonts w:ascii="Courier New" w:hAnsi="Courier New" w:cs="Courier New"/>
-        </w:rPr>
-        <w:t>="JGI"&gt;JGI12345&lt;/SPUID&gt;</w:t>
-      </w:r>
-      <w:r>
-        <w:rPr>
-          <w:rFonts w:ascii="Courier New" w:hAnsi="Courier New" w:cs="Courier New"/>
-        </w:rPr>
-        <w:t>&lt;/</w:t>
-      </w:r>
-      <w:proofErr w:type="spellStart"/>
-      <w:r>
-        <w:rPr>
-          <w:rFonts w:ascii="Courier New" w:hAnsi="Courier New" w:cs="Courier New"/>
-        </w:rPr>
-        <w:t>AttributeRefId</w:t>
-      </w:r>
-      <w:proofErr w:type="spellEnd"/>
-      <w:r>
-        <w:rPr>
-          <w:rFonts w:ascii="Courier New" w:hAnsi="Courier New" w:cs="Courier New"/>
-        </w:rPr>
-        <w:t>&gt;</w:t>
-      </w:r>
-    </w:p>
-    <w:p>
-      <w:r>
-        <w:t xml:space="preserve">The id can be an arbitrary string no longer than </w:t>
-      </w:r>
-      <w:r>
-        <w:t>128</w:t>
-      </w:r>
-      <w:r>
-        <w:t xml:space="preserve"> characters.</w:t>
-      </w:r>
-    </w:p>
-    <w:p>
-      <w:pPr>
-        <w:pStyle w:val="Heading1"/>
-      </w:pPr>
-      <w:r>
-        <w:t xml:space="preserve">Submission </w:t>
-      </w:r>
-      <w:r>
-        <w:t>Response</w:t>
-      </w:r>
-      <w:r>
-        <w:t xml:space="preserve"> Format</w:t>
-      </w:r>
-    </w:p>
-    <w:p>
-      <w:r>
-        <w:t>Submission Portal response provides updates on submission status for each submission action as well as an aggregate submission status.</w:t>
-      </w:r>
-    </w:p>
-    <w:p>
-      <w:r>
-        <w:t xml:space="preserve">The </w:t>
-      </w:r>
-      <w:r>
-        <w:t xml:space="preserve">response </w:t>
-      </w:r>
-      <w:r>
-        <w:t>f</w:t>
-      </w:r>
-      <w:r>
-        <w:t xml:space="preserve">ormat is defined by submission-response.xsd. </w:t>
-      </w:r>
-      <w:r>
-        <w:t>Here is a brief description of</w:t>
-      </w:r>
-      <w:r>
-        <w:t xml:space="preserve"> response content</w:t>
-      </w:r>
-      <w:r>
-        <w:t>.</w:t>
-      </w:r>
-    </w:p>
-    <w:p>
-      <w:pPr>
-        <w:rPr>
-          <w:b/>
-        </w:rPr>
-      </w:pPr>
-      <w:proofErr w:type="spellStart"/>
-      <w:r>
-        <w:rPr>
-          <w:b/>
-        </w:rPr>
-        <w:t>SubmissionStatus</w:t>
-      </w:r>
-      <w:proofErr w:type="spellEnd"/>
-      <w:r>
-        <w:rPr>
-          <w:b/>
-        </w:rPr>
-        <w:t>/@status</w:t>
-      </w:r>
-    </w:p>
-    <w:p>
-      <w:proofErr w:type="gramStart"/>
-      <w:r>
-        <w:t>Aggregate submission status.</w:t>
-      </w:r>
-      <w:proofErr w:type="gramEnd"/>
-      <w:r>
-        <w:t xml:space="preserve"> </w:t>
-      </w:r>
-      <w:proofErr w:type="gramStart"/>
-      <w:r>
-        <w:t>Derived from action statuses as described in Appendix A.</w:t>
-      </w:r>
-      <w:proofErr w:type="gramEnd"/>
-    </w:p>
-    <w:p>
-      <w:pPr>
-        <w:rPr>
-          <w:b/>
-        </w:rPr>
-      </w:pPr>
-      <w:proofErr w:type="spellStart"/>
-      <w:r>
-        <w:rPr>
-          <w:b/>
-        </w:rPr>
-        <w:t>SubmissionStatus</w:t>
-      </w:r>
-      <w:proofErr w:type="spellEnd"/>
-      <w:r>
-        <w:rPr>
-          <w:b/>
-        </w:rPr>
-        <w:t>/@</w:t>
-      </w:r>
-      <w:proofErr w:type="spellStart"/>
-      <w:r>
-        <w:rPr>
-          <w:b/>
-        </w:rPr>
-        <w:t>submission_id</w:t>
-      </w:r>
-      <w:proofErr w:type="spellEnd"/>
-      <w:r>
-        <w:rPr>
-          <w:b/>
-        </w:rPr>
-        <w:t xml:space="preserve"> </w:t>
-      </w:r>
-    </w:p>
-    <w:p>
-      <w:r>
-        <w:lastRenderedPageBreak/>
-        <w:t>An</w:t>
-      </w:r>
-      <w:r>
-        <w:t xml:space="preserve"> ID </w:t>
-      </w:r>
-      <w:r>
-        <w:t>assigned by Submission Portal.</w:t>
-      </w:r>
-    </w:p>
-    <w:p>
-      <w:pPr>
-        <w:rPr>
-          <w:b/>
-        </w:rPr>
-      </w:pPr>
-      <w:proofErr w:type="spellStart"/>
-      <w:r>
-        <w:rPr>
-          <w:b/>
-        </w:rPr>
-        <w:t>SubmissionSatus</w:t>
-      </w:r>
-      <w:proofErr w:type="spellEnd"/>
-      <w:r>
-        <w:rPr>
-          <w:b/>
-        </w:rPr>
-        <w:t>/</w:t>
-      </w:r>
-      <w:r>
-        <w:rPr>
-          <w:b/>
-        </w:rPr>
-        <w:t>Message</w:t>
-      </w:r>
-    </w:p>
-    <w:p>
-      <w:r>
-        <w:t>Error message related to submission.xml envelope.</w:t>
-      </w:r>
-    </w:p>
-    <w:p>
-      <w:pPr>
-        <w:rPr>
-          <w:b/>
-        </w:rPr>
-      </w:pPr>
-      <w:r>
-        <w:rPr>
-          <w:b/>
-        </w:rPr>
-        <w:t>Action/@status</w:t>
-      </w:r>
-    </w:p>
-    <w:p>
-      <w:r>
-        <w:t>Action status, see Appendix A.</w:t>
-      </w:r>
-    </w:p>
-    <w:p>
-      <w:pPr>
-        <w:rPr>
-          <w:b/>
-        </w:rPr>
-      </w:pPr>
-      <w:proofErr w:type="spellStart"/>
-      <w:r>
-        <w:rPr>
-          <w:b/>
-        </w:rPr>
-        <w:t>SubmissionSatus</w:t>
-      </w:r>
-      <w:proofErr w:type="spellEnd"/>
-      <w:r>
-        <w:rPr>
-          <w:b/>
-        </w:rPr>
-        <w:t>/Action</w:t>
-      </w:r>
-      <w:r>
-        <w:rPr>
-          <w:b/>
-        </w:rPr>
-        <w:t>/Response</w:t>
-      </w:r>
-    </w:p>
-    <w:p>
-      <w:proofErr w:type="gramStart"/>
-      <w:r>
-        <w:t>Responses for each submission action.</w:t>
-      </w:r>
-      <w:proofErr w:type="gramEnd"/>
-    </w:p>
-    <w:p>
-      <w:pPr>
-        <w:rPr>
-          <w:b/>
-        </w:rPr>
-      </w:pPr>
-      <w:proofErr w:type="spellStart"/>
-      <w:r>
-        <w:rPr>
-          <w:b/>
-        </w:rPr>
-        <w:t>SubmissionSatus</w:t>
-      </w:r>
-      <w:proofErr w:type="spellEnd"/>
-      <w:r>
-        <w:rPr>
-          <w:b/>
-        </w:rPr>
-        <w:t>/Action</w:t>
-      </w:r>
-      <w:r>
-        <w:rPr>
-          <w:b/>
-        </w:rPr>
-        <w:t>/Response</w:t>
-      </w:r>
-      <w:r>
-        <w:rPr>
-          <w:b/>
-        </w:rPr>
-        <w:t>/Message</w:t>
-      </w:r>
-    </w:p>
-    <w:p>
-      <w:proofErr w:type="gramStart"/>
-      <w:r>
-        <w:t>Information</w:t>
-      </w:r>
-      <w:r>
-        <w:t>, warning or error message.</w:t>
-      </w:r>
-      <w:proofErr w:type="gramEnd"/>
-    </w:p>
-    <w:p>
-      <w:pPr>
-        <w:rPr>
-          <w:b/>
-        </w:rPr>
-      </w:pPr>
-      <w:proofErr w:type="spellStart"/>
-      <w:r>
-        <w:rPr>
-          <w:b/>
-        </w:rPr>
-        <w:t>SubmissionSatus</w:t>
-      </w:r>
-      <w:proofErr w:type="spellEnd"/>
-      <w:r>
-        <w:rPr>
-          <w:b/>
-        </w:rPr>
-        <w:t>/Action</w:t>
-      </w:r>
-      <w:r>
-        <w:rPr>
-          <w:b/>
-        </w:rPr>
-        <w:t>/Response</w:t>
-      </w:r>
-      <w:r>
-        <w:rPr>
-          <w:b/>
-        </w:rPr>
-        <w:t>/Object</w:t>
-      </w:r>
-    </w:p>
-    <w:p>
-      <w:proofErr w:type="gramStart"/>
-      <w:r>
-        <w:t>Accession and other m</w:t>
-      </w:r>
-      <w:r>
-        <w:t>e</w:t>
-      </w:r>
-      <w:r>
-        <w:t xml:space="preserve">tadata </w:t>
-      </w:r>
-      <w:r>
-        <w:t>for submitted object.</w:t>
-      </w:r>
-      <w:proofErr w:type="gramEnd"/>
-      <w:r>
-        <w:t xml:space="preserve"> Submission-response.xsd defines the following attributes for the Object element:</w:t>
+        <w:t>– SPUID identifier assigned to corresponding action by submitter.</w:t>
       </w:r>
     </w:p>
     <w:p>
       <w:pPr>
         <w:ind w:left="720"/>
-      </w:pPr>
-      <w:r>
-        <w:rPr>
-          <w:b/>
-        </w:rPr>
-        <w:t>@accession</w:t>
-      </w:r>
-      <w:r>
-        <w:t xml:space="preserve"> – assigned accession </w:t>
-      </w:r>
-    </w:p>
-    <w:p>
-      <w:pPr>
-        <w:ind w:left="720"/>
-      </w:pPr>
-      <w:proofErr w:type="gramStart"/>
-      <w:r>
-        <w:rPr>
-          <w:b/>
-        </w:rPr>
-        <w:t>@</w:t>
-      </w:r>
-      <w:proofErr w:type="spellStart"/>
-      <w:r>
-        <w:rPr>
-          <w:b/>
-        </w:rPr>
-        <w:t>url</w:t>
-      </w:r>
-      <w:proofErr w:type="spellEnd"/>
-      <w:proofErr w:type="gramEnd"/>
-      <w:r>
-        <w:t xml:space="preserve"> – link </w:t>
-      </w:r>
-      <w:r>
-        <w:t xml:space="preserve">to object in Entrez. There could be a processing delay before object is available in Entrez. </w:t>
-      </w:r>
-      <w:proofErr w:type="spellStart"/>
-      <w:r>
-        <w:t>HUPed</w:t>
-      </w:r>
-      <w:proofErr w:type="spellEnd"/>
-      <w:r>
-        <w:t xml:space="preserve"> (delayed release) objects will not be available in Entrez until release date.</w:t>
-      </w:r>
-    </w:p>
-    <w:p>
-      <w:pPr>
-        <w:ind w:left="720"/>
-      </w:pPr>
-      <w:proofErr w:type="gramStart"/>
-      <w:r>
-        <w:rPr>
-          <w:b/>
-        </w:rPr>
-        <w:t>@</w:t>
-      </w:r>
-      <w:proofErr w:type="spellStart"/>
-      <w:r>
-        <w:rPr>
-          <w:b/>
-        </w:rPr>
-        <w:t>spuid_namespace</w:t>
-      </w:r>
-      <w:proofErr w:type="spellEnd"/>
-      <w:r>
-        <w:t xml:space="preserve"> – SPUID namespace </w:t>
-      </w:r>
-      <w:r>
-        <w:t>that was provided during submission.</w:t>
-      </w:r>
-      <w:proofErr w:type="gramEnd"/>
-    </w:p>
-    <w:p>
-      <w:pPr>
-        <w:ind w:left="720"/>
-      </w:pPr>
-      <w:r>
-        <w:rPr>
-          <w:b/>
-        </w:rPr>
-        <w:t>@</w:t>
-      </w:r>
-      <w:proofErr w:type="spellStart"/>
-      <w:r>
-        <w:rPr>
-          <w:b/>
-        </w:rPr>
-        <w:t>spuid</w:t>
-      </w:r>
-      <w:proofErr w:type="spellEnd"/>
-      <w:r>
-        <w:t xml:space="preserve"> </w:t>
-      </w:r>
-      <w:r>
-        <w:t>– SPUID identifier assigned to corresponding action by submitter.</w:t>
-      </w:r>
-    </w:p>
-    <w:p>
-      <w:pPr>
-        <w:ind w:left="720"/>
-        <w:rPr>
-          <w:b/>
-        </w:rPr>
-      </w:pPr>
-      <w:r>
-        <w:t xml:space="preserve">Content of the Object element is not specified in </w:t>
-      </w:r>
-      <w:r>
-        <w:t>submission-response.xsd</w:t>
-      </w:r>
-      <w:r>
-        <w:t>. Check target database samples and documentation for details.</w:t>
-      </w:r>
-    </w:p>
-    <w:p>
-      <w:pPr>
-        <w:rPr>
-          <w:b/>
-        </w:rPr>
-      </w:pPr>
-      <w:proofErr w:type="spellStart"/>
-      <w:r>
-        <w:rPr>
-          <w:b/>
-        </w:rPr>
-        <w:t>SubmissionSatus</w:t>
-      </w:r>
-      <w:proofErr w:type="spellEnd"/>
-      <w:r>
-        <w:rPr>
-          <w:b/>
-        </w:rPr>
-        <w:t>/Action</w:t>
-      </w:r>
-      <w:r>
-        <w:rPr>
-          <w:b/>
-        </w:rPr>
-        <w:t>/Response/</w:t>
-      </w:r>
-      <w:r>
-        <w:rPr>
-          <w:b/>
-        </w:rPr>
-        <w:t>File</w:t>
-      </w:r>
-    </w:p>
-    <w:p>
-      <w:r>
-        <w:t xml:space="preserve">File attachment(s) produced while processing the action. </w:t>
-      </w:r>
-      <w:proofErr w:type="gramStart"/>
-      <w:r>
-        <w:t>Could contain error reports, suggested fixes or processing output for instance annotation.</w:t>
-      </w:r>
-      <w:proofErr w:type="gramEnd"/>
-    </w:p>
-    <w:p>
-      <w:pPr>
-        <w:rPr>
-          <w:b/>
-        </w:rPr>
-      </w:pPr>
-      <w:proofErr w:type="spellStart"/>
-      <w:r>
-        <w:rPr>
-          <w:b/>
-        </w:rPr>
-        <w:t>SubmissionSatus</w:t>
-      </w:r>
-      <w:proofErr w:type="spellEnd"/>
-      <w:r>
-        <w:rPr>
-          <w:b/>
-        </w:rPr>
-        <w:t>/Action</w:t>
-      </w:r>
-      <w:r>
-        <w:rPr>
-          <w:b/>
-        </w:rPr>
-        <w:t>/Response/</w:t>
-      </w:r>
-      <w:proofErr w:type="spellStart"/>
-      <w:r>
-        <w:rPr>
-          <w:b/>
-        </w:rPr>
-        <w:t>OriginalFile</w:t>
-      </w:r>
-      <w:proofErr w:type="spellEnd"/>
+        <w:rPr>
+          <w:b/>
+        </w:rPr>
+      </w:pPr>
+      <w:r>
+        <w:t>Content of the Object element is not specified in submission-response.xsd. Check target database samples and documentation for details.</w:t>
+      </w:r>
+    </w:p>
+    <w:p>
+      <w:pPr>
+        <w:rPr>
+          <w:b/>
+        </w:rPr>
+      </w:pPr>
+      <w:r>
+        <w:rPr>
+          <w:b/>
+        </w:rPr>
+        <w:t>SubmissionS</w:t>
+      </w:r>
+      <w:r>
+        <w:rPr>
+          <w:b/>
+        </w:rPr>
+        <w:t>t</w:t>
+      </w:r>
+      <w:r>
+        <w:rPr>
+          <w:b/>
+        </w:rPr>
+        <w:t>atus/Action</w:t>
+      </w:r>
+      <w:r>
+        <w:rPr>
+          <w:b/>
+        </w:rPr>
+        <w:t>/Response/File</w:t>
+      </w:r>
+    </w:p>
+    <w:p>
+      <w:r>
+        <w:t>File attachment(s) produced while processing the action. Could contain error reports, suggested fixes or processing output for instance annotation.</w:t>
+      </w:r>
+    </w:p>
+    <w:p>
+      <w:pPr>
+        <w:rPr>
+          <w:b/>
+        </w:rPr>
+      </w:pPr>
+      <w:r>
+        <w:rPr>
+          <w:b/>
+        </w:rPr>
+        <w:t>SubmissionS</w:t>
+      </w:r>
+      <w:r>
+        <w:rPr>
+          <w:b/>
+        </w:rPr>
+        <w:t>t</w:t>
+      </w:r>
+      <w:r>
+        <w:rPr>
+          <w:b/>
+        </w:rPr>
+        <w:t>atus/Action</w:t>
+      </w:r>
+      <w:r>
+        <w:rPr>
+          <w:b/>
+        </w:rPr>
+        <w:t>/Response/OriginalFile</w:t>
+      </w:r>
     </w:p>
     <w:p>
       <w:r>
@@ -3303,15 +2986,7 @@
         </w:numPr>
       </w:pPr>
       <w:r>
-        <w:t xml:space="preserve">After data files and submission.xml are ready to be submitted, submitter uploads </w:t>
-      </w:r>
-      <w:proofErr w:type="spellStart"/>
-      <w:r>
-        <w:t>submit.ready</w:t>
-      </w:r>
-      <w:proofErr w:type="spellEnd"/>
-      <w:r>
-        <w:t xml:space="preserve"> file into submission folder.</w:t>
+        <w:t>After data files and submission.xml are ready to be submitted, submitter uploads submit.ready file into submission folder.</w:t>
       </w:r>
     </w:p>
     <w:p>
@@ -3337,13 +3012,8 @@
       <w:r>
         <w:t xml:space="preserve"> </w:t>
       </w:r>
-      <w:proofErr w:type="spellStart"/>
-      <w:r>
-        <w:t>submit.ready</w:t>
-      </w:r>
-      <w:proofErr w:type="spellEnd"/>
-      <w:r>
-        <w:t xml:space="preserve"> (by </w:t>
+      <w:r>
+        <w:t xml:space="preserve">submit.ready (by </w:t>
       </w:r>
       <w:r>
         <w:t>its t</w:t>
@@ -3379,29 +3049,16 @@
         <w:t xml:space="preserve">there is </w:t>
       </w:r>
       <w:r>
-        <w:t xml:space="preserve">no other unreferenced files (other than </w:t>
-      </w:r>
-      <w:proofErr w:type="spellStart"/>
-      <w:r>
-        <w:t>submit.ready</w:t>
-      </w:r>
-      <w:proofErr w:type="spellEnd"/>
-      <w:r>
-        <w:t xml:space="preserve">, </w:t>
+        <w:t xml:space="preserve">no other unreferenced files (other than submit.ready, </w:t>
       </w:r>
       <w:r>
         <w:t>report</w:t>
       </w:r>
-      <w:proofErr w:type="gramStart"/>
       <w:r>
         <w:t>.</w:t>
       </w:r>
       <w:r>
-        <w:t>&lt;</w:t>
-      </w:r>
-      <w:proofErr w:type="gramEnd"/>
-      <w:r>
-        <w:t>N&gt;.</w:t>
+        <w:t>&lt;N&gt;.</w:t>
       </w:r>
       <w:r>
         <w:t>xml</w:t>
@@ -3472,32 +3129,22 @@
       <w:r>
         <w:t xml:space="preserve">creates submission report file in the </w:t>
       </w:r>
-      <w:proofErr w:type="spellStart"/>
-      <w:r>
-        <w:t>submission.folder</w:t>
-      </w:r>
-      <w:proofErr w:type="spellEnd"/>
+      <w:r>
+        <w:t>submission.folder.</w:t>
+      </w:r>
+      <w:r>
+        <w:t xml:space="preserve"> This submission report has name </w:t>
+      </w:r>
+      <w:r>
+        <w:t>report</w:t>
+      </w:r>
+      <w:r>
+        <w:t>.&lt;N&gt;</w:t>
+      </w:r>
       <w:r>
         <w:t>.</w:t>
       </w:r>
       <w:r>
-        <w:t xml:space="preserve"> This submission report has name </w:t>
-      </w:r>
-      <w:r>
-        <w:t>report</w:t>
-      </w:r>
-      <w:proofErr w:type="gramStart"/>
-      <w:r>
-        <w:t>.&lt;</w:t>
-      </w:r>
-      <w:proofErr w:type="gramEnd"/>
-      <w:r>
-        <w:t>N&gt;</w:t>
-      </w:r>
-      <w:r>
-        <w:t>.</w:t>
-      </w:r>
-      <w:r>
         <w:t>xml</w:t>
       </w:r>
       <w:r>
@@ -3507,7 +3154,11 @@
         <w:t xml:space="preserve"> </w:t>
       </w:r>
       <w:r>
-        <w:t xml:space="preserve">where &lt;N&gt;stands for consecutive numbers 1, 2, etc. SP always start from report file </w:t>
+        <w:t xml:space="preserve">where &lt;N&gt;stands for consecutive numbers 1, 2, etc. SP always </w:t>
+      </w:r>
+      <w:r>
+        <w:lastRenderedPageBreak/>
+        <w:t xml:space="preserve">start from report file </w:t>
       </w:r>
       <w:r>
         <w:t>report</w:t>
@@ -3546,7 +3197,6 @@
         <w:ind w:left="720"/>
       </w:pPr>
       <w:r>
-        <w:lastRenderedPageBreak/>
         <w:t>Report file contains status for every action in the submission. See complete list of statuses in Appendix A. If some action</w:t>
       </w:r>
       <w:r>
@@ -3691,13 +3341,8 @@
         <w:t xml:space="preserve">Important! </w:t>
       </w:r>
       <w:r>
-        <w:t xml:space="preserve">Only failed actions need to be included in update submission.xml. </w:t>
-      </w:r>
-      <w:proofErr w:type="gramStart"/>
-      <w:r>
-        <w:t>If submission.xml contains actions that succeeded it can lead to creation of duplicate objects.</w:t>
-      </w:r>
-      <w:proofErr w:type="gramEnd"/>
+        <w:t>Only failed actions need to be included in update submission.xml. If submission.xml contains actions that succeeded it can lead to creation of duplicate objects.</w:t>
+      </w:r>
     </w:p>
     <w:p>
       <w:pPr>
@@ -3705,15 +3350,7 @@
         <w:ind w:left="720"/>
       </w:pPr>
       <w:r>
-        <w:t xml:space="preserve">After all corrections are done, submitter needs to touch (upload) </w:t>
-      </w:r>
-      <w:proofErr w:type="spellStart"/>
-      <w:r>
-        <w:t>submit.ready</w:t>
-      </w:r>
-      <w:proofErr w:type="spellEnd"/>
-      <w:r>
-        <w:t xml:space="preserve"> file to initiate the processing.</w:t>
+        <w:t>After all corrections are done, submitter needs to touch (upload) submit.ready file to initiate the processing.</w:t>
       </w:r>
     </w:p>
     <w:p>
@@ -3799,14 +3436,12 @@
           <w:rFonts w:cs="Arial"/>
         </w:rPr>
       </w:pPr>
-      <w:proofErr w:type="gramStart"/>
       <w:r>
         <w:rPr>
           <w:rFonts w:cs="Arial"/>
         </w:rPr>
         <w:t>Transformation, curation and loading.</w:t>
       </w:r>
-      <w:proofErr w:type="gramEnd"/>
     </w:p>
     <w:p>
       <w:pPr>
@@ -3841,14 +3476,14 @@
         </w:rPr>
         <w:t>Processing completed successfully</w:t>
       </w:r>
-      <w:proofErr w:type="gramStart"/>
+      <w:bookmarkStart w:id="0" w:name="_GoBack"/>
+      <w:bookmarkEnd w:id="0"/>
       <w:r>
         <w:rPr>
           <w:rFonts w:cs="Arial"/>
         </w:rPr>
-        <w:t>,  objects</w:t>
-      </w:r>
-      <w:proofErr w:type="gramEnd"/>
+        <w:t>, objects</w:t>
+      </w:r>
       <w:r>
         <w:rPr>
           <w:rFonts w:cs="Arial"/>
@@ -3961,16 +3596,8 @@
         <w:rPr>
           <w:rFonts w:cs="Arial"/>
         </w:rPr>
-        <w:t xml:space="preserve"> is deleted and no work on it is expected. </w:t>
-      </w:r>
-      <w:proofErr w:type="gramStart"/>
-      <w:r>
-        <w:rPr>
-          <w:rFonts w:cs="Arial"/>
-        </w:rPr>
-        <w:t>Could be duplicate, error, etc.</w:t>
-      </w:r>
-      <w:proofErr w:type="gramEnd"/>
+        <w:t xml:space="preserve"> is deleted and no work on it is expected. Could be duplicate, error, etc.</w:t>
+      </w:r>
     </w:p>
     <w:p>
       <w:pPr>
@@ -4006,6 +3633,7 @@
         </w:numPr>
       </w:pPr>
       <w:r>
+        <w:lastRenderedPageBreak/>
         <w:t>Otherwise if at least one action has Processing state, the whole submission is Processing</w:t>
       </w:r>
     </w:p>
@@ -4030,7 +3658,6 @@
         </w:numPr>
       </w:pPr>
       <w:r>
-        <w:lastRenderedPageBreak/>
         <w:t>Otherwise, if at least one action has Deleted state, the whole submission is Deleted</w:t>
       </w:r>
     </w:p>
@@ -4060,7 +3687,7 @@
     </w:p>
     <w:p/>
     <w:sectPr>
-      <w:footerReference w:type="default" r:id="rId14"/>
+      <w:footerReference w:type="default" r:id="rId15"/>
       <w:pgSz w:w="12240" w:h="15840"/>
       <w:pgMar w:top="1440" w:right="1440" w:bottom="1440" w:left="1440" w:header="720" w:footer="720" w:gutter="0"/>
       <w:cols w:space="720"/>
@@ -4071,7 +3698,7 @@
 </file>
 
 <file path=word/endnotes.xml><?xml version="1.0" encoding="utf-8"?>
-<w:endnotes xmlns:wpc="http://schemas.microsoft.com/office/word/2010/wordprocessingCanvas" xmlns:mc="http://schemas.openxmlformats.org/markup-compatibility/2006" xmlns:o="urn:schemas-microsoft-com:office:office" xmlns:r="http://schemas.openxmlformats.org/officeDocument/2006/relationships" xmlns:m="http://schemas.openxmlformats.org/officeDocument/2006/math" xmlns:v="urn:schemas-microsoft-com:vml" xmlns:wp14="http://schemas.microsoft.com/office/word/2010/wordprocessingDrawing" xmlns:wp="http://schemas.openxmlformats.org/drawingml/2006/wordprocessingDrawing" xmlns:w10="urn:schemas-microsoft-com:office:word" xmlns:w="http://schemas.openxmlformats.org/wordprocessingml/2006/main" xmlns:w14="http://schemas.microsoft.com/office/word/2010/wordml" xmlns:wpg="http://schemas.microsoft.com/office/word/2010/wordprocessingGroup" xmlns:wpi="http://schemas.microsoft.com/office/word/2010/wordprocessingInk" xmlns:wne="http://schemas.microsoft.com/office/word/2006/wordml" xmlns:wps="http://schemas.microsoft.com/office/word/2010/wordprocessingShape" mc:Ignorable="w14 wp14">
+<w:endnotes xmlns:wpc="http://schemas.microsoft.com/office/word/2010/wordprocessingCanvas" xmlns:mc="http://schemas.openxmlformats.org/markup-compatibility/2006" xmlns:o="urn:schemas-microsoft-com:office:office" xmlns:r="http://schemas.openxmlformats.org/officeDocument/2006/relationships" xmlns:m="http://schemas.openxmlformats.org/officeDocument/2006/math" xmlns:v="urn:schemas-microsoft-com:vml" xmlns:wp14="http://schemas.microsoft.com/office/word/2010/wordprocessingDrawing" xmlns:wp="http://schemas.openxmlformats.org/drawingml/2006/wordprocessingDrawing" xmlns:w10="urn:schemas-microsoft-com:office:word" xmlns:w="http://schemas.openxmlformats.org/wordprocessingml/2006/main" xmlns:w14="http://schemas.microsoft.com/office/word/2010/wordml" xmlns:w15="http://schemas.microsoft.com/office/word/2012/wordml" xmlns:wpg="http://schemas.microsoft.com/office/word/2010/wordprocessingGroup" xmlns:wpi="http://schemas.microsoft.com/office/word/2010/wordprocessingInk" xmlns:wne="http://schemas.microsoft.com/office/word/2006/wordml" xmlns:wps="http://schemas.microsoft.com/office/word/2010/wordprocessingShape" mc:Ignorable="w14 w15 wp14">
   <w:endnote w:type="separator" w:id="-1">
     <w:p>
       <w:pPr>
@@ -4096,7 +3723,7 @@
 </file>
 
 <file path=word/footer1.xml><?xml version="1.0" encoding="utf-8"?>
-<w:ftr xmlns:wpc="http://schemas.microsoft.com/office/word/2010/wordprocessingCanvas" xmlns:mc="http://schemas.openxmlformats.org/markup-compatibility/2006" xmlns:o="urn:schemas-microsoft-com:office:office" xmlns:r="http://schemas.openxmlformats.org/officeDocument/2006/relationships" xmlns:m="http://schemas.openxmlformats.org/officeDocument/2006/math" xmlns:v="urn:schemas-microsoft-com:vml" xmlns:wp14="http://schemas.microsoft.com/office/word/2010/wordprocessingDrawing" xmlns:wp="http://schemas.openxmlformats.org/drawingml/2006/wordprocessingDrawing" xmlns:w10="urn:schemas-microsoft-com:office:word" xmlns:w="http://schemas.openxmlformats.org/wordprocessingml/2006/main" xmlns:w14="http://schemas.microsoft.com/office/word/2010/wordml" xmlns:wpg="http://schemas.microsoft.com/office/word/2010/wordprocessingGroup" xmlns:wpi="http://schemas.microsoft.com/office/word/2010/wordprocessingInk" xmlns:wne="http://schemas.microsoft.com/office/word/2006/wordml" xmlns:wps="http://schemas.microsoft.com/office/word/2010/wordprocessingShape" mc:Ignorable="w14 wp14">
+<w:ftr xmlns:wpc="http://schemas.microsoft.com/office/word/2010/wordprocessingCanvas" xmlns:mc="http://schemas.openxmlformats.org/markup-compatibility/2006" xmlns:o="urn:schemas-microsoft-com:office:office" xmlns:r="http://schemas.openxmlformats.org/officeDocument/2006/relationships" xmlns:m="http://schemas.openxmlformats.org/officeDocument/2006/math" xmlns:v="urn:schemas-microsoft-com:vml" xmlns:wp14="http://schemas.microsoft.com/office/word/2010/wordprocessingDrawing" xmlns:wp="http://schemas.openxmlformats.org/drawingml/2006/wordprocessingDrawing" xmlns:w10="urn:schemas-microsoft-com:office:word" xmlns:w="http://schemas.openxmlformats.org/wordprocessingml/2006/main" xmlns:w14="http://schemas.microsoft.com/office/word/2010/wordml" xmlns:w15="http://schemas.microsoft.com/office/word/2012/wordml" xmlns:wpg="http://schemas.microsoft.com/office/word/2010/wordprocessingGroup" xmlns:wpi="http://schemas.microsoft.com/office/word/2010/wordprocessingInk" xmlns:wne="http://schemas.microsoft.com/office/word/2006/wordml" xmlns:wps="http://schemas.microsoft.com/office/word/2010/wordprocessingShape" mc:Ignorable="w14 w15 wp14">
   <w:sdt>
     <w:sdtPr>
       <w:id w:val="-544601478"/>
@@ -4161,7 +3788,7 @@
                 <w:bCs/>
                 <w:noProof/>
               </w:rPr>
-              <w:t>1</w:t>
+              <w:t>5</w:t>
             </w:r>
             <w:r>
               <w:rPr>
@@ -4248,7 +3875,7 @@
 </file>
 
 <file path=word/footnotes.xml><?xml version="1.0" encoding="utf-8"?>
-<w:footnotes xmlns:wpc="http://schemas.microsoft.com/office/word/2010/wordprocessingCanvas" xmlns:mc="http://schemas.openxmlformats.org/markup-compatibility/2006" xmlns:o="urn:schemas-microsoft-com:office:office" xmlns:r="http://schemas.openxmlformats.org/officeDocument/2006/relationships" xmlns:m="http://schemas.openxmlformats.org/officeDocument/2006/math" xmlns:v="urn:schemas-microsoft-com:vml" xmlns:wp14="http://schemas.microsoft.com/office/word/2010/wordprocessingDrawing" xmlns:wp="http://schemas.openxmlformats.org/drawingml/2006/wordprocessingDrawing" xmlns:w10="urn:schemas-microsoft-com:office:word" xmlns:w="http://schemas.openxmlformats.org/wordprocessingml/2006/main" xmlns:w14="http://schemas.microsoft.com/office/word/2010/wordml" xmlns:wpg="http://schemas.microsoft.com/office/word/2010/wordprocessingGroup" xmlns:wpi="http://schemas.microsoft.com/office/word/2010/wordprocessingInk" xmlns:wne="http://schemas.microsoft.com/office/word/2006/wordml" xmlns:wps="http://schemas.microsoft.com/office/word/2010/wordprocessingShape" mc:Ignorable="w14 wp14">
+<w:footnotes xmlns:wpc="http://schemas.microsoft.com/office/word/2010/wordprocessingCanvas" xmlns:mc="http://schemas.openxmlformats.org/markup-compatibility/2006" xmlns:o="urn:schemas-microsoft-com:office:office" xmlns:r="http://schemas.openxmlformats.org/officeDocument/2006/relationships" xmlns:m="http://schemas.openxmlformats.org/officeDocument/2006/math" xmlns:v="urn:schemas-microsoft-com:vml" xmlns:wp14="http://schemas.microsoft.com/office/word/2010/wordprocessingDrawing" xmlns:wp="http://schemas.openxmlformats.org/drawingml/2006/wordprocessingDrawing" xmlns:w10="urn:schemas-microsoft-com:office:word" xmlns:w="http://schemas.openxmlformats.org/wordprocessingml/2006/main" xmlns:w14="http://schemas.microsoft.com/office/word/2010/wordml" xmlns:w15="http://schemas.microsoft.com/office/word/2012/wordml" xmlns:wpg="http://schemas.microsoft.com/office/word/2010/wordprocessingGroup" xmlns:wpi="http://schemas.microsoft.com/office/word/2010/wordprocessingInk" xmlns:wne="http://schemas.microsoft.com/office/word/2006/wordml" xmlns:wps="http://schemas.microsoft.com/office/word/2010/wordprocessingShape" mc:Ignorable="w14 w15 wp14">
   <w:footnote w:type="separator" w:id="-1">
     <w:p>
       <w:pPr>
@@ -4273,8 +3900,8 @@
 </file>
 
 <file path=word/numbering.xml><?xml version="1.0" encoding="utf-8"?>
-<w:numbering xmlns:wpc="http://schemas.microsoft.com/office/word/2010/wordprocessingCanvas" xmlns:mc="http://schemas.openxmlformats.org/markup-compatibility/2006" xmlns:o="urn:schemas-microsoft-com:office:office" xmlns:r="http://schemas.openxmlformats.org/officeDocument/2006/relationships" xmlns:m="http://schemas.openxmlformats.org/officeDocument/2006/math" xmlns:v="urn:schemas-microsoft-com:vml" xmlns:wp14="http://schemas.microsoft.com/office/word/2010/wordprocessingDrawing" xmlns:wp="http://schemas.openxmlformats.org/drawingml/2006/wordprocessingDrawing" xmlns:w10="urn:schemas-microsoft-com:office:word" xmlns:w="http://schemas.openxmlformats.org/wordprocessingml/2006/main" xmlns:w14="http://schemas.microsoft.com/office/word/2010/wordml" xmlns:wpg="http://schemas.microsoft.com/office/word/2010/wordprocessingGroup" xmlns:wpi="http://schemas.microsoft.com/office/word/2010/wordprocessingInk" xmlns:wne="http://schemas.microsoft.com/office/word/2006/wordml" xmlns:wps="http://schemas.microsoft.com/office/word/2010/wordprocessingShape" mc:Ignorable="w14 wp14">
-  <w:abstractNum w:abstractNumId="0">
+<w:numbering xmlns:wpc="http://schemas.microsoft.com/office/word/2010/wordprocessingCanvas" xmlns:mc="http://schemas.openxmlformats.org/markup-compatibility/2006" xmlns:o="urn:schemas-microsoft-com:office:office" xmlns:r="http://schemas.openxmlformats.org/officeDocument/2006/relationships" xmlns:m="http://schemas.openxmlformats.org/officeDocument/2006/math" xmlns:v="urn:schemas-microsoft-com:vml" xmlns:wp14="http://schemas.microsoft.com/office/word/2010/wordprocessingDrawing" xmlns:wp="http://schemas.openxmlformats.org/drawingml/2006/wordprocessingDrawing" xmlns:w10="urn:schemas-microsoft-com:office:word" xmlns:w="http://schemas.openxmlformats.org/wordprocessingml/2006/main" xmlns:w14="http://schemas.microsoft.com/office/word/2010/wordml" xmlns:w15="http://schemas.microsoft.com/office/word/2012/wordml" xmlns:wpg="http://schemas.microsoft.com/office/word/2010/wordprocessingGroup" xmlns:wpi="http://schemas.microsoft.com/office/word/2010/wordprocessingInk" xmlns:wne="http://schemas.microsoft.com/office/word/2006/wordml" xmlns:wps="http://schemas.microsoft.com/office/word/2010/wordprocessingShape" mc:Ignorable="w14 w15 wp14">
+  <w:abstractNum w:abstractNumId="0" w15:restartNumberingAfterBreak="0">
     <w:nsid w:val="FFFFFF89"/>
     <w:multiLevelType w:val="singleLevel"/>
     <w:tmpl w:val="4DB0D9D0"/>
@@ -4295,7 +3922,7 @@
       </w:rPr>
     </w:lvl>
   </w:abstractNum>
-  <w:abstractNum w:abstractNumId="1">
+  <w:abstractNum w:abstractNumId="1" w15:restartNumberingAfterBreak="0">
     <w:nsid w:val="03CC4E4A"/>
     <w:multiLevelType w:val="hybridMultilevel"/>
     <w:tmpl w:val="781A1460"/>
@@ -4381,7 +4008,7 @@
       </w:pPr>
     </w:lvl>
   </w:abstractNum>
-  <w:abstractNum w:abstractNumId="2">
+  <w:abstractNum w:abstractNumId="2" w15:restartNumberingAfterBreak="0">
     <w:nsid w:val="0BB25DE8"/>
     <w:multiLevelType w:val="hybridMultilevel"/>
     <w:tmpl w:val="B98A6770"/>
@@ -4467,7 +4094,7 @@
       </w:pPr>
     </w:lvl>
   </w:abstractNum>
-  <w:abstractNum w:abstractNumId="3">
+  <w:abstractNum w:abstractNumId="3" w15:restartNumberingAfterBreak="0">
     <w:nsid w:val="0CEE2903"/>
     <w:multiLevelType w:val="hybridMultilevel"/>
     <w:tmpl w:val="14A43230"/>
@@ -4556,7 +4183,7 @@
       </w:pPr>
     </w:lvl>
   </w:abstractNum>
-  <w:abstractNum w:abstractNumId="4">
+  <w:abstractNum w:abstractNumId="4" w15:restartNumberingAfterBreak="0">
     <w:nsid w:val="18A6463D"/>
     <w:multiLevelType w:val="hybridMultilevel"/>
     <w:tmpl w:val="C6786096"/>
@@ -4642,7 +4269,7 @@
       </w:pPr>
     </w:lvl>
   </w:abstractNum>
-  <w:abstractNum w:abstractNumId="5">
+  <w:abstractNum w:abstractNumId="5" w15:restartNumberingAfterBreak="0">
     <w:nsid w:val="2E8B4710"/>
     <w:multiLevelType w:val="hybridMultilevel"/>
     <w:tmpl w:val="E3D60600"/>
@@ -4731,7 +4358,7 @@
       </w:pPr>
     </w:lvl>
   </w:abstractNum>
-  <w:abstractNum w:abstractNumId="6">
+  <w:abstractNum w:abstractNumId="6" w15:restartNumberingAfterBreak="0">
     <w:nsid w:val="2FBC01A0"/>
     <w:multiLevelType w:val="hybridMultilevel"/>
     <w:tmpl w:val="C82A79BC"/>
@@ -4820,7 +4447,7 @@
       </w:pPr>
     </w:lvl>
   </w:abstractNum>
-  <w:abstractNum w:abstractNumId="7">
+  <w:abstractNum w:abstractNumId="7" w15:restartNumberingAfterBreak="0">
     <w:nsid w:val="360765E3"/>
     <w:multiLevelType w:val="multilevel"/>
     <w:tmpl w:val="11C06438"/>
@@ -4933,7 +4560,7 @@
       </w:pPr>
     </w:lvl>
   </w:abstractNum>
-  <w:abstractNum w:abstractNumId="8">
+  <w:abstractNum w:abstractNumId="8" w15:restartNumberingAfterBreak="0">
     <w:nsid w:val="55902D0B"/>
     <w:multiLevelType w:val="hybridMultilevel"/>
     <w:tmpl w:val="73D65204"/>
@@ -5019,7 +4646,7 @@
       </w:pPr>
     </w:lvl>
   </w:abstractNum>
-  <w:abstractNum w:abstractNumId="9">
+  <w:abstractNum w:abstractNumId="9" w15:restartNumberingAfterBreak="0">
     <w:nsid w:val="5C0B4BD1"/>
     <w:multiLevelType w:val="hybridMultilevel"/>
     <w:tmpl w:val="245C364C"/>
@@ -5108,7 +4735,7 @@
       </w:pPr>
     </w:lvl>
   </w:abstractNum>
-  <w:abstractNum w:abstractNumId="10">
+  <w:abstractNum w:abstractNumId="10" w15:restartNumberingAfterBreak="0">
     <w:nsid w:val="5F74351B"/>
     <w:multiLevelType w:val="hybridMultilevel"/>
     <w:tmpl w:val="76E0134C"/>
@@ -5197,7 +4824,7 @@
       </w:pPr>
     </w:lvl>
   </w:abstractNum>
-  <w:abstractNum w:abstractNumId="11">
+  <w:abstractNum w:abstractNumId="11" w15:restartNumberingAfterBreak="0">
     <w:nsid w:val="66355C46"/>
     <w:multiLevelType w:val="hybridMultilevel"/>
     <w:tmpl w:val="4F62B8E6"/>
@@ -5283,7 +4910,7 @@
       </w:pPr>
     </w:lvl>
   </w:abstractNum>
-  <w:abstractNum w:abstractNumId="12">
+  <w:abstractNum w:abstractNumId="12" w15:restartNumberingAfterBreak="0">
     <w:nsid w:val="70037212"/>
     <w:multiLevelType w:val="hybridMultilevel"/>
     <w:tmpl w:val="73D65204"/>
@@ -5369,7 +4996,7 @@
       </w:pPr>
     </w:lvl>
   </w:abstractNum>
-  <w:abstractNum w:abstractNumId="13">
+  <w:abstractNum w:abstractNumId="13" w15:restartNumberingAfterBreak="0">
     <w:nsid w:val="79D66AB7"/>
     <w:multiLevelType w:val="multilevel"/>
     <w:tmpl w:val="11C06438"/>
@@ -5482,7 +5109,7 @@
       </w:pPr>
     </w:lvl>
   </w:abstractNum>
-  <w:abstractNum w:abstractNumId="14">
+  <w:abstractNum w:abstractNumId="14" w15:restartNumberingAfterBreak="0">
     <w:nsid w:val="7AA5534C"/>
     <w:multiLevelType w:val="hybridMultilevel"/>
     <w:tmpl w:val="6630DF8C"/>
@@ -5620,7 +5247,7 @@
 </file>
 
 <file path=word/styles.xml><?xml version="1.0" encoding="utf-8"?>
-<w:styles xmlns:mc="http://schemas.openxmlformats.org/markup-compatibility/2006" xmlns:r="http://schemas.openxmlformats.org/officeDocument/2006/relationships" xmlns:w="http://schemas.openxmlformats.org/wordprocessingml/2006/main" xmlns:w14="http://schemas.microsoft.com/office/word/2010/wordml" mc:Ignorable="w14">
+<w:styles xmlns:mc="http://schemas.openxmlformats.org/markup-compatibility/2006" xmlns:r="http://schemas.openxmlformats.org/officeDocument/2006/relationships" xmlns:w="http://schemas.openxmlformats.org/wordprocessingml/2006/main" xmlns:w14="http://schemas.microsoft.com/office/word/2010/wordml" xmlns:w15="http://schemas.microsoft.com/office/word/2012/wordml" mc:Ignorable="w14 w15">
   <w:docDefaults>
     <w:rPrDefault>
       <w:rPr>
@@ -5636,144 +5263,378 @@
       </w:pPr>
     </w:pPrDefault>
   </w:docDefaults>
-  <w:latentStyles w:defLockedState="0" w:defUIPriority="99" w:defSemiHidden="1" w:defUnhideWhenUsed="1" w:defQFormat="0" w:count="267">
-    <w:lsdException w:name="Normal" w:semiHidden="0" w:uiPriority="0" w:unhideWhenUsed="0" w:qFormat="1"/>
-    <w:lsdException w:name="heading 1" w:semiHidden="0" w:uiPriority="9" w:unhideWhenUsed="0" w:qFormat="1"/>
-    <w:lsdException w:name="heading 2" w:uiPriority="9" w:qFormat="1"/>
-    <w:lsdException w:name="heading 3" w:uiPriority="9" w:qFormat="1"/>
-    <w:lsdException w:name="heading 4" w:uiPriority="9" w:qFormat="1"/>
-    <w:lsdException w:name="heading 5" w:uiPriority="9" w:qFormat="1"/>
-    <w:lsdException w:name="heading 6" w:uiPriority="9" w:qFormat="1"/>
-    <w:lsdException w:name="heading 7" w:uiPriority="9" w:qFormat="1"/>
-    <w:lsdException w:name="heading 8" w:uiPriority="9" w:qFormat="1"/>
-    <w:lsdException w:name="heading 9" w:uiPriority="9" w:qFormat="1"/>
-    <w:lsdException w:name="toc 1" w:uiPriority="39"/>
-    <w:lsdException w:name="toc 2" w:uiPriority="39"/>
-    <w:lsdException w:name="toc 3" w:uiPriority="39"/>
-    <w:lsdException w:name="toc 4" w:uiPriority="39"/>
-    <w:lsdException w:name="toc 5" w:uiPriority="39"/>
-    <w:lsdException w:name="toc 6" w:uiPriority="39"/>
-    <w:lsdException w:name="toc 7" w:uiPriority="39"/>
-    <w:lsdException w:name="toc 8" w:uiPriority="39"/>
-    <w:lsdException w:name="toc 9" w:uiPriority="39"/>
-    <w:lsdException w:name="caption" w:uiPriority="35" w:qFormat="1"/>
-    <w:lsdException w:name="Title" w:semiHidden="0" w:uiPriority="10" w:unhideWhenUsed="0" w:qFormat="1"/>
-    <w:lsdException w:name="Default Paragraph Font" w:uiPriority="1"/>
-    <w:lsdException w:name="Subtitle" w:semiHidden="0" w:uiPriority="11" w:unhideWhenUsed="0" w:qFormat="1"/>
-    <w:lsdException w:name="Strong" w:semiHidden="0" w:uiPriority="22" w:unhideWhenUsed="0" w:qFormat="1"/>
-    <w:lsdException w:name="Emphasis" w:semiHidden="0" w:uiPriority="20" w:unhideWhenUsed="0" w:qFormat="1"/>
-    <w:lsdException w:name="Table Grid" w:semiHidden="0" w:uiPriority="59" w:unhideWhenUsed="0"/>
-    <w:lsdException w:name="Placeholder Text" w:unhideWhenUsed="0"/>
-    <w:lsdException w:name="No Spacing" w:semiHidden="0" w:uiPriority="1" w:unhideWhenUsed="0" w:qFormat="1"/>
-    <w:lsdException w:name="Light Shading" w:semiHidden="0" w:uiPriority="60" w:unhideWhenUsed="0"/>
-    <w:lsdException w:name="Light List" w:semiHidden="0" w:uiPriority="61" w:unhideWhenUsed="0"/>
-    <w:lsdException w:name="Light Grid" w:semiHidden="0" w:uiPriority="62" w:unhideWhenUsed="0"/>
-    <w:lsdException w:name="Medium Shading 1" w:semiHidden="0" w:uiPriority="63" w:unhideWhenUsed="0"/>
-    <w:lsdException w:name="Medium Shading 2" w:semiHidden="0" w:uiPriority="64" w:unhideWhenUsed="0"/>
-    <w:lsdException w:name="Medium List 1" w:semiHidden="0" w:uiPriority="65" w:unhideWhenUsed="0"/>
-    <w:lsdException w:name="Medium List 2" w:semiHidden="0" w:uiPriority="66" w:unhideWhenUsed="0"/>
-    <w:lsdException w:name="Medium Grid 1" w:semiHidden="0" w:uiPriority="67" w:unhideWhenUsed="0"/>
-    <w:lsdException w:name="Medium Grid 2" w:semiHidden="0" w:uiPriority="68" w:unhideWhenUsed="0"/>
-    <w:lsdException w:name="Medium Grid 3" w:semiHidden="0" w:uiPriority="69" w:unhideWhenUsed="0"/>
-    <w:lsdException w:name="Dark List" w:semiHidden="0" w:uiPriority="70" w:unhideWhenUsed="0"/>
-    <w:lsdException w:name="Colorful Shading" w:semiHidden="0" w:uiPriority="71" w:unhideWhenUsed="0"/>
-    <w:lsdException w:name="Colorful List" w:semiHidden="0" w:uiPriority="72" w:unhideWhenUsed="0"/>
-    <w:lsdException w:name="Colorful Grid" w:semiHidden="0" w:uiPriority="73" w:unhideWhenUsed="0"/>
-    <w:lsdException w:name="Light Shading Accent 1" w:semiHidden="0" w:uiPriority="60" w:unhideWhenUsed="0"/>
-    <w:lsdException w:name="Light List Accent 1" w:semiHidden="0" w:uiPriority="61" w:unhideWhenUsed="0"/>
-    <w:lsdException w:name="Light Grid Accent 1" w:semiHidden="0" w:uiPriority="62" w:unhideWhenUsed="0"/>
-    <w:lsdException w:name="Medium Shading 1 Accent 1" w:semiHidden="0" w:uiPriority="63" w:unhideWhenUsed="0"/>
-    <w:lsdException w:name="Medium Shading 2 Accent 1" w:semiHidden="0" w:uiPriority="64" w:unhideWhenUsed="0"/>
-    <w:lsdException w:name="Medium List 1 Accent 1" w:semiHidden="0" w:uiPriority="65" w:unhideWhenUsed="0"/>
-    <w:lsdException w:name="Revision" w:unhideWhenUsed="0"/>
-    <w:lsdException w:name="List Paragraph" w:semiHidden="0" w:uiPriority="34" w:unhideWhenUsed="0" w:qFormat="1"/>
-    <w:lsdException w:name="Quote" w:semiHidden="0" w:uiPriority="29" w:unhideWhenUsed="0" w:qFormat="1"/>
-    <w:lsdException w:name="Intense Quote" w:semiHidden="0" w:uiPriority="30" w:unhideWhenUsed="0" w:qFormat="1"/>
-    <w:lsdException w:name="Medium List 2 Accent 1" w:semiHidden="0" w:uiPriority="66" w:unhideWhenUsed="0"/>
-    <w:lsdException w:name="Medium Grid 1 Accent 1" w:semiHidden="0" w:uiPriority="67" w:unhideWhenUsed="0"/>
-    <w:lsdException w:name="Medium Grid 2 Accent 1" w:semiHidden="0" w:uiPriority="68" w:unhideWhenUsed="0"/>
-    <w:lsdException w:name="Medium Grid 3 Accent 1" w:semiHidden="0" w:uiPriority="69" w:unhideWhenUsed="0"/>
-    <w:lsdException w:name="Dark List Accent 1" w:semiHidden="0" w:uiPriority="70" w:unhideWhenUsed="0"/>
-    <w:lsdException w:name="Colorful Shading Accent 1" w:semiHidden="0" w:uiPriority="71" w:unhideWhenUsed="0"/>
-    <w:lsdException w:name="Colorful List Accent 1" w:semiHidden="0" w:uiPriority="72" w:unhideWhenUsed="0"/>
-    <w:lsdException w:name="Colorful Grid Accent 1" w:semiHidden="0" w:uiPriority="73" w:unhideWhenUsed="0"/>
-    <w:lsdException w:name="Light Shading Accent 2" w:semiHidden="0" w:uiPriority="60" w:unhideWhenUsed="0"/>
-    <w:lsdException w:name="Light List Accent 2" w:semiHidden="0" w:uiPriority="61" w:unhideWhenUsed="0"/>
-    <w:lsdException w:name="Light Grid Accent 2" w:semiHidden="0" w:uiPriority="62" w:unhideWhenUsed="0"/>
-    <w:lsdException w:name="Medium Shading 1 Accent 2" w:semiHidden="0" w:uiPriority="63" w:unhideWhenUsed="0"/>
-    <w:lsdException w:name="Medium Shading 2 Accent 2" w:semiHidden="0" w:uiPriority="64" w:unhideWhenUsed="0"/>
-    <w:lsdException w:name="Medium List 1 Accent 2" w:semiHidden="0" w:uiPriority="65" w:unhideWhenUsed="0"/>
-    <w:lsdException w:name="Medium List 2 Accent 2" w:semiHidden="0" w:uiPriority="66" w:unhideWhenUsed="0"/>
-    <w:lsdException w:name="Medium Grid 1 Accent 2" w:semiHidden="0" w:uiPriority="67" w:unhideWhenUsed="0"/>
-    <w:lsdException w:name="Medium Grid 2 Accent 2" w:semiHidden="0" w:uiPriority="68" w:unhideWhenUsed="0"/>
-    <w:lsdException w:name="Medium Grid 3 Accent 2" w:semiHidden="0" w:uiPriority="69" w:unhideWhenUsed="0"/>
-    <w:lsdException w:name="Dark List Accent 2" w:semiHidden="0" w:uiPriority="70" w:unhideWhenUsed="0"/>
-    <w:lsdException w:name="Colorful Shading Accent 2" w:semiHidden="0" w:uiPriority="71" w:unhideWhenUsed="0"/>
-    <w:lsdException w:name="Colorful List Accent 2" w:semiHidden="0" w:uiPriority="72" w:unhideWhenUsed="0"/>
-    <w:lsdException w:name="Colorful Grid Accent 2" w:semiHidden="0" w:uiPriority="73" w:unhideWhenUsed="0"/>
-    <w:lsdException w:name="Light Shading Accent 3" w:semiHidden="0" w:uiPriority="60" w:unhideWhenUsed="0"/>
-    <w:lsdException w:name="Light List Accent 3" w:semiHidden="0" w:uiPriority="61" w:unhideWhenUsed="0"/>
-    <w:lsdException w:name="Light Grid Accent 3" w:semiHidden="0" w:uiPriority="62" w:unhideWhenUsed="0"/>
-    <w:lsdException w:name="Medium Shading 1 Accent 3" w:semiHidden="0" w:uiPriority="63" w:unhideWhenUsed="0"/>
-    <w:lsdException w:name="Medium Shading 2 Accent 3" w:semiHidden="0" w:uiPriority="64" w:unhideWhenUsed="0"/>
-    <w:lsdException w:name="Medium List 1 Accent 3" w:semiHidden="0" w:uiPriority="65" w:unhideWhenUsed="0"/>
-    <w:lsdException w:name="Medium List 2 Accent 3" w:semiHidden="0" w:uiPriority="66" w:unhideWhenUsed="0"/>
-    <w:lsdException w:name="Medium Grid 1 Accent 3" w:semiHidden="0" w:uiPriority="67" w:unhideWhenUsed="0"/>
-    <w:lsdException w:name="Medium Grid 2 Accent 3" w:semiHidden="0" w:uiPriority="68" w:unhideWhenUsed="0"/>
-    <w:lsdException w:name="Medium Grid 3 Accent 3" w:semiHidden="0" w:uiPriority="69" w:unhideWhenUsed="0"/>
-    <w:lsdException w:name="Dark List Accent 3" w:semiHidden="0" w:uiPriority="70" w:unhideWhenUsed="0"/>
-    <w:lsdException w:name="Colorful Shading Accent 3" w:semiHidden="0" w:uiPriority="71" w:unhideWhenUsed="0"/>
-    <w:lsdException w:name="Colorful List Accent 3" w:semiHidden="0" w:uiPriority="72" w:unhideWhenUsed="0"/>
-    <w:lsdException w:name="Colorful Grid Accent 3" w:semiHidden="0" w:uiPriority="73" w:unhideWhenUsed="0"/>
-    <w:lsdException w:name="Light Shading Accent 4" w:semiHidden="0" w:uiPriority="60" w:unhideWhenUsed="0"/>
-    <w:lsdException w:name="Light List Accent 4" w:semiHidden="0" w:uiPriority="61" w:unhideWhenUsed="0"/>
-    <w:lsdException w:name="Light Grid Accent 4" w:semiHidden="0" w:uiPriority="62" w:unhideWhenUsed="0"/>
-    <w:lsdException w:name="Medium Shading 1 Accent 4" w:semiHidden="0" w:uiPriority="63" w:unhideWhenUsed="0"/>
-    <w:lsdException w:name="Medium Shading 2 Accent 4" w:semiHidden="0" w:uiPriority="64" w:unhideWhenUsed="0"/>
-    <w:lsdException w:name="Medium List 1 Accent 4" w:semiHidden="0" w:uiPriority="65" w:unhideWhenUsed="0"/>
-    <w:lsdException w:name="Medium List 2 Accent 4" w:semiHidden="0" w:uiPriority="66" w:unhideWhenUsed="0"/>
-    <w:lsdException w:name="Medium Grid 1 Accent 4" w:semiHidden="0" w:uiPriority="67" w:unhideWhenUsed="0"/>
-    <w:lsdException w:name="Medium Grid 2 Accent 4" w:semiHidden="0" w:uiPriority="68" w:unhideWhenUsed="0"/>
-    <w:lsdException w:name="Medium Grid 3 Accent 4" w:semiHidden="0" w:uiPriority="69" w:unhideWhenUsed="0"/>
-    <w:lsdException w:name="Dark List Accent 4" w:semiHidden="0" w:uiPriority="70" w:unhideWhenUsed="0"/>
-    <w:lsdException w:name="Colorful Shading Accent 4" w:semiHidden="0" w:uiPriority="71" w:unhideWhenUsed="0"/>
-    <w:lsdException w:name="Colorful List Accent 4" w:semiHidden="0" w:uiPriority="72" w:unhideWhenUsed="0"/>
-    <w:lsdException w:name="Colorful Grid Accent 4" w:semiHidden="0" w:uiPriority="73" w:unhideWhenUsed="0"/>
-    <w:lsdException w:name="Light Shading Accent 5" w:semiHidden="0" w:uiPriority="60" w:unhideWhenUsed="0"/>
-    <w:lsdException w:name="Light List Accent 5" w:semiHidden="0" w:uiPriority="61" w:unhideWhenUsed="0"/>
-    <w:lsdException w:name="Light Grid Accent 5" w:semiHidden="0" w:uiPriority="62" w:unhideWhenUsed="0"/>
-    <w:lsdException w:name="Medium Shading 1 Accent 5" w:semiHidden="0" w:uiPriority="63" w:unhideWhenUsed="0"/>
-    <w:lsdException w:name="Medium Shading 2 Accent 5" w:semiHidden="0" w:uiPriority="64" w:unhideWhenUsed="0"/>
-    <w:lsdException w:name="Medium List 1 Accent 5" w:semiHidden="0" w:uiPriority="65" w:unhideWhenUsed="0"/>
-    <w:lsdException w:name="Medium List 2 Accent 5" w:semiHidden="0" w:uiPriority="66" w:unhideWhenUsed="0"/>
-    <w:lsdException w:name="Medium Grid 1 Accent 5" w:semiHidden="0" w:uiPriority="67" w:unhideWhenUsed="0"/>
-    <w:lsdException w:name="Medium Grid 2 Accent 5" w:semiHidden="0" w:uiPriority="68" w:unhideWhenUsed="0"/>
-    <w:lsdException w:name="Medium Grid 3 Accent 5" w:semiHidden="0" w:uiPriority="69" w:unhideWhenUsed="0"/>
-    <w:lsdException w:name="Dark List Accent 5" w:semiHidden="0" w:uiPriority="70" w:unhideWhenUsed="0"/>
-    <w:lsdException w:name="Colorful Shading Accent 5" w:semiHidden="0" w:uiPriority="71" w:unhideWhenUsed="0"/>
-    <w:lsdException w:name="Colorful List Accent 5" w:semiHidden="0" w:uiPriority="72" w:unhideWhenUsed="0"/>
-    <w:lsdException w:name="Colorful Grid Accent 5" w:semiHidden="0" w:uiPriority="73" w:unhideWhenUsed="0"/>
-    <w:lsdException w:name="Light Shading Accent 6" w:semiHidden="0" w:uiPriority="60" w:unhideWhenUsed="0"/>
-    <w:lsdException w:name="Light List Accent 6" w:semiHidden="0" w:uiPriority="61" w:unhideWhenUsed="0"/>
-    <w:lsdException w:name="Light Grid Accent 6" w:semiHidden="0" w:uiPriority="62" w:unhideWhenUsed="0"/>
-    <w:lsdException w:name="Medium Shading 1 Accent 6" w:semiHidden="0" w:uiPriority="63" w:unhideWhenUsed="0"/>
-    <w:lsdException w:name="Medium Shading 2 Accent 6" w:semiHidden="0" w:uiPriority="64" w:unhideWhenUsed="0"/>
-    <w:lsdException w:name="Medium List 1 Accent 6" w:semiHidden="0" w:uiPriority="65" w:unhideWhenUsed="0"/>
-    <w:lsdException w:name="Medium List 2 Accent 6" w:semiHidden="0" w:uiPriority="66" w:unhideWhenUsed="0"/>
-    <w:lsdException w:name="Medium Grid 1 Accent 6" w:semiHidden="0" w:uiPriority="67" w:unhideWhenUsed="0"/>
-    <w:lsdException w:name="Medium Grid 2 Accent 6" w:semiHidden="0" w:uiPriority="68" w:unhideWhenUsed="0"/>
-    <w:lsdException w:name="Medium Grid 3 Accent 6" w:semiHidden="0" w:uiPriority="69" w:unhideWhenUsed="0"/>
-    <w:lsdException w:name="Dark List Accent 6" w:semiHidden="0" w:uiPriority="70" w:unhideWhenUsed="0"/>
-    <w:lsdException w:name="Colorful Shading Accent 6" w:semiHidden="0" w:uiPriority="71" w:unhideWhenUsed="0"/>
-    <w:lsdException w:name="Colorful List Accent 6" w:semiHidden="0" w:uiPriority="72" w:unhideWhenUsed="0"/>
-    <w:lsdException w:name="Colorful Grid Accent 6" w:semiHidden="0" w:uiPriority="73" w:unhideWhenUsed="0"/>
-    <w:lsdException w:name="Subtle Emphasis" w:semiHidden="0" w:uiPriority="19" w:unhideWhenUsed="0" w:qFormat="1"/>
-    <w:lsdException w:name="Intense Emphasis" w:semiHidden="0" w:uiPriority="21" w:unhideWhenUsed="0" w:qFormat="1"/>
-    <w:lsdException w:name="Subtle Reference" w:semiHidden="0" w:uiPriority="31" w:unhideWhenUsed="0" w:qFormat="1"/>
-    <w:lsdException w:name="Intense Reference" w:semiHidden="0" w:uiPriority="32" w:unhideWhenUsed="0" w:qFormat="1"/>
-    <w:lsdException w:name="Book Title" w:semiHidden="0" w:uiPriority="33" w:unhideWhenUsed="0" w:qFormat="1"/>
-    <w:lsdException w:name="Bibliography" w:uiPriority="37"/>
-    <w:lsdException w:name="TOC Heading" w:uiPriority="39" w:qFormat="1"/>
+  <w:latentStyles w:defLockedState="0" w:defUIPriority="99" w:defSemiHidden="0" w:defUnhideWhenUsed="0" w:defQFormat="0" w:count="371">
+    <w:lsdException w:name="Normal" w:uiPriority="0" w:qFormat="1"/>
+    <w:lsdException w:name="heading 1" w:uiPriority="9" w:qFormat="1"/>
+    <w:lsdException w:name="heading 2" w:semiHidden="1" w:uiPriority="9" w:unhideWhenUsed="1" w:qFormat="1"/>
+    <w:lsdException w:name="heading 3" w:semiHidden="1" w:uiPriority="9" w:unhideWhenUsed="1" w:qFormat="1"/>
+    <w:lsdException w:name="heading 4" w:semiHidden="1" w:uiPriority="9" w:unhideWhenUsed="1" w:qFormat="1"/>
+    <w:lsdException w:name="heading 5" w:semiHidden="1" w:uiPriority="9" w:unhideWhenUsed="1" w:qFormat="1"/>
+    <w:lsdException w:name="heading 6" w:semiHidden="1" w:uiPriority="9" w:unhideWhenUsed="1" w:qFormat="1"/>
+    <w:lsdException w:name="heading 7" w:semiHidden="1" w:uiPriority="9" w:unhideWhenUsed="1" w:qFormat="1"/>
+    <w:lsdException w:name="heading 8" w:semiHidden="1" w:uiPriority="9" w:unhideWhenUsed="1" w:qFormat="1"/>
+    <w:lsdException w:name="heading 9" w:semiHidden="1" w:uiPriority="9" w:unhideWhenUsed="1" w:qFormat="1"/>
+    <w:lsdException w:name="index 1" w:semiHidden="1" w:unhideWhenUsed="1"/>
+    <w:lsdException w:name="index 2" w:semiHidden="1" w:unhideWhenUsed="1"/>
+    <w:lsdException w:name="index 3" w:semiHidden="1" w:unhideWhenUsed="1"/>
+    <w:lsdException w:name="index 4" w:semiHidden="1" w:unhideWhenUsed="1"/>
+    <w:lsdException w:name="index 5" w:semiHidden="1" w:unhideWhenUsed="1"/>
+    <w:lsdException w:name="index 6" w:semiHidden="1" w:unhideWhenUsed="1"/>
+    <w:lsdException w:name="index 7" w:semiHidden="1" w:unhideWhenUsed="1"/>
+    <w:lsdException w:name="index 8" w:semiHidden="1" w:unhideWhenUsed="1"/>
+    <w:lsdException w:name="index 9" w:semiHidden="1" w:unhideWhenUsed="1"/>
+    <w:lsdException w:name="toc 1" w:semiHidden="1" w:uiPriority="39" w:unhideWhenUsed="1"/>
+    <w:lsdException w:name="toc 2" w:semiHidden="1" w:uiPriority="39" w:unhideWhenUsed="1"/>
+    <w:lsdException w:name="toc 3" w:semiHidden="1" w:uiPriority="39" w:unhideWhenUsed="1"/>
+    <w:lsdException w:name="toc 4" w:semiHidden="1" w:uiPriority="39" w:unhideWhenUsed="1"/>
+    <w:lsdException w:name="toc 5" w:semiHidden="1" w:uiPriority="39" w:unhideWhenUsed="1"/>
+    <w:lsdException w:name="toc 6" w:semiHidden="1" w:uiPriority="39" w:unhideWhenUsed="1"/>
+    <w:lsdException w:name="toc 7" w:semiHidden="1" w:uiPriority="39" w:unhideWhenUsed="1"/>
+    <w:lsdException w:name="toc 8" w:semiHidden="1" w:uiPriority="39" w:unhideWhenUsed="1"/>
+    <w:lsdException w:name="toc 9" w:semiHidden="1" w:uiPriority="39" w:unhideWhenUsed="1"/>
+    <w:lsdException w:name="Normal Indent" w:semiHidden="1" w:unhideWhenUsed="1"/>
+    <w:lsdException w:name="footnote text" w:semiHidden="1" w:unhideWhenUsed="1"/>
+    <w:lsdException w:name="annotation text" w:semiHidden="1" w:unhideWhenUsed="1"/>
+    <w:lsdException w:name="header" w:semiHidden="1" w:unhideWhenUsed="1"/>
+    <w:lsdException w:name="footer" w:semiHidden="1" w:unhideWhenUsed="1"/>
+    <w:lsdException w:name="index heading" w:semiHidden="1" w:unhideWhenUsed="1"/>
+    <w:lsdException w:name="caption" w:semiHidden="1" w:uiPriority="35" w:unhideWhenUsed="1" w:qFormat="1"/>
+    <w:lsdException w:name="table of figures" w:semiHidden="1" w:unhideWhenUsed="1"/>
+    <w:lsdException w:name="envelope address" w:semiHidden="1" w:unhideWhenUsed="1"/>
+    <w:lsdException w:name="envelope return" w:semiHidden="1" w:unhideWhenUsed="1"/>
+    <w:lsdException w:name="footnote reference" w:semiHidden="1" w:unhideWhenUsed="1"/>
+    <w:lsdException w:name="annotation reference" w:semiHidden="1" w:unhideWhenUsed="1"/>
+    <w:lsdException w:name="line number" w:semiHidden="1" w:unhideWhenUsed="1"/>
+    <w:lsdException w:name="page number" w:semiHidden="1" w:unhideWhenUsed="1"/>
+    <w:lsdException w:name="endnote reference" w:semiHidden="1" w:unhideWhenUsed="1"/>
+    <w:lsdException w:name="endnote text" w:semiHidden="1" w:unhideWhenUsed="1"/>
+    <w:lsdException w:name="table of authorities" w:semiHidden="1" w:unhideWhenUsed="1"/>
+    <w:lsdException w:name="macro" w:semiHidden="1" w:unhideWhenUsed="1"/>
+    <w:lsdException w:name="toa heading" w:semiHidden="1" w:unhideWhenUsed="1"/>
+    <w:lsdException w:name="List" w:semiHidden="1" w:unhideWhenUsed="1"/>
+    <w:lsdException w:name="List Bullet" w:semiHidden="1" w:unhideWhenUsed="1"/>
+    <w:lsdException w:name="List Number" w:semiHidden="1" w:unhideWhenUsed="1"/>
+    <w:lsdException w:name="List 2" w:semiHidden="1" w:unhideWhenUsed="1"/>
+    <w:lsdException w:name="List 3" w:semiHidden="1" w:unhideWhenUsed="1"/>
+    <w:lsdException w:name="List 4" w:semiHidden="1" w:unhideWhenUsed="1"/>
+    <w:lsdException w:name="List 5" w:semiHidden="1" w:unhideWhenUsed="1"/>
+    <w:lsdException w:name="List Bullet 2" w:semiHidden="1" w:unhideWhenUsed="1"/>
+    <w:lsdException w:name="List Bullet 3" w:semiHidden="1" w:unhideWhenUsed="1"/>
+    <w:lsdException w:name="List Bullet 4" w:semiHidden="1" w:unhideWhenUsed="1"/>
+    <w:lsdException w:name="List Bullet 5" w:semiHidden="1" w:unhideWhenUsed="1"/>
+    <w:lsdException w:name="List Number 2" w:semiHidden="1" w:unhideWhenUsed="1"/>
+    <w:lsdException w:name="List Number 3" w:semiHidden="1" w:unhideWhenUsed="1"/>
+    <w:lsdException w:name="List Number 4" w:semiHidden="1" w:unhideWhenUsed="1"/>
+    <w:lsdException w:name="List Number 5" w:semiHidden="1" w:unhideWhenUsed="1"/>
+    <w:lsdException w:name="Title" w:uiPriority="10" w:qFormat="1"/>
+    <w:lsdException w:name="Closing" w:semiHidden="1" w:unhideWhenUsed="1"/>
+    <w:lsdException w:name="Signature" w:semiHidden="1" w:unhideWhenUsed="1"/>
+    <w:lsdException w:name="Default Paragraph Font" w:semiHidden="1" w:uiPriority="1" w:unhideWhenUsed="1"/>
+    <w:lsdException w:name="Body Text" w:semiHidden="1" w:unhideWhenUsed="1"/>
+    <w:lsdException w:name="Body Text Indent" w:semiHidden="1" w:unhideWhenUsed="1"/>
+    <w:lsdException w:name="List Continue" w:semiHidden="1" w:unhideWhenUsed="1"/>
+    <w:lsdException w:name="List Continue 2" w:semiHidden="1" w:unhideWhenUsed="1"/>
+    <w:lsdException w:name="List Continue 3" w:semiHidden="1" w:unhideWhenUsed="1"/>
+    <w:lsdException w:name="List Continue 4" w:semiHidden="1" w:unhideWhenUsed="1"/>
+    <w:lsdException w:name="List Continue 5" w:semiHidden="1" w:unhideWhenUsed="1"/>
+    <w:lsdException w:name="Message Header" w:semiHidden="1" w:unhideWhenUsed="1"/>
+    <w:lsdException w:name="Subtitle" w:uiPriority="11" w:qFormat="1"/>
+    <w:lsdException w:name="Salutation" w:semiHidden="1" w:unhideWhenUsed="1"/>
+    <w:lsdException w:name="Date" w:semiHidden="1" w:unhideWhenUsed="1"/>
+    <w:lsdException w:name="Body Text First Indent" w:semiHidden="1" w:unhideWhenUsed="1"/>
+    <w:lsdException w:name="Body Text First Indent 2" w:semiHidden="1" w:unhideWhenUsed="1"/>
+    <w:lsdException w:name="Note Heading" w:semiHidden="1" w:unhideWhenUsed="1"/>
+    <w:lsdException w:name="Body Text 2" w:semiHidden="1" w:unhideWhenUsed="1"/>
+    <w:lsdException w:name="Body Text 3" w:semiHidden="1" w:unhideWhenUsed="1"/>
+    <w:lsdException w:name="Body Text Indent 2" w:semiHidden="1" w:unhideWhenUsed="1"/>
+    <w:lsdException w:name="Body Text Indent 3" w:semiHidden="1" w:unhideWhenUsed="1"/>
+    <w:lsdException w:name="Block Text" w:semiHidden="1" w:unhideWhenUsed="1"/>
+    <w:lsdException w:name="Hyperlink" w:semiHidden="1" w:unhideWhenUsed="1"/>
+    <w:lsdException w:name="FollowedHyperlink" w:semiHidden="1" w:unhideWhenUsed="1"/>
+    <w:lsdException w:name="Strong" w:uiPriority="22" w:qFormat="1"/>
+    <w:lsdException w:name="Emphasis" w:uiPriority="20" w:qFormat="1"/>
+    <w:lsdException w:name="Document Map" w:semiHidden="1" w:unhideWhenUsed="1"/>
+    <w:lsdException w:name="Plain Text" w:semiHidden="1" w:unhideWhenUsed="1"/>
+    <w:lsdException w:name="E-mail Signature" w:semiHidden="1" w:unhideWhenUsed="1"/>
+    <w:lsdException w:name="HTML Top of Form" w:semiHidden="1" w:unhideWhenUsed="1"/>
+    <w:lsdException w:name="HTML Bottom of Form" w:semiHidden="1" w:unhideWhenUsed="1"/>
+    <w:lsdException w:name="Normal (Web)" w:semiHidden="1" w:unhideWhenUsed="1"/>
+    <w:lsdException w:name="HTML Acronym" w:semiHidden="1" w:unhideWhenUsed="1"/>
+    <w:lsdException w:name="HTML Address" w:semiHidden="1" w:unhideWhenUsed="1"/>
+    <w:lsdException w:name="HTML Cite" w:semiHidden="1" w:unhideWhenUsed="1"/>
+    <w:lsdException w:name="HTML Code" w:semiHidden="1" w:unhideWhenUsed="1"/>
+    <w:lsdException w:name="HTML Definition" w:semiHidden="1" w:unhideWhenUsed="1"/>
+    <w:lsdException w:name="HTML Keyboard" w:semiHidden="1" w:unhideWhenUsed="1"/>
+    <w:lsdException w:name="HTML Preformatted" w:semiHidden="1" w:unhideWhenUsed="1"/>
+    <w:lsdException w:name="HTML Sample" w:semiHidden="1" w:unhideWhenUsed="1"/>
+    <w:lsdException w:name="HTML Typewriter" w:semiHidden="1" w:unhideWhenUsed="1"/>
+    <w:lsdException w:name="HTML Variable" w:semiHidden="1" w:unhideWhenUsed="1"/>
+    <w:lsdException w:name="Normal Table" w:semiHidden="1" w:unhideWhenUsed="1"/>
+    <w:lsdException w:name="annotation subject" w:semiHidden="1" w:unhideWhenUsed="1"/>
+    <w:lsdException w:name="No List" w:semiHidden="1" w:unhideWhenUsed="1"/>
+    <w:lsdException w:name="Outline List 1" w:semiHidden="1" w:unhideWhenUsed="1"/>
+    <w:lsdException w:name="Outline List 2" w:semiHidden="1" w:unhideWhenUsed="1"/>
+    <w:lsdException w:name="Outline List 3" w:semiHidden="1" w:unhideWhenUsed="1"/>
+    <w:lsdException w:name="Table Simple 1" w:semiHidden="1" w:unhideWhenUsed="1"/>
+    <w:lsdException w:name="Table Simple 2" w:semiHidden="1" w:unhideWhenUsed="1"/>
+    <w:lsdException w:name="Table Simple 3" w:semiHidden="1" w:unhideWhenUsed="1"/>
+    <w:lsdException w:name="Table Classic 1" w:semiHidden="1" w:unhideWhenUsed="1"/>
+    <w:lsdException w:name="Table Classic 2" w:semiHidden="1" w:unhideWhenUsed="1"/>
+    <w:lsdException w:name="Table Classic 3" w:semiHidden="1" w:unhideWhenUsed="1"/>
+    <w:lsdException w:name="Table Classic 4" w:semiHidden="1" w:unhideWhenUsed="1"/>
+    <w:lsdException w:name="Table Colorful 1" w:semiHidden="1" w:unhideWhenUsed="1"/>
+    <w:lsdException w:name="Table Colorful 2" w:semiHidden="1" w:unhideWhenUsed="1"/>
+    <w:lsdException w:name="Table Colorful 3" w:semiHidden="1" w:unhideWhenUsed="1"/>
+    <w:lsdException w:name="Table Columns 1" w:semiHidden="1" w:unhideWhenUsed="1"/>
+    <w:lsdException w:name="Table Columns 2" w:semiHidden="1" w:unhideWhenUsed="1"/>
+    <w:lsdException w:name="Table Columns 3" w:semiHidden="1" w:unhideWhenUsed="1"/>
+    <w:lsdException w:name="Table Columns 4" w:semiHidden="1" w:unhideWhenUsed="1"/>
+    <w:lsdException w:name="Table Columns 5" w:semiHidden="1" w:unhideWhenUsed="1"/>
+    <w:lsdException w:name="Table Grid 1" w:semiHidden="1" w:unhideWhenUsed="1"/>
+    <w:lsdException w:name="Table Grid 2" w:semiHidden="1" w:unhideWhenUsed="1"/>
+    <w:lsdException w:name="Table Grid 3" w:semiHidden="1" w:unhideWhenUsed="1"/>
+    <w:lsdException w:name="Table Grid 4" w:semiHidden="1" w:unhideWhenUsed="1"/>
+    <w:lsdException w:name="Table Grid 5" w:semiHidden="1" w:unhideWhenUsed="1"/>
+    <w:lsdException w:name="Table Grid 6" w:semiHidden="1" w:unhideWhenUsed="1"/>
+    <w:lsdException w:name="Table Grid 7" w:semiHidden="1" w:unhideWhenUsed="1"/>
+    <w:lsdException w:name="Table Grid 8" w:semiHidden="1" w:unhideWhenUsed="1"/>
+    <w:lsdException w:name="Table List 1" w:semiHidden="1" w:unhideWhenUsed="1"/>
+    <w:lsdException w:name="Table List 2" w:semiHidden="1" w:unhideWhenUsed="1"/>
+    <w:lsdException w:name="Table List 3" w:semiHidden="1" w:unhideWhenUsed="1"/>
+    <w:lsdException w:name="Table List 4" w:semiHidden="1" w:unhideWhenUsed="1"/>
+    <w:lsdException w:name="Table List 5" w:semiHidden="1" w:unhideWhenUsed="1"/>
+    <w:lsdException w:name="Table List 6" w:semiHidden="1" w:unhideWhenUsed="1"/>
+    <w:lsdException w:name="Table List 7" w:semiHidden="1" w:unhideWhenUsed="1"/>
+    <w:lsdException w:name="Table List 8" w:semiHidden="1" w:unhideWhenUsed="1"/>
+    <w:lsdException w:name="Table 3D effects 1" w:semiHidden="1" w:unhideWhenUsed="1"/>
+    <w:lsdException w:name="Table 3D effects 2" w:semiHidden="1" w:unhideWhenUsed="1"/>
+    <w:lsdException w:name="Table 3D effects 3" w:semiHidden="1" w:unhideWhenUsed="1"/>
+    <w:lsdException w:name="Table Contemporary" w:semiHidden="1" w:unhideWhenUsed="1"/>
+    <w:lsdException w:name="Table Elegant" w:semiHidden="1" w:unhideWhenUsed="1"/>
+    <w:lsdException w:name="Table Professional" w:semiHidden="1" w:unhideWhenUsed="1"/>
+    <w:lsdException w:name="Table Subtle 1" w:semiHidden="1" w:unhideWhenUsed="1"/>
+    <w:lsdException w:name="Table Subtle 2" w:semiHidden="1" w:unhideWhenUsed="1"/>
+    <w:lsdException w:name="Table Web 1" w:semiHidden="1" w:unhideWhenUsed="1"/>
+    <w:lsdException w:name="Table Web 2" w:semiHidden="1" w:unhideWhenUsed="1"/>
+    <w:lsdException w:name="Table Web 3" w:semiHidden="1" w:unhideWhenUsed="1"/>
+    <w:lsdException w:name="Balloon Text" w:semiHidden="1" w:unhideWhenUsed="1"/>
+    <w:lsdException w:name="Table Grid" w:uiPriority="59"/>
+    <w:lsdException w:name="Table Theme" w:semiHidden="1" w:unhideWhenUsed="1"/>
+    <w:lsdException w:name="Placeholder Text" w:semiHidden="1"/>
+    <w:lsdException w:name="No Spacing" w:uiPriority="1" w:qFormat="1"/>
+    <w:lsdException w:name="Light Shading" w:uiPriority="60"/>
+    <w:lsdException w:name="Light List" w:uiPriority="61"/>
+    <w:lsdException w:name="Light Grid" w:uiPriority="62"/>
+    <w:lsdException w:name="Medium Shading 1" w:uiPriority="63"/>
+    <w:lsdException w:name="Medium Shading 2" w:uiPriority="64"/>
+    <w:lsdException w:name="Medium List 1" w:uiPriority="65"/>
+    <w:lsdException w:name="Medium List 2" w:uiPriority="66"/>
+    <w:lsdException w:name="Medium Grid 1" w:uiPriority="67"/>
+    <w:lsdException w:name="Medium Grid 2" w:uiPriority="68"/>
+    <w:lsdException w:name="Medium Grid 3" w:uiPriority="69"/>
+    <w:lsdException w:name="Dark List" w:uiPriority="70"/>
+    <w:lsdException w:name="Colorful Shading" w:uiPriority="71"/>
+    <w:lsdException w:name="Colorful List" w:uiPriority="72"/>
+    <w:lsdException w:name="Colorful Grid" w:uiPriority="73"/>
+    <w:lsdException w:name="Light Shading Accent 1" w:uiPriority="60"/>
+    <w:lsdException w:name="Light List Accent 1" w:uiPriority="61"/>
+    <w:lsdException w:name="Light Grid Accent 1" w:uiPriority="62"/>
+    <w:lsdException w:name="Medium Shading 1 Accent 1" w:uiPriority="63"/>
+    <w:lsdException w:name="Medium Shading 2 Accent 1" w:uiPriority="64"/>
+    <w:lsdException w:name="Medium List 1 Accent 1" w:uiPriority="65"/>
+    <w:lsdException w:name="Revision" w:semiHidden="1"/>
+    <w:lsdException w:name="List Paragraph" w:uiPriority="34" w:qFormat="1"/>
+    <w:lsdException w:name="Quote" w:uiPriority="29" w:qFormat="1"/>
+    <w:lsdException w:name="Intense Quote" w:uiPriority="30" w:qFormat="1"/>
+    <w:lsdException w:name="Medium List 2 Accent 1" w:uiPriority="66"/>
+    <w:lsdException w:name="Medium Grid 1 Accent 1" w:uiPriority="67"/>
+    <w:lsdException w:name="Medium Grid 2 Accent 1" w:uiPriority="68"/>
+    <w:lsdException w:name="Medium Grid 3 Accent 1" w:uiPriority="69"/>
+    <w:lsdException w:name="Dark List Accent 1" w:uiPriority="70"/>
+    <w:lsdException w:name="Colorful Shading Accent 1" w:uiPriority="71"/>
+    <w:lsdException w:name="Colorful List Accent 1" w:uiPriority="72"/>
+    <w:lsdException w:name="Colorful Grid Accent 1" w:uiPriority="73"/>
+    <w:lsdException w:name="Light Shading Accent 2" w:uiPriority="60"/>
+    <w:lsdException w:name="Light List Accent 2" w:uiPriority="61"/>
+    <w:lsdException w:name="Light Grid Accent 2" w:uiPriority="62"/>
+    <w:lsdException w:name="Medium Shading 1 Accent 2" w:uiPriority="63"/>
+    <w:lsdException w:name="Medium Shading 2 Accent 2" w:uiPriority="64"/>
+    <w:lsdException w:name="Medium List 1 Accent 2" w:uiPriority="65"/>
+    <w:lsdException w:name="Medium List 2 Accent 2" w:uiPriority="66"/>
+    <w:lsdException w:name="Medium Grid 1 Accent 2" w:uiPriority="67"/>
+    <w:lsdException w:name="Medium Grid 2 Accent 2" w:uiPriority="68"/>
+    <w:lsdException w:name="Medium Grid 3 Accent 2" w:uiPriority="69"/>
+    <w:lsdException w:name="Dark List Accent 2" w:uiPriority="70"/>
+    <w:lsdException w:name="Colorful Shading Accent 2" w:uiPriority="71"/>
+    <w:lsdException w:name="Colorful List Accent 2" w:uiPriority="72"/>
+    <w:lsdException w:name="Colorful Grid Accent 2" w:uiPriority="73"/>
+    <w:lsdException w:name="Light Shading Accent 3" w:uiPriority="60"/>
+    <w:lsdException w:name="Light List Accent 3" w:uiPriority="61"/>
+    <w:lsdException w:name="Light Grid Accent 3" w:uiPriority="62"/>
+    <w:lsdException w:name="Medium Shading 1 Accent 3" w:uiPriority="63"/>
+    <w:lsdException w:name="Medium Shading 2 Accent 3" w:uiPriority="64"/>
+    <w:lsdException w:name="Medium List 1 Accent 3" w:uiPriority="65"/>
+    <w:lsdException w:name="Medium List 2 Accent 3" w:uiPriority="66"/>
+    <w:lsdException w:name="Medium Grid 1 Accent 3" w:uiPriority="67"/>
+    <w:lsdException w:name="Medium Grid 2 Accent 3" w:uiPriority="68"/>
+    <w:lsdException w:name="Medium Grid 3 Accent 3" w:uiPriority="69"/>
+    <w:lsdException w:name="Dark List Accent 3" w:uiPriority="70"/>
+    <w:lsdException w:name="Colorful Shading Accent 3" w:uiPriority="71"/>
+    <w:lsdException w:name="Colorful List Accent 3" w:uiPriority="72"/>
+    <w:lsdException w:name="Colorful Grid Accent 3" w:uiPriority="73"/>
+    <w:lsdException w:name="Light Shading Accent 4" w:uiPriority="60"/>
+    <w:lsdException w:name="Light List Accent 4" w:uiPriority="61"/>
+    <w:lsdException w:name="Light Grid Accent 4" w:uiPriority="62"/>
+    <w:lsdException w:name="Medium Shading 1 Accent 4" w:uiPriority="63"/>
+    <w:lsdException w:name="Medium Shading 2 Accent 4" w:uiPriority="64"/>
+    <w:lsdException w:name="Medium List 1 Accent 4" w:uiPriority="65"/>
+    <w:lsdException w:name="Medium List 2 Accent 4" w:uiPriority="66"/>
+    <w:lsdException w:name="Medium Grid 1 Accent 4" w:uiPriority="67"/>
+    <w:lsdException w:name="Medium Grid 2 Accent 4" w:uiPriority="68"/>
+    <w:lsdException w:name="Medium Grid 3 Accent 4" w:uiPriority="69"/>
+    <w:lsdException w:name="Dark List Accent 4" w:uiPriority="70"/>
+    <w:lsdException w:name="Colorful Shading Accent 4" w:uiPriority="71"/>
+    <w:lsdException w:name="Colorful List Accent 4" w:uiPriority="72"/>
+    <w:lsdException w:name="Colorful Grid Accent 4" w:uiPriority="73"/>
+    <w:lsdException w:name="Light Shading Accent 5" w:uiPriority="60"/>
+    <w:lsdException w:name="Light List Accent 5" w:uiPriority="61"/>
+    <w:lsdException w:name="Light Grid Accent 5" w:uiPriority="62"/>
+    <w:lsdException w:name="Medium Shading 1 Accent 5" w:uiPriority="63"/>
+    <w:lsdException w:name="Medium Shading 2 Accent 5" w:uiPriority="64"/>
+    <w:lsdException w:name="Medium List 1 Accent 5" w:uiPriority="65"/>
+    <w:lsdException w:name="Medium List 2 Accent 5" w:uiPriority="66"/>
+    <w:lsdException w:name="Medium Grid 1 Accent 5" w:uiPriority="67"/>
+    <w:lsdException w:name="Medium Grid 2 Accent 5" w:uiPriority="68"/>
+    <w:lsdException w:name="Medium Grid 3 Accent 5" w:uiPriority="69"/>
+    <w:lsdException w:name="Dark List Accent 5" w:uiPriority="70"/>
+    <w:lsdException w:name="Colorful Shading Accent 5" w:uiPriority="71"/>
+    <w:lsdException w:name="Colorful List Accent 5" w:uiPriority="72"/>
+    <w:lsdException w:name="Colorful Grid Accent 5" w:uiPriority="73"/>
+    <w:lsdException w:name="Light Shading Accent 6" w:uiPriority="60"/>
+    <w:lsdException w:name="Light List Accent 6" w:uiPriority="61"/>
+    <w:lsdException w:name="Light Grid Accent 6" w:uiPriority="62"/>
+    <w:lsdException w:name="Medium Shading 1 Accent 6" w:uiPriority="63"/>
+    <w:lsdException w:name="Medium Shading 2 Accent 6" w:uiPriority="64"/>
+    <w:lsdException w:name="Medium List 1 Accent 6" w:uiPriority="65"/>
+    <w:lsdException w:name="Medium List 2 Accent 6" w:uiPriority="66"/>
+    <w:lsdException w:name="Medium Grid 1 Accent 6" w:uiPriority="67"/>
+    <w:lsdException w:name="Medium Grid 2 Accent 6" w:uiPriority="68"/>
+    <w:lsdException w:name="Medium Grid 3 Accent 6" w:uiPriority="69"/>
+    <w:lsdException w:name="Dark List Accent 6" w:uiPriority="70"/>
+    <w:lsdException w:name="Colorful Shading Accent 6" w:uiPriority="71"/>
+    <w:lsdException w:name="Colorful List Accent 6" w:uiPriority="72"/>
+    <w:lsdException w:name="Colorful Grid Accent 6" w:uiPriority="73"/>
+    <w:lsdException w:name="Subtle Emphasis" w:uiPriority="19" w:qFormat="1"/>
+    <w:lsdException w:name="Intense Emphasis" w:uiPriority="21" w:qFormat="1"/>
+    <w:lsdException w:name="Subtle Reference" w:uiPriority="31" w:qFormat="1"/>
+    <w:lsdException w:name="Intense Reference" w:uiPriority="32" w:qFormat="1"/>
+    <w:lsdException w:name="Book Title" w:uiPriority="33" w:qFormat="1"/>
+    <w:lsdException w:name="Bibliography" w:semiHidden="1" w:uiPriority="37" w:unhideWhenUsed="1"/>
+    <w:lsdException w:name="TOC Heading" w:semiHidden="1" w:uiPriority="39" w:unhideWhenUsed="1" w:qFormat="1"/>
+    <w:lsdException w:name="Plain Table 1" w:uiPriority="41"/>
+    <w:lsdException w:name="Plain Table 2" w:uiPriority="42"/>
+    <w:lsdException w:name="Plain Table 3" w:uiPriority="43"/>
+    <w:lsdException w:name="Plain Table 4" w:uiPriority="44"/>
+    <w:lsdException w:name="Plain Table 5" w:uiPriority="45"/>
+    <w:lsdException w:name="Grid Table Light" w:uiPriority="40"/>
+    <w:lsdException w:name="Grid Table 1 Light" w:uiPriority="46"/>
+    <w:lsdException w:name="Grid Table 2" w:uiPriority="47"/>
+    <w:lsdException w:name="Grid Table 3" w:uiPriority="48"/>
+    <w:lsdException w:name="Grid Table 4" w:uiPriority="49"/>
+    <w:lsdException w:name="Grid Table 5 Dark" w:uiPriority="50"/>
+    <w:lsdException w:name="Grid Table 6 Colorful" w:uiPriority="51"/>
+    <w:lsdException w:name="Grid Table 7 Colorful" w:uiPriority="52"/>
+    <w:lsdException w:name="Grid Table 1 Light Accent 1" w:uiPriority="46"/>
+    <w:lsdException w:name="Grid Table 2 Accent 1" w:uiPriority="47"/>
+    <w:lsdException w:name="Grid Table 3 Accent 1" w:uiPriority="48"/>
+    <w:lsdException w:name="Grid Table 4 Accent 1" w:uiPriority="49"/>
+    <w:lsdException w:name="Grid Table 5 Dark Accent 1" w:uiPriority="50"/>
+    <w:lsdException w:name="Grid Table 6 Colorful Accent 1" w:uiPriority="51"/>
+    <w:lsdException w:name="Grid Table 7 Colorful Accent 1" w:uiPriority="52"/>
+    <w:lsdException w:name="Grid Table 1 Light Accent 2" w:uiPriority="46"/>
+    <w:lsdException w:name="Grid Table 2 Accent 2" w:uiPriority="47"/>
+    <w:lsdException w:name="Grid Table 3 Accent 2" w:uiPriority="48"/>
+    <w:lsdException w:name="Grid Table 4 Accent 2" w:uiPriority="49"/>
+    <w:lsdException w:name="Grid Table 5 Dark Accent 2" w:uiPriority="50"/>
+    <w:lsdException w:name="Grid Table 6 Colorful Accent 2" w:uiPriority="51"/>
+    <w:lsdException w:name="Grid Table 7 Colorful Accent 2" w:uiPriority="52"/>
+    <w:lsdException w:name="Grid Table 1 Light Accent 3" w:uiPriority="46"/>
+    <w:lsdException w:name="Grid Table 2 Accent 3" w:uiPriority="47"/>
+    <w:lsdException w:name="Grid Table 3 Accent 3" w:uiPriority="48"/>
+    <w:lsdException w:name="Grid Table 4 Accent 3" w:uiPriority="49"/>
+    <w:lsdException w:name="Grid Table 5 Dark Accent 3" w:uiPriority="50"/>
+    <w:lsdException w:name="Grid Table 6 Colorful Accent 3" w:uiPriority="51"/>
+    <w:lsdException w:name="Grid Table 7 Colorful Accent 3" w:uiPriority="52"/>
+    <w:lsdException w:name="Grid Table 1 Light Accent 4" w:uiPriority="46"/>
+    <w:lsdException w:name="Grid Table 2 Accent 4" w:uiPriority="47"/>
+    <w:lsdException w:name="Grid Table 3 Accent 4" w:uiPriority="48"/>
+    <w:lsdException w:name="Grid Table 4 Accent 4" w:uiPriority="49"/>
+    <w:lsdException w:name="Grid Table 5 Dark Accent 4" w:uiPriority="50"/>
+    <w:lsdException w:name="Grid Table 6 Colorful Accent 4" w:uiPriority="51"/>
+    <w:lsdException w:name="Grid Table 7 Colorful Accent 4" w:uiPriority="52"/>
+    <w:lsdException w:name="Grid Table 1 Light Accent 5" w:uiPriority="46"/>
+    <w:lsdException w:name="Grid Table 2 Accent 5" w:uiPriority="47"/>
+    <w:lsdException w:name="Grid Table 3 Accent 5" w:uiPriority="48"/>
+    <w:lsdException w:name="Grid Table 4 Accent 5" w:uiPriority="49"/>
+    <w:lsdException w:name="Grid Table 5 Dark Accent 5" w:uiPriority="50"/>
+    <w:lsdException w:name="Grid Table 6 Colorful Accent 5" w:uiPriority="51"/>
+    <w:lsdException w:name="Grid Table 7 Colorful Accent 5" w:uiPriority="52"/>
+    <w:lsdException w:name="Grid Table 1 Light Accent 6" w:uiPriority="46"/>
+    <w:lsdException w:name="Grid Table 2 Accent 6" w:uiPriority="47"/>
+    <w:lsdException w:name="Grid Table 3 Accent 6" w:uiPriority="48"/>
+    <w:lsdException w:name="Grid Table 4 Accent 6" w:uiPriority="49"/>
+    <w:lsdException w:name="Grid Table 5 Dark Accent 6" w:uiPriority="50"/>
+    <w:lsdException w:name="Grid Table 6 Colorful Accent 6" w:uiPriority="51"/>
+    <w:lsdException w:name="Grid Table 7 Colorful Accent 6" w:uiPriority="52"/>
+    <w:lsdException w:name="List Table 1 Light" w:uiPriority="46"/>
+    <w:lsdException w:name="List Table 2" w:uiPriority="47"/>
+    <w:lsdException w:name="List Table 3" w:uiPriority="48"/>
+    <w:lsdException w:name="List Table 4" w:uiPriority="49"/>
+    <w:lsdException w:name="List Table 5 Dark" w:uiPriority="50"/>
+    <w:lsdException w:name="List Table 6 Colorful" w:uiPriority="51"/>
+    <w:lsdException w:name="List Table 7 Colorful" w:uiPriority="52"/>
+    <w:lsdException w:name="List Table 1 Light Accent 1" w:uiPriority="46"/>
+    <w:lsdException w:name="List Table 2 Accent 1" w:uiPriority="47"/>
+    <w:lsdException w:name="List Table 3 Accent 1" w:uiPriority="48"/>
+    <w:lsdException w:name="List Table 4 Accent 1" w:uiPriority="49"/>
+    <w:lsdException w:name="List Table 5 Dark Accent 1" w:uiPriority="50"/>
+    <w:lsdException w:name="List Table 6 Colorful Accent 1" w:uiPriority="51"/>
+    <w:lsdException w:name="List Table 7 Colorful Accent 1" w:uiPriority="52"/>
+    <w:lsdException w:name="List Table 1 Light Accent 2" w:uiPriority="46"/>
+    <w:lsdException w:name="List Table 2 Accent 2" w:uiPriority="47"/>
+    <w:lsdException w:name="List Table 3 Accent 2" w:uiPriority="48"/>
+    <w:lsdException w:name="List Table 4 Accent 2" w:uiPriority="49"/>
+    <w:lsdException w:name="List Table 5 Dark Accent 2" w:uiPriority="50"/>
+    <w:lsdException w:name="List Table 6 Colorful Accent 2" w:uiPriority="51"/>
+    <w:lsdException w:name="List Table 7 Colorful Accent 2" w:uiPriority="52"/>
+    <w:lsdException w:name="List Table 1 Light Accent 3" w:uiPriority="46"/>
+    <w:lsdException w:name="List Table 2 Accent 3" w:uiPriority="47"/>
+    <w:lsdException w:name="List Table 3 Accent 3" w:uiPriority="48"/>
+    <w:lsdException w:name="List Table 4 Accent 3" w:uiPriority="49"/>
+    <w:lsdException w:name="List Table 5 Dark Accent 3" w:uiPriority="50"/>
+    <w:lsdException w:name="List Table 6 Colorful Accent 3" w:uiPriority="51"/>
+    <w:lsdException w:name="List Table 7 Colorful Accent 3" w:uiPriority="52"/>
+    <w:lsdException w:name="List Table 1 Light Accent 4" w:uiPriority="46"/>
+    <w:lsdException w:name="List Table 2 Accent 4" w:uiPriority="47"/>
+    <w:lsdException w:name="List Table 3 Accent 4" w:uiPriority="48"/>
+    <w:lsdException w:name="List Table 4 Accent 4" w:uiPriority="49"/>
+    <w:lsdException w:name="List Table 5 Dark Accent 4" w:uiPriority="50"/>
+    <w:lsdException w:name="List Table 6 Colorful Accent 4" w:uiPriority="51"/>
+    <w:lsdException w:name="List Table 7 Colorful Accent 4" w:uiPriority="52"/>
+    <w:lsdException w:name="List Table 1 Light Accent 5" w:uiPriority="46"/>
+    <w:lsdException w:name="List Table 2 Accent 5" w:uiPriority="47"/>
+    <w:lsdException w:name="List Table 3 Accent 5" w:uiPriority="48"/>
+    <w:lsdException w:name="List Table 4 Accent 5" w:uiPriority="49"/>
+    <w:lsdException w:name="List Table 5 Dark Accent 5" w:uiPriority="50"/>
+    <w:lsdException w:name="List Table 6 Colorful Accent 5" w:uiPriority="51"/>
+    <w:lsdException w:name="List Table 7 Colorful Accent 5" w:uiPriority="52"/>
+    <w:lsdException w:name="List Table 1 Light Accent 6" w:uiPriority="46"/>
+    <w:lsdException w:name="List Table 2 Accent 6" w:uiPriority="47"/>
+    <w:lsdException w:name="List Table 3 Accent 6" w:uiPriority="48"/>
+    <w:lsdException w:name="List Table 4 Accent 6" w:uiPriority="49"/>
+    <w:lsdException w:name="List Table 5 Dark Accent 6" w:uiPriority="50"/>
+    <w:lsdException w:name="List Table 6 Colorful Accent 6" w:uiPriority="51"/>
+    <w:lsdException w:name="List Table 7 Colorful Accent 6" w:uiPriority="52"/>
   </w:latentStyles>
   <w:style w:type="paragraph" w:default="1" w:styleId="Normal">
     <w:name w:val="Normal"/>
@@ -6109,497 +5970,16 @@
       <w:szCs w:val="16"/>
     </w:rPr>
   </w:style>
-</w:styles>
-</file>
-
-<file path=word/stylesWithEffects.xml><?xml version="1.0" encoding="utf-8"?>
-<w:styles xmlns:wpc="http://schemas.microsoft.com/office/word/2010/wordprocessingCanvas" xmlns:mc="http://schemas.openxmlformats.org/markup-compatibility/2006" xmlns:o="urn:schemas-microsoft-com:office:office" xmlns:r="http://schemas.openxmlformats.org/officeDocument/2006/relationships" xmlns:m="http://schemas.openxmlformats.org/officeDocument/2006/math" xmlns:v="urn:schemas-microsoft-com:vml" xmlns:wp14="http://schemas.microsoft.com/office/word/2010/wordprocessingDrawing" xmlns:wp="http://schemas.openxmlformats.org/drawingml/2006/wordprocessingDrawing" xmlns:w10="urn:schemas-microsoft-com:office:word" xmlns:w="http://schemas.openxmlformats.org/wordprocessingml/2006/main" xmlns:w14="http://schemas.microsoft.com/office/word/2010/wordml" xmlns:wpg="http://schemas.microsoft.com/office/word/2010/wordprocessingGroup" xmlns:wpi="http://schemas.microsoft.com/office/word/2010/wordprocessingInk" xmlns:wne="http://schemas.microsoft.com/office/word/2006/wordml" xmlns:wps="http://schemas.microsoft.com/office/word/2010/wordprocessingShape" mc:Ignorable="w14 wp14">
-  <w:docDefaults>
-    <w:rPrDefault>
-      <w:rPr>
-        <w:rFonts w:asciiTheme="minorHAnsi" w:eastAsiaTheme="minorHAnsi" w:hAnsiTheme="minorHAnsi" w:cstheme="minorBidi"/>
-        <w:sz w:val="22"/>
-        <w:szCs w:val="22"/>
-        <w:lang w:val="en-US" w:eastAsia="en-US" w:bidi="ar-SA"/>
-      </w:rPr>
-    </w:rPrDefault>
-    <w:pPrDefault>
-      <w:pPr>
-        <w:spacing w:after="200" w:line="276" w:lineRule="auto"/>
-      </w:pPr>
-    </w:pPrDefault>
-  </w:docDefaults>
-  <w:latentStyles w:defLockedState="0" w:defUIPriority="99" w:defSemiHidden="1" w:defUnhideWhenUsed="1" w:defQFormat="0" w:count="267">
-    <w:lsdException w:name="Normal" w:semiHidden="0" w:uiPriority="0" w:unhideWhenUsed="0" w:qFormat="1"/>
-    <w:lsdException w:name="heading 1" w:semiHidden="0" w:uiPriority="9" w:unhideWhenUsed="0" w:qFormat="1"/>
-    <w:lsdException w:name="heading 2" w:uiPriority="9" w:qFormat="1"/>
-    <w:lsdException w:name="heading 3" w:uiPriority="9" w:qFormat="1"/>
-    <w:lsdException w:name="heading 4" w:uiPriority="9" w:qFormat="1"/>
-    <w:lsdException w:name="heading 5" w:uiPriority="9" w:qFormat="1"/>
-    <w:lsdException w:name="heading 6" w:uiPriority="9" w:qFormat="1"/>
-    <w:lsdException w:name="heading 7" w:uiPriority="9" w:qFormat="1"/>
-    <w:lsdException w:name="heading 8" w:uiPriority="9" w:qFormat="1"/>
-    <w:lsdException w:name="heading 9" w:uiPriority="9" w:qFormat="1"/>
-    <w:lsdException w:name="toc 1" w:uiPriority="39"/>
-    <w:lsdException w:name="toc 2" w:uiPriority="39"/>
-    <w:lsdException w:name="toc 3" w:uiPriority="39"/>
-    <w:lsdException w:name="toc 4" w:uiPriority="39"/>
-    <w:lsdException w:name="toc 5" w:uiPriority="39"/>
-    <w:lsdException w:name="toc 6" w:uiPriority="39"/>
-    <w:lsdException w:name="toc 7" w:uiPriority="39"/>
-    <w:lsdException w:name="toc 8" w:uiPriority="39"/>
-    <w:lsdException w:name="toc 9" w:uiPriority="39"/>
-    <w:lsdException w:name="caption" w:uiPriority="35" w:qFormat="1"/>
-    <w:lsdException w:name="Title" w:semiHidden="0" w:uiPriority="10" w:unhideWhenUsed="0" w:qFormat="1"/>
-    <w:lsdException w:name="Default Paragraph Font" w:uiPriority="1"/>
-    <w:lsdException w:name="Subtitle" w:semiHidden="0" w:uiPriority="11" w:unhideWhenUsed="0" w:qFormat="1"/>
-    <w:lsdException w:name="Strong" w:semiHidden="0" w:uiPriority="22" w:unhideWhenUsed="0" w:qFormat="1"/>
-    <w:lsdException w:name="Emphasis" w:semiHidden="0" w:uiPriority="20" w:unhideWhenUsed="0" w:qFormat="1"/>
-    <w:lsdException w:name="Table Grid" w:semiHidden="0" w:uiPriority="59" w:unhideWhenUsed="0"/>
-    <w:lsdException w:name="Placeholder Text" w:unhideWhenUsed="0"/>
-    <w:lsdException w:name="No Spacing" w:semiHidden="0" w:uiPriority="1" w:unhideWhenUsed="0" w:qFormat="1"/>
-    <w:lsdException w:name="Light Shading" w:semiHidden="0" w:uiPriority="60" w:unhideWhenUsed="0"/>
-    <w:lsdException w:name="Light List" w:semiHidden="0" w:uiPriority="61" w:unhideWhenUsed="0"/>
-    <w:lsdException w:name="Light Grid" w:semiHidden="0" w:uiPriority="62" w:unhideWhenUsed="0"/>
-    <w:lsdException w:name="Medium Shading 1" w:semiHidden="0" w:uiPriority="63" w:unhideWhenUsed="0"/>
-    <w:lsdException w:name="Medium Shading 2" w:semiHidden="0" w:uiPriority="64" w:unhideWhenUsed="0"/>
-    <w:lsdException w:name="Medium List 1" w:semiHidden="0" w:uiPriority="65" w:unhideWhenUsed="0"/>
-    <w:lsdException w:name="Medium List 2" w:semiHidden="0" w:uiPriority="66" w:unhideWhenUsed="0"/>
-    <w:lsdException w:name="Medium Grid 1" w:semiHidden="0" w:uiPriority="67" w:unhideWhenUsed="0"/>
-    <w:lsdException w:name="Medium Grid 2" w:semiHidden="0" w:uiPriority="68" w:unhideWhenUsed="0"/>
-    <w:lsdException w:name="Medium Grid 3" w:semiHidden="0" w:uiPriority="69" w:unhideWhenUsed="0"/>
-    <w:lsdException w:name="Dark List" w:semiHidden="0" w:uiPriority="70" w:unhideWhenUsed="0"/>
-    <w:lsdException w:name="Colorful Shading" w:semiHidden="0" w:uiPriority="71" w:unhideWhenUsed="0"/>
-    <w:lsdException w:name="Colorful List" w:semiHidden="0" w:uiPriority="72" w:unhideWhenUsed="0"/>
-    <w:lsdException w:name="Colorful Grid" w:semiHidden="0" w:uiPriority="73" w:unhideWhenUsed="0"/>
-    <w:lsdException w:name="Light Shading Accent 1" w:semiHidden="0" w:uiPriority="60" w:unhideWhenUsed="0"/>
-    <w:lsdException w:name="Light List Accent 1" w:semiHidden="0" w:uiPriority="61" w:unhideWhenUsed="0"/>
-    <w:lsdException w:name="Light Grid Accent 1" w:semiHidden="0" w:uiPriority="62" w:unhideWhenUsed="0"/>
-    <w:lsdException w:name="Medium Shading 1 Accent 1" w:semiHidden="0" w:uiPriority="63" w:unhideWhenUsed="0"/>
-    <w:lsdException w:name="Medium Shading 2 Accent 1" w:semiHidden="0" w:uiPriority="64" w:unhideWhenUsed="0"/>
-    <w:lsdException w:name="Medium List 1 Accent 1" w:semiHidden="0" w:uiPriority="65" w:unhideWhenUsed="0"/>
-    <w:lsdException w:name="Revision" w:unhideWhenUsed="0"/>
-    <w:lsdException w:name="List Paragraph" w:semiHidden="0" w:uiPriority="34" w:unhideWhenUsed="0" w:qFormat="1"/>
-    <w:lsdException w:name="Quote" w:semiHidden="0" w:uiPriority="29" w:unhideWhenUsed="0" w:qFormat="1"/>
-    <w:lsdException w:name="Intense Quote" w:semiHidden="0" w:uiPriority="30" w:unhideWhenUsed="0" w:qFormat="1"/>
-    <w:lsdException w:name="Medium List 2 Accent 1" w:semiHidden="0" w:uiPriority="66" w:unhideWhenUsed="0"/>
-    <w:lsdException w:name="Medium Grid 1 Accent 1" w:semiHidden="0" w:uiPriority="67" w:unhideWhenUsed="0"/>
-    <w:lsdException w:name="Medium Grid 2 Accent 1" w:semiHidden="0" w:uiPriority="68" w:unhideWhenUsed="0"/>
-    <w:lsdException w:name="Medium Grid 3 Accent 1" w:semiHidden="0" w:uiPriority="69" w:unhideWhenUsed="0"/>
-    <w:lsdException w:name="Dark List Accent 1" w:semiHidden="0" w:uiPriority="70" w:unhideWhenUsed="0"/>
-    <w:lsdException w:name="Colorful Shading Accent 1" w:semiHidden="0" w:uiPriority="71" w:unhideWhenUsed="0"/>
-    <w:lsdException w:name="Colorful List Accent 1" w:semiHidden="0" w:uiPriority="72" w:unhideWhenUsed="0"/>
-    <w:lsdException w:name="Colorful Grid Accent 1" w:semiHidden="0" w:uiPriority="73" w:unhideWhenUsed="0"/>
-    <w:lsdException w:name="Light Shading Accent 2" w:semiHidden="0" w:uiPriority="60" w:unhideWhenUsed="0"/>
-    <w:lsdException w:name="Light List Accent 2" w:semiHidden="0" w:uiPriority="61" w:unhideWhenUsed="0"/>
-    <w:lsdException w:name="Light Grid Accent 2" w:semiHidden="0" w:uiPriority="62" w:unhideWhenUsed="0"/>
-    <w:lsdException w:name="Medium Shading 1 Accent 2" w:semiHidden="0" w:uiPriority="63" w:unhideWhenUsed="0"/>
-    <w:lsdException w:name="Medium Shading 2 Accent 2" w:semiHidden="0" w:uiPriority="64" w:unhideWhenUsed="0"/>
-    <w:lsdException w:name="Medium List 1 Accent 2" w:semiHidden="0" w:uiPriority="65" w:unhideWhenUsed="0"/>
-    <w:lsdException w:name="Medium List 2 Accent 2" w:semiHidden="0" w:uiPriority="66" w:unhideWhenUsed="0"/>
-    <w:lsdException w:name="Medium Grid 1 Accent 2" w:semiHidden="0" w:uiPriority="67" w:unhideWhenUsed="0"/>
-    <w:lsdException w:name="Medium Grid 2 Accent 2" w:semiHidden="0" w:uiPriority="68" w:unhideWhenUsed="0"/>
-    <w:lsdException w:name="Medium Grid 3 Accent 2" w:semiHidden="0" w:uiPriority="69" w:unhideWhenUsed="0"/>
-    <w:lsdException w:name="Dark List Accent 2" w:semiHidden="0" w:uiPriority="70" w:unhideWhenUsed="0"/>
-    <w:lsdException w:name="Colorful Shading Accent 2" w:semiHidden="0" w:uiPriority="71" w:unhideWhenUsed="0"/>
-    <w:lsdException w:name="Colorful List Accent 2" w:semiHidden="0" w:uiPriority="72" w:unhideWhenUsed="0"/>
-    <w:lsdException w:name="Colorful Grid Accent 2" w:semiHidden="0" w:uiPriority="73" w:unhideWhenUsed="0"/>
-    <w:lsdException w:name="Light Shading Accent 3" w:semiHidden="0" w:uiPriority="60" w:unhideWhenUsed="0"/>
-    <w:lsdException w:name="Light List Accent 3" w:semiHidden="0" w:uiPriority="61" w:unhideWhenUsed="0"/>
-    <w:lsdException w:name="Light Grid Accent 3" w:semiHidden="0" w:uiPriority="62" w:unhideWhenUsed="0"/>
-    <w:lsdException w:name="Medium Shading 1 Accent 3" w:semiHidden="0" w:uiPriority="63" w:unhideWhenUsed="0"/>
-    <w:lsdException w:name="Medium Shading 2 Accent 3" w:semiHidden="0" w:uiPriority="64" w:unhideWhenUsed="0"/>
-    <w:lsdException w:name="Medium List 1 Accent 3" w:semiHidden="0" w:uiPriority="65" w:unhideWhenUsed="0"/>
-    <w:lsdException w:name="Medium List 2 Accent 3" w:semiHidden="0" w:uiPriority="66" w:unhideWhenUsed="0"/>
-    <w:lsdException w:name="Medium Grid 1 Accent 3" w:semiHidden="0" w:uiPriority="67" w:unhideWhenUsed="0"/>
-    <w:lsdException w:name="Medium Grid 2 Accent 3" w:semiHidden="0" w:uiPriority="68" w:unhideWhenUsed="0"/>
-    <w:lsdException w:name="Medium Grid 3 Accent 3" w:semiHidden="0" w:uiPriority="69" w:unhideWhenUsed="0"/>
-    <w:lsdException w:name="Dark List Accent 3" w:semiHidden="0" w:uiPriority="70" w:unhideWhenUsed="0"/>
-    <w:lsdException w:name="Colorful Shading Accent 3" w:semiHidden="0" w:uiPriority="71" w:unhideWhenUsed="0"/>
-    <w:lsdException w:name="Colorful List Accent 3" w:semiHidden="0" w:uiPriority="72" w:unhideWhenUsed="0"/>
-    <w:lsdException w:name="Colorful Grid Accent 3" w:semiHidden="0" w:uiPriority="73" w:unhideWhenUsed="0"/>
-    <w:lsdException w:name="Light Shading Accent 4" w:semiHidden="0" w:uiPriority="60" w:unhideWhenUsed="0"/>
-    <w:lsdException w:name="Light List Accent 4" w:semiHidden="0" w:uiPriority="61" w:unhideWhenUsed="0"/>
-    <w:lsdException w:name="Light Grid Accent 4" w:semiHidden="0" w:uiPriority="62" w:unhideWhenUsed="0"/>
-    <w:lsdException w:name="Medium Shading 1 Accent 4" w:semiHidden="0" w:uiPriority="63" w:unhideWhenUsed="0"/>
-    <w:lsdException w:name="Medium Shading 2 Accent 4" w:semiHidden="0" w:uiPriority="64" w:unhideWhenUsed="0"/>
-    <w:lsdException w:name="Medium List 1 Accent 4" w:semiHidden="0" w:uiPriority="65" w:unhideWhenUsed="0"/>
-    <w:lsdException w:name="Medium List 2 Accent 4" w:semiHidden="0" w:uiPriority="66" w:unhideWhenUsed="0"/>
-    <w:lsdException w:name="Medium Grid 1 Accent 4" w:semiHidden="0" w:uiPriority="67" w:unhideWhenUsed="0"/>
-    <w:lsdException w:name="Medium Grid 2 Accent 4" w:semiHidden="0" w:uiPriority="68" w:unhideWhenUsed="0"/>
-    <w:lsdException w:name="Medium Grid 3 Accent 4" w:semiHidden="0" w:uiPriority="69" w:unhideWhenUsed="0"/>
-    <w:lsdException w:name="Dark List Accent 4" w:semiHidden="0" w:uiPriority="70" w:unhideWhenUsed="0"/>
-    <w:lsdException w:name="Colorful Shading Accent 4" w:semiHidden="0" w:uiPriority="71" w:unhideWhenUsed="0"/>
-    <w:lsdException w:name="Colorful List Accent 4" w:semiHidden="0" w:uiPriority="72" w:unhideWhenUsed="0"/>
-    <w:lsdException w:name="Colorful Grid Accent 4" w:semiHidden="0" w:uiPriority="73" w:unhideWhenUsed="0"/>
-    <w:lsdException w:name="Light Shading Accent 5" w:semiHidden="0" w:uiPriority="60" w:unhideWhenUsed="0"/>
-    <w:lsdException w:name="Light List Accent 5" w:semiHidden="0" w:uiPriority="61" w:unhideWhenUsed="0"/>
-    <w:lsdException w:name="Light Grid Accent 5" w:semiHidden="0" w:uiPriority="62" w:unhideWhenUsed="0"/>
-    <w:lsdException w:name="Medium Shading 1 Accent 5" w:semiHidden="0" w:uiPriority="63" w:unhideWhenUsed="0"/>
-    <w:lsdException w:name="Medium Shading 2 Accent 5" w:semiHidden="0" w:uiPriority="64" w:unhideWhenUsed="0"/>
-    <w:lsdException w:name="Medium List 1 Accent 5" w:semiHidden="0" w:uiPriority="65" w:unhideWhenUsed="0"/>
-    <w:lsdException w:name="Medium List 2 Accent 5" w:semiHidden="0" w:uiPriority="66" w:unhideWhenUsed="0"/>
-    <w:lsdException w:name="Medium Grid 1 Accent 5" w:semiHidden="0" w:uiPriority="67" w:unhideWhenUsed="0"/>
-    <w:lsdException w:name="Medium Grid 2 Accent 5" w:semiHidden="0" w:uiPriority="68" w:unhideWhenUsed="0"/>
-    <w:lsdException w:name="Medium Grid 3 Accent 5" w:semiHidden="0" w:uiPriority="69" w:unhideWhenUsed="0"/>
-    <w:lsdException w:name="Dark List Accent 5" w:semiHidden="0" w:uiPriority="70" w:unhideWhenUsed="0"/>
-    <w:lsdException w:name="Colorful Shading Accent 5" w:semiHidden="0" w:uiPriority="71" w:unhideWhenUsed="0"/>
-    <w:lsdException w:name="Colorful List Accent 5" w:semiHidden="0" w:uiPriority="72" w:unhideWhenUsed="0"/>
-    <w:lsdException w:name="Colorful Grid Accent 5" w:semiHidden="0" w:uiPriority="73" w:unhideWhenUsed="0"/>
-    <w:lsdException w:name="Light Shading Accent 6" w:semiHidden="0" w:uiPriority="60" w:unhideWhenUsed="0"/>
-    <w:lsdException w:name="Light List Accent 6" w:semiHidden="0" w:uiPriority="61" w:unhideWhenUsed="0"/>
-    <w:lsdException w:name="Light Grid Accent 6" w:semiHidden="0" w:uiPriority="62" w:unhideWhenUsed="0"/>
-    <w:lsdException w:name="Medium Shading 1 Accent 6" w:semiHidden="0" w:uiPriority="63" w:unhideWhenUsed="0"/>
-    <w:lsdException w:name="Medium Shading 2 Accent 6" w:semiHidden="0" w:uiPriority="64" w:unhideWhenUsed="0"/>
-    <w:lsdException w:name="Medium List 1 Accent 6" w:semiHidden="0" w:uiPriority="65" w:unhideWhenUsed="0"/>
-    <w:lsdException w:name="Medium List 2 Accent 6" w:semiHidden="0" w:uiPriority="66" w:unhideWhenUsed="0"/>
-    <w:lsdException w:name="Medium Grid 1 Accent 6" w:semiHidden="0" w:uiPriority="67" w:unhideWhenUsed="0"/>
-    <w:lsdException w:name="Medium Grid 2 Accent 6" w:semiHidden="0" w:uiPriority="68" w:unhideWhenUsed="0"/>
-    <w:lsdException w:name="Medium Grid 3 Accent 6" w:semiHidden="0" w:uiPriority="69" w:unhideWhenUsed="0"/>
-    <w:lsdException w:name="Dark List Accent 6" w:semiHidden="0" w:uiPriority="70" w:unhideWhenUsed="0"/>
-    <w:lsdException w:name="Colorful Shading Accent 6" w:semiHidden="0" w:uiPriority="71" w:unhideWhenUsed="0"/>
-    <w:lsdException w:name="Colorful List Accent 6" w:semiHidden="0" w:uiPriority="72" w:unhideWhenUsed="0"/>
-    <w:lsdException w:name="Colorful Grid Accent 6" w:semiHidden="0" w:uiPriority="73" w:unhideWhenUsed="0"/>
-    <w:lsdException w:name="Subtle Emphasis" w:semiHidden="0" w:uiPriority="19" w:unhideWhenUsed="0" w:qFormat="1"/>
-    <w:lsdException w:name="Intense Emphasis" w:semiHidden="0" w:uiPriority="21" w:unhideWhenUsed="0" w:qFormat="1"/>
-    <w:lsdException w:name="Subtle Reference" w:semiHidden="0" w:uiPriority="31" w:unhideWhenUsed="0" w:qFormat="1"/>
-    <w:lsdException w:name="Intense Reference" w:semiHidden="0" w:uiPriority="32" w:unhideWhenUsed="0" w:qFormat="1"/>
-    <w:lsdException w:name="Book Title" w:semiHidden="0" w:uiPriority="33" w:unhideWhenUsed="0" w:qFormat="1"/>
-    <w:lsdException w:name="Bibliography" w:uiPriority="37"/>
-    <w:lsdException w:name="TOC Heading" w:uiPriority="39" w:qFormat="1"/>
-  </w:latentStyles>
-  <w:style w:type="paragraph" w:default="1" w:styleId="Normal">
-    <w:name w:val="Normal"/>
-    <w:qFormat/>
-    <w:rsid w:val="00AF24D4"/>
-    <w:pPr>
-      <w:spacing w:after="0"/>
-    </w:pPr>
-  </w:style>
-  <w:style w:type="paragraph" w:styleId="Heading1">
-    <w:name w:val="heading 1"/>
-    <w:basedOn w:val="Normal"/>
-    <w:next w:val="Normal"/>
-    <w:link w:val="Heading1Char"/>
-    <w:uiPriority w:val="9"/>
-    <w:qFormat/>
-    <w:rsid w:val="00FD0491"/>
-    <w:pPr>
-      <w:keepNext/>
-      <w:spacing w:before="240" w:after="60"/>
-      <w:outlineLvl w:val="0"/>
-    </w:pPr>
-    <w:rPr>
-      <w:rFonts w:ascii="Cambria" w:eastAsia="Times New Roman" w:hAnsi="Cambria" w:cs="Times New Roman"/>
-      <w:b/>
-      <w:bCs/>
-      <w:kern w:val="32"/>
-      <w:sz w:val="32"/>
-      <w:szCs w:val="32"/>
-    </w:rPr>
-  </w:style>
-  <w:style w:type="paragraph" w:styleId="Heading2">
-    <w:name w:val="heading 2"/>
-    <w:basedOn w:val="Normal"/>
-    <w:link w:val="Heading2Char"/>
-    <w:uiPriority w:val="9"/>
-    <w:qFormat/>
-    <w:rsid w:val="008567DD"/>
-    <w:pPr>
-      <w:spacing w:before="100" w:beforeAutospacing="1" w:after="100" w:afterAutospacing="1" w:line="240" w:lineRule="auto"/>
-      <w:outlineLvl w:val="1"/>
-    </w:pPr>
-    <w:rPr>
-      <w:rFonts w:ascii="Times New Roman" w:eastAsia="Times New Roman" w:hAnsi="Times New Roman" w:cs="Times New Roman"/>
-      <w:b/>
-      <w:bCs/>
-      <w:sz w:val="36"/>
-      <w:szCs w:val="36"/>
-    </w:rPr>
-  </w:style>
-  <w:style w:type="paragraph" w:styleId="Heading3">
-    <w:name w:val="heading 3"/>
-    <w:basedOn w:val="Normal"/>
-    <w:next w:val="Normal"/>
-    <w:link w:val="Heading3Char"/>
-    <w:uiPriority w:val="9"/>
-    <w:unhideWhenUsed/>
-    <w:qFormat/>
-    <w:rsid w:val="00D50C0F"/>
-    <w:pPr>
-      <w:keepNext/>
-      <w:keepLines/>
-      <w:spacing w:before="200"/>
-      <w:outlineLvl w:val="2"/>
-    </w:pPr>
-    <w:rPr>
-      <w:rFonts w:asciiTheme="majorHAnsi" w:eastAsiaTheme="majorEastAsia" w:hAnsiTheme="majorHAnsi" w:cstheme="majorBidi"/>
-      <w:b/>
-      <w:bCs/>
-    </w:rPr>
-  </w:style>
-  <w:style w:type="character" w:default="1" w:styleId="DefaultParagraphFont">
-    <w:name w:val="Default Paragraph Font"/>
-    <w:uiPriority w:val="1"/>
-    <w:semiHidden/>
-    <w:unhideWhenUsed/>
-  </w:style>
-  <w:style w:type="table" w:default="1" w:styleId="TableNormal">
-    <w:name w:val="Normal Table"/>
+  <w:style w:type="character" w:styleId="FollowedHyperlink">
+    <w:name w:val="FollowedHyperlink"/>
+    <w:basedOn w:val="DefaultParagraphFont"/>
     <w:uiPriority w:val="99"/>
     <w:semiHidden/>
     <w:unhideWhenUsed/>
-    <w:tblPr>
-      <w:tblInd w:w="0" w:type="dxa"/>
-      <w:tblCellMar>
-        <w:top w:w="0" w:type="dxa"/>
-        <w:left w:w="108" w:type="dxa"/>
-        <w:bottom w:w="0" w:type="dxa"/>
-        <w:right w:w="108" w:type="dxa"/>
-      </w:tblCellMar>
-    </w:tblPr>
-  </w:style>
-  <w:style w:type="numbering" w:default="1" w:styleId="NoList">
-    <w:name w:val="No List"/>
-    <w:uiPriority w:val="99"/>
-    <w:semiHidden/>
-    <w:unhideWhenUsed/>
-  </w:style>
-  <w:style w:type="character" w:customStyle="1" w:styleId="Heading2Char">
-    <w:name w:val="Heading 2 Char"/>
-    <w:basedOn w:val="DefaultParagraphFont"/>
-    <w:link w:val="Heading2"/>
-    <w:uiPriority w:val="9"/>
-    <w:rsid w:val="008567DD"/>
+    <w:rsid w:val="00F11C91"/>
     <w:rPr>
-      <w:rFonts w:ascii="Times New Roman" w:eastAsia="Times New Roman" w:hAnsi="Times New Roman" w:cs="Times New Roman"/>
-      <w:b/>
-      <w:bCs/>
-      <w:sz w:val="36"/>
-      <w:szCs w:val="36"/>
-    </w:rPr>
-  </w:style>
-  <w:style w:type="paragraph" w:styleId="ListParagraph">
-    <w:name w:val="List Paragraph"/>
-    <w:basedOn w:val="Normal"/>
-    <w:uiPriority w:val="34"/>
-    <w:qFormat/>
-    <w:rsid w:val="00500863"/>
-    <w:pPr>
-      <w:ind w:left="720"/>
-      <w:contextualSpacing/>
-    </w:pPr>
-  </w:style>
-  <w:style w:type="paragraph" w:styleId="ListBullet">
-    <w:name w:val="List Bullet"/>
-    <w:basedOn w:val="Normal"/>
-    <w:uiPriority w:val="99"/>
-    <w:unhideWhenUsed/>
-    <w:rsid w:val="00D52E52"/>
-    <w:pPr>
-      <w:numPr>
-        <w:numId w:val="7"/>
-      </w:numPr>
-      <w:contextualSpacing/>
-    </w:pPr>
-  </w:style>
-  <w:style w:type="paragraph" w:styleId="Title">
-    <w:name w:val="Title"/>
-    <w:basedOn w:val="Normal"/>
-    <w:next w:val="Normal"/>
-    <w:link w:val="TitleChar"/>
-    <w:uiPriority w:val="10"/>
-    <w:qFormat/>
-    <w:rsid w:val="00FD0491"/>
-    <w:pPr>
-      <w:pBdr>
-        <w:bottom w:val="single" w:sz="8" w:space="4" w:color="4F81BD"/>
-      </w:pBdr>
-      <w:spacing w:after="300" w:line="240" w:lineRule="auto"/>
-      <w:contextualSpacing/>
-    </w:pPr>
-    <w:rPr>
-      <w:rFonts w:ascii="Cambria" w:eastAsia="Times New Roman" w:hAnsi="Cambria" w:cs="Times New Roman"/>
-      <w:color w:val="17365D"/>
-      <w:spacing w:val="5"/>
-      <w:kern w:val="28"/>
-      <w:sz w:val="52"/>
-      <w:szCs w:val="52"/>
-    </w:rPr>
-  </w:style>
-  <w:style w:type="character" w:customStyle="1" w:styleId="TitleChar">
-    <w:name w:val="Title Char"/>
-    <w:basedOn w:val="DefaultParagraphFont"/>
-    <w:link w:val="Title"/>
-    <w:uiPriority w:val="10"/>
-    <w:rsid w:val="00FD0491"/>
-    <w:rPr>
-      <w:rFonts w:ascii="Cambria" w:eastAsia="Times New Roman" w:hAnsi="Cambria" w:cs="Times New Roman"/>
-      <w:color w:val="17365D"/>
-      <w:spacing w:val="5"/>
-      <w:kern w:val="28"/>
-      <w:sz w:val="52"/>
-      <w:szCs w:val="52"/>
-    </w:rPr>
-  </w:style>
-  <w:style w:type="character" w:customStyle="1" w:styleId="Heading1Char">
-    <w:name w:val="Heading 1 Char"/>
-    <w:basedOn w:val="DefaultParagraphFont"/>
-    <w:link w:val="Heading1"/>
-    <w:uiPriority w:val="9"/>
-    <w:rsid w:val="00FD0491"/>
-    <w:rPr>
-      <w:rFonts w:ascii="Cambria" w:eastAsia="Times New Roman" w:hAnsi="Cambria" w:cs="Times New Roman"/>
-      <w:b/>
-      <w:bCs/>
-      <w:kern w:val="32"/>
-      <w:sz w:val="32"/>
-      <w:szCs w:val="32"/>
-    </w:rPr>
-  </w:style>
-  <w:style w:type="character" w:customStyle="1" w:styleId="Heading3Char">
-    <w:name w:val="Heading 3 Char"/>
-    <w:basedOn w:val="DefaultParagraphFont"/>
-    <w:link w:val="Heading3"/>
-    <w:uiPriority w:val="9"/>
-    <w:rsid w:val="00D50C0F"/>
-    <w:rPr>
-      <w:rFonts w:asciiTheme="majorHAnsi" w:eastAsiaTheme="majorEastAsia" w:hAnsiTheme="majorHAnsi" w:cstheme="majorBidi"/>
-      <w:b/>
-      <w:bCs/>
-    </w:rPr>
-  </w:style>
-  <w:style w:type="paragraph" w:styleId="NoSpacing">
-    <w:name w:val="No Spacing"/>
-    <w:uiPriority w:val="1"/>
-    <w:qFormat/>
-    <w:rsid w:val="0089150D"/>
-    <w:pPr>
-      <w:spacing w:after="0" w:line="240" w:lineRule="auto"/>
-    </w:pPr>
-  </w:style>
-  <w:style w:type="paragraph" w:styleId="Subtitle">
-    <w:name w:val="Subtitle"/>
-    <w:basedOn w:val="Normal"/>
-    <w:next w:val="Normal"/>
-    <w:link w:val="SubtitleChar"/>
-    <w:uiPriority w:val="11"/>
-    <w:qFormat/>
-    <w:rsid w:val="003B71AF"/>
-    <w:pPr>
-      <w:numPr>
-        <w:ilvl w:val="1"/>
-      </w:numPr>
-    </w:pPr>
-    <w:rPr>
-      <w:rFonts w:asciiTheme="majorHAnsi" w:eastAsiaTheme="majorEastAsia" w:hAnsiTheme="majorHAnsi" w:cstheme="majorBidi"/>
-      <w:i/>
-      <w:iCs/>
-      <w:color w:val="4F81BD" w:themeColor="accent1"/>
-      <w:spacing w:val="15"/>
-      <w:sz w:val="24"/>
-      <w:szCs w:val="24"/>
-    </w:rPr>
-  </w:style>
-  <w:style w:type="character" w:customStyle="1" w:styleId="SubtitleChar">
-    <w:name w:val="Subtitle Char"/>
-    <w:basedOn w:val="DefaultParagraphFont"/>
-    <w:link w:val="Subtitle"/>
-    <w:uiPriority w:val="11"/>
-    <w:rsid w:val="003B71AF"/>
-    <w:rPr>
-      <w:rFonts w:asciiTheme="majorHAnsi" w:eastAsiaTheme="majorEastAsia" w:hAnsiTheme="majorHAnsi" w:cstheme="majorBidi"/>
-      <w:i/>
-      <w:iCs/>
-      <w:color w:val="4F81BD" w:themeColor="accent1"/>
-      <w:spacing w:val="15"/>
-      <w:sz w:val="24"/>
-      <w:szCs w:val="24"/>
-    </w:rPr>
-  </w:style>
-  <w:style w:type="paragraph" w:styleId="Header">
-    <w:name w:val="header"/>
-    <w:basedOn w:val="Normal"/>
-    <w:link w:val="HeaderChar"/>
-    <w:uiPriority w:val="99"/>
-    <w:unhideWhenUsed/>
-    <w:rsid w:val="003B71AF"/>
-    <w:pPr>
-      <w:tabs>
-        <w:tab w:val="center" w:pos="4680"/>
-        <w:tab w:val="right" w:pos="9360"/>
-      </w:tabs>
-      <w:spacing w:line="240" w:lineRule="auto"/>
-    </w:pPr>
-  </w:style>
-  <w:style w:type="character" w:customStyle="1" w:styleId="HeaderChar">
-    <w:name w:val="Header Char"/>
-    <w:basedOn w:val="DefaultParagraphFont"/>
-    <w:link w:val="Header"/>
-    <w:uiPriority w:val="99"/>
-    <w:rsid w:val="003B71AF"/>
-  </w:style>
-  <w:style w:type="paragraph" w:styleId="Footer">
-    <w:name w:val="footer"/>
-    <w:basedOn w:val="Normal"/>
-    <w:link w:val="FooterChar"/>
-    <w:uiPriority w:val="99"/>
-    <w:unhideWhenUsed/>
-    <w:rsid w:val="003B71AF"/>
-    <w:pPr>
-      <w:tabs>
-        <w:tab w:val="center" w:pos="4680"/>
-        <w:tab w:val="right" w:pos="9360"/>
-      </w:tabs>
-      <w:spacing w:line="240" w:lineRule="auto"/>
-    </w:pPr>
-  </w:style>
-  <w:style w:type="character" w:customStyle="1" w:styleId="FooterChar">
-    <w:name w:val="Footer Char"/>
-    <w:basedOn w:val="DefaultParagraphFont"/>
-    <w:link w:val="Footer"/>
-    <w:uiPriority w:val="99"/>
-    <w:rsid w:val="003B71AF"/>
-  </w:style>
-  <w:style w:type="character" w:styleId="Hyperlink">
-    <w:name w:val="Hyperlink"/>
-    <w:basedOn w:val="DefaultParagraphFont"/>
-    <w:uiPriority w:val="99"/>
-    <w:unhideWhenUsed/>
-    <w:rsid w:val="00647313"/>
-    <w:rPr>
-      <w:color w:val="0000FF"/>
+      <w:color w:val="800080" w:themeColor="followedHyperlink"/>
       <w:u w:val="single"/>
-    </w:rPr>
-  </w:style>
-  <w:style w:type="paragraph" w:styleId="BalloonText">
-    <w:name w:val="Balloon Text"/>
-    <w:basedOn w:val="Normal"/>
-    <w:link w:val="BalloonTextChar"/>
-    <w:uiPriority w:val="99"/>
-    <w:semiHidden/>
-    <w:unhideWhenUsed/>
-    <w:rsid w:val="0081124F"/>
-    <w:pPr>
-      <w:spacing w:line="240" w:lineRule="auto"/>
-    </w:pPr>
-    <w:rPr>
-      <w:rFonts w:ascii="Tahoma" w:hAnsi="Tahoma" w:cs="Tahoma"/>
-      <w:sz w:val="16"/>
-      <w:szCs w:val="16"/>
-    </w:rPr>
-  </w:style>
-  <w:style w:type="character" w:customStyle="1" w:styleId="BalloonTextChar">
-    <w:name w:val="Balloon Text Char"/>
-    <w:basedOn w:val="DefaultParagraphFont"/>
-    <w:link w:val="BalloonText"/>
-    <w:uiPriority w:val="99"/>
-    <w:semiHidden/>
-    <w:rsid w:val="0081124F"/>
-    <w:rPr>
-      <w:rFonts w:ascii="Tahoma" w:hAnsi="Tahoma" w:cs="Tahoma"/>
-      <w:sz w:val="16"/>
-      <w:szCs w:val="16"/>
     </w:rPr>
   </w:style>
 </w:styles>
@@ -6984,19 +6364,13 @@
 <file path=customXml/itemProps3.xml><?xml version="1.0" encoding="utf-8"?>
 <ds:datastoreItem xmlns:ds="http://schemas.openxmlformats.org/officeDocument/2006/customXml" ds:itemID="{63688C45-16E2-44FE-8C70-CAA06026BA2A}">
   <ds:schemaRefs>
-    <ds:schemaRef ds:uri="http://www.w3.org/XML/1998/namespace"/>
-    <ds:schemaRef ds:uri="http://schemas.microsoft.com/office/2006/documentManagement/types"/>
-    <ds:schemaRef ds:uri="http://purl.org/dc/dcmitype/"/>
     <ds:schemaRef ds:uri="http://schemas.microsoft.com/office/2006/metadata/properties"/>
-    <ds:schemaRef ds:uri="http://purl.org/dc/elements/1.1/"/>
-    <ds:schemaRef ds:uri="http://schemas.openxmlformats.org/package/2006/metadata/core-properties"/>
-    <ds:schemaRef ds:uri="http://purl.org/dc/terms/"/>
   </ds:schemaRefs>
 </ds:datastoreItem>
 </file>
 
 <file path=customXml/itemProps4.xml><?xml version="1.0" encoding="utf-8"?>
-<ds:datastoreItem xmlns:ds="http://schemas.openxmlformats.org/officeDocument/2006/customXml" ds:itemID="{91540F12-00CB-4DBF-8C94-86F7079D2915}">
+<ds:datastoreItem xmlns:ds="http://schemas.openxmlformats.org/officeDocument/2006/customXml" ds:itemID="{7F826EA5-5D49-4216-8FA2-E6B80394FBF7}">
   <ds:schemaRefs>
     <ds:schemaRef ds:uri="http://schemas.openxmlformats.org/officeDocument/2006/bibliography"/>
   </ds:schemaRefs>

</xml_diff>